<commit_message>
finished expect for the last one
</commit_message>
<xml_diff>
--- a/HW/HW4/EPI202 A4 Diego.docx
+++ b/HW/HW4/EPI202 A4 Diego.docx
@@ -1395,8 +1395,8 @@
           <w:color w:val="4F81BD" w:themeColor="accent1"/>
         </w:rPr>
       </w:pPr>
-      <w:bookmarkStart w:id="1" w:name="OLE_LINK80"/>
-      <w:bookmarkStart w:id="2" w:name="OLE_LINK82"/>
+      <w:bookmarkStart w:id="1" w:name="OLE_LINK82"/>
+      <w:bookmarkStart w:id="2" w:name="OLE_LINK80"/>
       <m:oMathPara>
         <m:oMath>
           <m:r>
@@ -1770,6 +1770,7 @@
           </m:r>
         </m:oMath>
       </m:oMathPara>
+      <w:bookmarkEnd w:id="1"/>
     </w:p>
     <w:bookmarkEnd w:id="2"/>
     <w:p>
@@ -1779,25 +1780,16 @@
           <w:color w:val="4F81BD" w:themeColor="accent1"/>
         </w:rPr>
       </w:pPr>
-    </w:p>
-    <w:bookmarkEnd w:id="1"/>
-    <w:p>
-      <w:pPr>
-        <w:rPr>
-          <w:rFonts w:eastAsia="Times New Roman" w:cs="Times New Roman"/>
-          <w:color w:val="4F81BD" w:themeColor="accent1"/>
-        </w:rPr>
-      </w:pPr>
       <w:r>
         <w:rPr>
           <w:rFonts w:eastAsia="Times New Roman" w:cs="Times New Roman"/>
           <w:color w:val="4F81BD" w:themeColor="accent1"/>
         </w:rPr>
         <w:drawing>
-          <wp:inline distT="0" distB="0" distL="0" distR="0" wp14:anchorId="10E1FA4B" wp14:editId="484BC712">
-            <wp:extent cx="5803900" cy="2438400"/>
+          <wp:inline distT="0" distB="0" distL="0" distR="0" wp14:anchorId="1C5DCE1D" wp14:editId="55B8E5C2">
+            <wp:extent cx="5600700" cy="2184400"/>
             <wp:effectExtent l="0" t="0" r="0" b="0"/>
-            <wp:docPr id="2" name="Picture 2" descr="Text&#10;&#10;Description automatically generated"/>
+            <wp:docPr id="7" name="Picture 7" descr="Text&#10;&#10;Description automatically generated"/>
             <wp:cNvGraphicFramePr>
               <a:graphicFrameLocks xmlns:a="http://schemas.openxmlformats.org/drawingml/2006/main" noChangeAspect="1"/>
             </wp:cNvGraphicFramePr>
@@ -1805,7 +1797,7 @@
               <a:graphicData uri="http://schemas.openxmlformats.org/drawingml/2006/picture">
                 <pic:pic xmlns:pic="http://schemas.openxmlformats.org/drawingml/2006/picture">
                   <pic:nvPicPr>
-                    <pic:cNvPr id="2" name="Picture 2" descr="Text&#10;&#10;Description automatically generated"/>
+                    <pic:cNvPr id="7" name="Picture 7" descr="Text&#10;&#10;Description automatically generated"/>
                     <pic:cNvPicPr/>
                   </pic:nvPicPr>
                   <pic:blipFill>
@@ -1817,7 +1809,7 @@
                   <pic:spPr>
                     <a:xfrm>
                       <a:off x="0" y="0"/>
-                      <a:ext cx="5803900" cy="2438400"/>
+                      <a:ext cx="5600700" cy="2184400"/>
                     </a:xfrm>
                     <a:prstGeom prst="rect">
                       <a:avLst/>
@@ -1892,6 +1884,13 @@
               <w:rFonts w:ascii="Cambria Math" w:eastAsia="Times New Roman" w:hAnsi="Cambria Math" w:cs="Times New Roman"/>
               <w:color w:val="4F81BD" w:themeColor="accent1"/>
             </w:rPr>
+            <m:t>-</m:t>
+          </m:r>
+          <m:r>
+            <w:rPr>
+              <w:rFonts w:ascii="Cambria Math" w:eastAsia="Times New Roman" w:hAnsi="Cambria Math" w:cs="Times New Roman"/>
+              <w:color w:val="4F81BD" w:themeColor="accent1"/>
+            </w:rPr>
             <m:t>5.76</m:t>
           </m:r>
           <w:bookmarkStart w:id="4" w:name="OLE_LINK81"/>
@@ -1900,7 +1899,14 @@
               <w:rFonts w:ascii="Cambria Math" w:eastAsia="Times New Roman" w:hAnsi="Cambria Math" w:cs="Times New Roman"/>
               <w:color w:val="4F81BD" w:themeColor="accent1"/>
             </w:rPr>
-            <m:t>-0.586</m:t>
+            <m:t>+</m:t>
+          </m:r>
+          <m:r>
+            <w:rPr>
+              <w:rFonts w:ascii="Cambria Math" w:eastAsia="Times New Roman" w:hAnsi="Cambria Math" w:cs="Times New Roman"/>
+              <w:color w:val="4F81BD" w:themeColor="accent1"/>
+            </w:rPr>
+            <m:t>0.586</m:t>
           </m:r>
           <w:bookmarkEnd w:id="4"/>
           <m:r>
@@ -1928,14 +1934,14 @@
               <w:rFonts w:ascii="Cambria Math" w:eastAsia="Times New Roman" w:hAnsi="Cambria Math" w:cs="Times New Roman"/>
               <w:color w:val="4F81BD" w:themeColor="accent1"/>
             </w:rPr>
-            <m:t>-0.</m:t>
-          </m:r>
-          <m:r>
-            <w:rPr>
-              <w:rFonts w:ascii="Cambria Math" w:eastAsia="Times New Roman" w:hAnsi="Cambria Math" w:cs="Times New Roman"/>
-              <w:color w:val="4F81BD" w:themeColor="accent1"/>
-            </w:rPr>
-            <m:t>850</m:t>
+            <m:t>+</m:t>
+          </m:r>
+          <m:r>
+            <w:rPr>
+              <w:rFonts w:ascii="Cambria Math" w:eastAsia="Times New Roman" w:hAnsi="Cambria Math" w:cs="Times New Roman"/>
+              <w:color w:val="4F81BD" w:themeColor="accent1"/>
+            </w:rPr>
+            <m:t>0.850</m:t>
           </m:r>
           <m:r>
             <m:rPr>
@@ -1962,14 +1968,14 @@
               <w:rFonts w:ascii="Cambria Math" w:eastAsia="Times New Roman" w:hAnsi="Cambria Math" w:cs="Times New Roman"/>
               <w:color w:val="4F81BD" w:themeColor="accent1"/>
             </w:rPr>
-            <m:t>-0.</m:t>
-          </m:r>
-          <m:r>
-            <w:rPr>
-              <w:rFonts w:ascii="Cambria Math" w:eastAsia="Times New Roman" w:hAnsi="Cambria Math" w:cs="Times New Roman"/>
-              <w:color w:val="4F81BD" w:themeColor="accent1"/>
-            </w:rPr>
-            <m:t>341</m:t>
+            <m:t>+</m:t>
+          </m:r>
+          <m:r>
+            <w:rPr>
+              <w:rFonts w:ascii="Cambria Math" w:eastAsia="Times New Roman" w:hAnsi="Cambria Math" w:cs="Times New Roman"/>
+              <w:color w:val="4F81BD" w:themeColor="accent1"/>
+            </w:rPr>
+            <m:t>0.341</m:t>
           </m:r>
           <m:r>
             <m:rPr>
@@ -1996,7 +2002,7 @@
               <w:rFonts w:ascii="Cambria Math" w:eastAsia="Times New Roman" w:hAnsi="Cambria Math" w:cs="Times New Roman"/>
               <w:color w:val="4F81BD" w:themeColor="accent1"/>
             </w:rPr>
-            <m:t>+</m:t>
+            <m:t>-</m:t>
           </m:r>
           <m:r>
             <w:rPr>
@@ -2030,21 +2036,14 @@
               <w:rFonts w:ascii="Cambria Math" w:eastAsia="Times New Roman" w:hAnsi="Cambria Math" w:cs="Times New Roman"/>
               <w:color w:val="4F81BD" w:themeColor="accent1"/>
             </w:rPr>
-            <m:t>-0.</m:t>
-          </m:r>
-          <m:r>
-            <w:rPr>
-              <w:rFonts w:ascii="Cambria Math" w:eastAsia="Times New Roman" w:hAnsi="Cambria Math" w:cs="Times New Roman"/>
-              <w:color w:val="4F81BD" w:themeColor="accent1"/>
-            </w:rPr>
-            <m:t>06</m:t>
-          </m:r>
-          <m:r>
-            <w:rPr>
-              <w:rFonts w:ascii="Cambria Math" w:eastAsia="Times New Roman" w:hAnsi="Cambria Math" w:cs="Times New Roman"/>
-              <w:color w:val="4F81BD" w:themeColor="accent1"/>
-            </w:rPr>
-            <m:t>4</m:t>
+            <m:t>+</m:t>
+          </m:r>
+          <m:r>
+            <w:rPr>
+              <w:rFonts w:ascii="Cambria Math" w:eastAsia="Times New Roman" w:hAnsi="Cambria Math" w:cs="Times New Roman"/>
+              <w:color w:val="4F81BD" w:themeColor="accent1"/>
+            </w:rPr>
+            <m:t>0.064</m:t>
           </m:r>
           <m:r>
             <m:rPr>
@@ -2168,7 +2167,21 @@
               <w:rFonts w:ascii="Cambria Math" w:eastAsia="Times New Roman" w:hAnsi="Cambria Math" w:cs="Times New Roman"/>
               <w:color w:val="4F81BD" w:themeColor="accent1"/>
             </w:rPr>
-            <m:t>=5.76</m:t>
+            <m:t>=</m:t>
+          </m:r>
+          <m:r>
+            <w:rPr>
+              <w:rFonts w:ascii="Cambria Math" w:eastAsia="Times New Roman" w:hAnsi="Cambria Math" w:cs="Times New Roman"/>
+              <w:color w:val="4F81BD" w:themeColor="accent1"/>
+            </w:rPr>
+            <m:t>-</m:t>
+          </m:r>
+          <m:r>
+            <w:rPr>
+              <w:rFonts w:ascii="Cambria Math" w:eastAsia="Times New Roman" w:hAnsi="Cambria Math" w:cs="Times New Roman"/>
+              <w:color w:val="4F81BD" w:themeColor="accent1"/>
+            </w:rPr>
+            <m:t>5.76</m:t>
           </m:r>
         </m:oMath>
       </m:oMathPara>
@@ -2194,6 +2207,15 @@
         </w:rPr>
         <w:t xml:space="preserve">is </w:t>
       </w:r>
+      <m:oMath>
+        <m:r>
+          <w:rPr>
+            <w:rFonts w:ascii="Cambria Math" w:eastAsia="Times New Roman" w:hAnsi="Cambria Math" w:cs="Times New Roman"/>
+            <w:color w:val="4F81BD" w:themeColor="accent1"/>
+          </w:rPr>
+          <m:t>-</m:t>
+        </m:r>
+      </m:oMath>
       <w:r>
         <w:rPr>
           <w:rFonts w:eastAsia="Times New Roman" w:cs="Times New Roman"/>
@@ -2282,7 +2304,7 @@
               <w:rFonts w:ascii="Cambria Math" w:eastAsia="Times New Roman" w:hAnsi="Cambria Math" w:cs="Times New Roman"/>
               <w:color w:val="4F81BD" w:themeColor="accent1"/>
             </w:rPr>
-            <m:t>=-0.586</m:t>
+            <m:t>=0.586</m:t>
           </m:r>
         </m:oMath>
       </m:oMathPara>
@@ -2315,7 +2337,21 @@
           <w:rFonts w:eastAsia="Times New Roman" w:cs="Times New Roman"/>
           <w:color w:val="4F81BD" w:themeColor="accent1"/>
         </w:rPr>
-        <w:t xml:space="preserve"> lower among </w:t>
+        <w:t xml:space="preserve"> </w:t>
+      </w:r>
+      <w:r>
+        <w:rPr>
+          <w:rFonts w:eastAsia="Times New Roman" w:cs="Times New Roman"/>
+          <w:color w:val="4F81BD" w:themeColor="accent1"/>
+        </w:rPr>
+        <w:t>higher</w:t>
+      </w:r>
+      <w:r>
+        <w:rPr>
+          <w:rFonts w:eastAsia="Times New Roman" w:cs="Times New Roman"/>
+          <w:color w:val="4F81BD" w:themeColor="accent1"/>
+        </w:rPr>
+        <w:t xml:space="preserve"> among </w:t>
       </w:r>
       <w:r>
         <w:rPr>
@@ -2407,7 +2443,7 @@
               <w:rFonts w:ascii="Cambria Math" w:eastAsia="Times New Roman" w:hAnsi="Cambria Math" w:cs="Times New Roman"/>
               <w:color w:val="4F81BD" w:themeColor="accent1"/>
             </w:rPr>
-            <m:t>=-0.850</m:t>
+            <m:t>=0.850</m:t>
           </m:r>
         </m:oMath>
       </m:oMathPara>
@@ -2424,7 +2460,22 @@
           <w:rFonts w:eastAsia="Times New Roman" w:cs="Times New Roman"/>
           <w:color w:val="4F81BD" w:themeColor="accent1"/>
         </w:rPr>
-        <w:t xml:space="preserve">The log odds of 10-year all-cause mortality is 0.850 lower among those who had diabetes, adjusted for sedentary lifestyle, hypertension, </w:t>
+        <w:lastRenderedPageBreak/>
+        <w:t xml:space="preserve">The log odds of 10-year all-cause mortality is 0.850 </w:t>
+      </w:r>
+      <w:r>
+        <w:rPr>
+          <w:rFonts w:eastAsia="Times New Roman" w:cs="Times New Roman"/>
+          <w:color w:val="4F81BD" w:themeColor="accent1"/>
+        </w:rPr>
+        <w:t>high</w:t>
+      </w:r>
+      <w:r>
+        <w:rPr>
+          <w:rFonts w:eastAsia="Times New Roman" w:cs="Times New Roman"/>
+          <w:color w:val="4F81BD" w:themeColor="accent1"/>
+        </w:rPr>
+        <w:t xml:space="preserve">er among those who had diabetes, adjusted for sedentary lifestyle, hypertension, </w:t>
       </w:r>
       <w:r>
         <w:rPr>
@@ -2493,7 +2544,7 @@
               <w:rFonts w:ascii="Cambria Math" w:eastAsia="Times New Roman" w:hAnsi="Cambria Math" w:cs="Times New Roman"/>
               <w:color w:val="4F81BD" w:themeColor="accent1"/>
             </w:rPr>
-            <m:t>=-0.341</m:t>
+            <m:t>=0.341</m:t>
           </m:r>
         </m:oMath>
       </m:oMathPara>
@@ -2510,7 +2561,21 @@
           <w:rFonts w:eastAsia="Times New Roman" w:cs="Times New Roman"/>
           <w:color w:val="4F81BD" w:themeColor="accent1"/>
         </w:rPr>
-        <w:t xml:space="preserve">The log odds of 10-year all-cause mortality is 0.341 lower among those who had hypertension, adjusted for sedentary lifestyle, diabetes, </w:t>
+        <w:t xml:space="preserve">The log odds of 10-year all-cause mortality is 0.341 </w:t>
+      </w:r>
+      <w:r>
+        <w:rPr>
+          <w:rFonts w:eastAsia="Times New Roman" w:cs="Times New Roman"/>
+          <w:color w:val="4F81BD" w:themeColor="accent1"/>
+        </w:rPr>
+        <w:t>high</w:t>
+      </w:r>
+      <w:r>
+        <w:rPr>
+          <w:rFonts w:eastAsia="Times New Roman" w:cs="Times New Roman"/>
+          <w:color w:val="4F81BD" w:themeColor="accent1"/>
+        </w:rPr>
+        <w:t xml:space="preserve">er among those who had hypertension, adjusted for sedentary lifestyle, diabetes, </w:t>
       </w:r>
       <w:r>
         <w:rPr>
@@ -2579,7 +2644,21 @@
               <w:rFonts w:ascii="Cambria Math" w:eastAsia="Times New Roman" w:hAnsi="Cambria Math" w:cs="Times New Roman"/>
               <w:color w:val="4F81BD" w:themeColor="accent1"/>
             </w:rPr>
-            <m:t>=0.195</m:t>
+            <m:t>=</m:t>
+          </m:r>
+          <m:r>
+            <w:rPr>
+              <w:rFonts w:ascii="Cambria Math" w:eastAsia="Times New Roman" w:hAnsi="Cambria Math" w:cs="Times New Roman"/>
+              <w:color w:val="4F81BD" w:themeColor="accent1"/>
+            </w:rPr>
+            <m:t>-</m:t>
+          </m:r>
+          <m:r>
+            <w:rPr>
+              <w:rFonts w:ascii="Cambria Math" w:eastAsia="Times New Roman" w:hAnsi="Cambria Math" w:cs="Times New Roman"/>
+              <w:color w:val="4F81BD" w:themeColor="accent1"/>
+            </w:rPr>
+            <m:t>0.195</m:t>
           </m:r>
         </m:oMath>
       </m:oMathPara>
@@ -2596,7 +2675,21 @@
           <w:rFonts w:eastAsia="Times New Roman" w:cs="Times New Roman"/>
           <w:color w:val="4F81BD" w:themeColor="accent1"/>
         </w:rPr>
-        <w:t xml:space="preserve">The log odds of 10-year all-cause mortality is 0.195 higher among those </w:t>
+        <w:t xml:space="preserve">The log odds of 10-year all-cause mortality is 0.195 </w:t>
+      </w:r>
+      <w:r>
+        <w:rPr>
+          <w:rFonts w:eastAsia="Times New Roman" w:cs="Times New Roman"/>
+          <w:color w:val="4F81BD" w:themeColor="accent1"/>
+        </w:rPr>
+        <w:t>lower</w:t>
+      </w:r>
+      <w:r>
+        <w:rPr>
+          <w:rFonts w:eastAsia="Times New Roman" w:cs="Times New Roman"/>
+          <w:color w:val="4F81BD" w:themeColor="accent1"/>
+        </w:rPr>
+        <w:t xml:space="preserve"> among those </w:t>
       </w:r>
       <w:r>
         <w:rPr>
@@ -2672,7 +2765,7 @@
               <w:rFonts w:ascii="Cambria Math" w:eastAsia="Times New Roman" w:hAnsi="Cambria Math" w:cs="Times New Roman"/>
               <w:color w:val="4F81BD" w:themeColor="accent1"/>
             </w:rPr>
-            <m:t>=-0.064</m:t>
+            <m:t>=0.064</m:t>
           </m:r>
         </m:oMath>
       </m:oMathPara>
@@ -2696,7 +2789,21 @@
           <w:rFonts w:eastAsia="Times New Roman" w:cs="Times New Roman"/>
           <w:color w:val="4F81BD" w:themeColor="accent1"/>
         </w:rPr>
-        <w:t xml:space="preserve">will decrease 0.064 </w:t>
+        <w:t xml:space="preserve">will </w:t>
+      </w:r>
+      <w:r>
+        <w:rPr>
+          <w:rFonts w:eastAsia="Times New Roman" w:cs="Times New Roman"/>
+          <w:color w:val="4F81BD" w:themeColor="accent1"/>
+        </w:rPr>
+        <w:t>increase</w:t>
+      </w:r>
+      <w:r>
+        <w:rPr>
+          <w:rFonts w:eastAsia="Times New Roman" w:cs="Times New Roman"/>
+          <w:color w:val="4F81BD" w:themeColor="accent1"/>
+        </w:rPr>
+        <w:t xml:space="preserve"> 0.064 </w:t>
       </w:r>
       <w:r>
         <w:rPr>
@@ -2788,10 +2895,10 @@
           <w:rFonts w:eastAsia="Times New Roman" w:cs="Times New Roman"/>
         </w:rPr>
         <w:drawing>
-          <wp:inline distT="0" distB="0" distL="0" distR="0" wp14:anchorId="545B23CE" wp14:editId="391DD948">
-            <wp:extent cx="5943600" cy="2384425"/>
-            <wp:effectExtent l="0" t="0" r="0" b="3175"/>
-            <wp:docPr id="4" name="Picture 4" descr="A picture containing text&#10;&#10;Description automatically generated"/>
+          <wp:inline distT="0" distB="0" distL="0" distR="0" wp14:anchorId="06A8BFBC" wp14:editId="1347E6DA">
+            <wp:extent cx="5943600" cy="2155190"/>
+            <wp:effectExtent l="0" t="0" r="0" b="3810"/>
+            <wp:docPr id="8" name="Picture 8" descr="Text&#10;&#10;Description automatically generated with low confidence"/>
             <wp:cNvGraphicFramePr>
               <a:graphicFrameLocks xmlns:a="http://schemas.openxmlformats.org/drawingml/2006/main" noChangeAspect="1"/>
             </wp:cNvGraphicFramePr>
@@ -2799,7 +2906,7 @@
               <a:graphicData uri="http://schemas.openxmlformats.org/drawingml/2006/picture">
                 <pic:pic xmlns:pic="http://schemas.openxmlformats.org/drawingml/2006/picture">
                   <pic:nvPicPr>
-                    <pic:cNvPr id="4" name="Picture 4" descr="A picture containing text&#10;&#10;Description automatically generated"/>
+                    <pic:cNvPr id="8" name="Picture 8" descr="Text&#10;&#10;Description automatically generated with low confidence"/>
                     <pic:cNvPicPr/>
                   </pic:nvPicPr>
                   <pic:blipFill>
@@ -2811,7 +2918,7 @@
                   <pic:spPr>
                     <a:xfrm>
                       <a:off x="0" y="0"/>
-                      <a:ext cx="5943600" cy="2384425"/>
+                      <a:ext cx="5943600" cy="2155190"/>
                     </a:xfrm>
                     <a:prstGeom prst="rect">
                       <a:avLst/>
@@ -3355,6 +3462,13 @@
               <w:rFonts w:ascii="Cambria Math" w:eastAsia="Times New Roman" w:hAnsi="Cambria Math" w:cs="Times New Roman"/>
               <w:color w:val="4F81BD" w:themeColor="accent1"/>
             </w:rPr>
+            <m:t>-</m:t>
+          </m:r>
+          <m:r>
+            <w:rPr>
+              <w:rFonts w:ascii="Cambria Math" w:eastAsia="Times New Roman" w:hAnsi="Cambria Math" w:cs="Times New Roman"/>
+              <w:color w:val="4F81BD" w:themeColor="accent1"/>
+            </w:rPr>
             <m:t>5.73</m:t>
           </m:r>
           <w:bookmarkStart w:id="9" w:name="OLE_LINK87"/>
@@ -3363,7 +3477,14 @@
               <w:rFonts w:ascii="Cambria Math" w:eastAsia="Times New Roman" w:hAnsi="Cambria Math" w:cs="Times New Roman"/>
               <w:color w:val="4F81BD" w:themeColor="accent1"/>
             </w:rPr>
-            <m:t>-0.562</m:t>
+            <m:t>+</m:t>
+          </m:r>
+          <m:r>
+            <w:rPr>
+              <w:rFonts w:ascii="Cambria Math" w:eastAsia="Times New Roman" w:hAnsi="Cambria Math" w:cs="Times New Roman"/>
+              <w:color w:val="4F81BD" w:themeColor="accent1"/>
+            </w:rPr>
+            <m:t>0.562</m:t>
           </m:r>
           <w:bookmarkEnd w:id="9"/>
           <m:r>
@@ -3391,14 +3512,14 @@
               <w:rFonts w:ascii="Cambria Math" w:eastAsia="Times New Roman" w:hAnsi="Cambria Math" w:cs="Times New Roman"/>
               <w:color w:val="4F81BD" w:themeColor="accent1"/>
             </w:rPr>
-            <m:t>-0.</m:t>
-          </m:r>
-          <m:r>
-            <w:rPr>
-              <w:rFonts w:ascii="Cambria Math" w:eastAsia="Times New Roman" w:hAnsi="Cambria Math" w:cs="Times New Roman"/>
-              <w:color w:val="4F81BD" w:themeColor="accent1"/>
-            </w:rPr>
-            <m:t>747</m:t>
+            <m:t>+</m:t>
+          </m:r>
+          <m:r>
+            <w:rPr>
+              <w:rFonts w:ascii="Cambria Math" w:eastAsia="Times New Roman" w:hAnsi="Cambria Math" w:cs="Times New Roman"/>
+              <w:color w:val="4F81BD" w:themeColor="accent1"/>
+            </w:rPr>
+            <m:t>0.747</m:t>
           </m:r>
           <m:r>
             <m:rPr>
@@ -3425,14 +3546,14 @@
               <w:rFonts w:ascii="Cambria Math" w:eastAsia="Times New Roman" w:hAnsi="Cambria Math" w:cs="Times New Roman"/>
               <w:color w:val="4F81BD" w:themeColor="accent1"/>
             </w:rPr>
-            <m:t>-0.</m:t>
-          </m:r>
-          <m:r>
-            <w:rPr>
-              <w:rFonts w:ascii="Cambria Math" w:eastAsia="Times New Roman" w:hAnsi="Cambria Math" w:cs="Times New Roman"/>
-              <w:color w:val="4F81BD" w:themeColor="accent1"/>
-            </w:rPr>
-            <m:t>341</m:t>
+            <m:t>+</m:t>
+          </m:r>
+          <m:r>
+            <w:rPr>
+              <w:rFonts w:ascii="Cambria Math" w:eastAsia="Times New Roman" w:hAnsi="Cambria Math" w:cs="Times New Roman"/>
+              <w:color w:val="4F81BD" w:themeColor="accent1"/>
+            </w:rPr>
+            <m:t>0.341</m:t>
           </m:r>
           <m:r>
             <m:rPr>
@@ -3459,14 +3580,14 @@
               <w:rFonts w:ascii="Cambria Math" w:eastAsia="Times New Roman" w:hAnsi="Cambria Math" w:cs="Times New Roman"/>
               <w:color w:val="4F81BD" w:themeColor="accent1"/>
             </w:rPr>
-            <m:t>+0.</m:t>
-          </m:r>
-          <m:r>
-            <w:rPr>
-              <w:rFonts w:ascii="Cambria Math" w:eastAsia="Times New Roman" w:hAnsi="Cambria Math" w:cs="Times New Roman"/>
-              <w:color w:val="4F81BD" w:themeColor="accent1"/>
-            </w:rPr>
-            <m:t>195</m:t>
+            <m:t>-</m:t>
+          </m:r>
+          <m:r>
+            <w:rPr>
+              <w:rFonts w:ascii="Cambria Math" w:eastAsia="Times New Roman" w:hAnsi="Cambria Math" w:cs="Times New Roman"/>
+              <w:color w:val="4F81BD" w:themeColor="accent1"/>
+            </w:rPr>
+            <m:t>0.195</m:t>
           </m:r>
           <m:r>
             <m:rPr>
@@ -3493,14 +3614,14 @@
               <w:rFonts w:ascii="Cambria Math" w:eastAsia="Times New Roman" w:hAnsi="Cambria Math" w:cs="Times New Roman"/>
               <w:color w:val="4F81BD" w:themeColor="accent1"/>
             </w:rPr>
-            <m:t>-0.</m:t>
-          </m:r>
-          <m:r>
-            <w:rPr>
-              <w:rFonts w:ascii="Cambria Math" w:eastAsia="Times New Roman" w:hAnsi="Cambria Math" w:cs="Times New Roman"/>
-              <w:color w:val="4F81BD" w:themeColor="accent1"/>
-            </w:rPr>
-            <m:t>064</m:t>
+            <m:t>+</m:t>
+          </m:r>
+          <m:r>
+            <w:rPr>
+              <w:rFonts w:ascii="Cambria Math" w:eastAsia="Times New Roman" w:hAnsi="Cambria Math" w:cs="Times New Roman"/>
+              <w:color w:val="4F81BD" w:themeColor="accent1"/>
+            </w:rPr>
+            <m:t>0.064</m:t>
           </m:r>
           <m:r>
             <m:rPr>
@@ -3527,14 +3648,14 @@
               <w:rFonts w:ascii="Cambria Math" w:eastAsia="Times New Roman" w:hAnsi="Cambria Math" w:cs="Times New Roman"/>
               <w:color w:val="4F81BD" w:themeColor="accent1"/>
             </w:rPr>
-            <m:t>-0.</m:t>
-          </m:r>
-          <m:r>
-            <w:rPr>
-              <w:rFonts w:ascii="Cambria Math" w:eastAsia="Times New Roman" w:hAnsi="Cambria Math" w:cs="Times New Roman"/>
-              <w:color w:val="4F81BD" w:themeColor="accent1"/>
-            </w:rPr>
-            <m:t>111</m:t>
+            <m:t>+</m:t>
+          </m:r>
+          <m:r>
+            <w:rPr>
+              <w:rFonts w:ascii="Cambria Math" w:eastAsia="Times New Roman" w:hAnsi="Cambria Math" w:cs="Times New Roman"/>
+              <w:color w:val="4F81BD" w:themeColor="accent1"/>
+            </w:rPr>
+            <m:t>0.111</m:t>
           </m:r>
           <m:r>
             <m:rPr>
@@ -3709,7 +3830,7 @@
               <w:rFonts w:ascii="Cambria Math" w:hAnsi="Cambria Math"/>
               <w:color w:val="4F81BD" w:themeColor="accent1"/>
             </w:rPr>
-            <m:t>=-0.562</m:t>
+            <m:t>=0.562</m:t>
           </m:r>
         </m:oMath>
       </m:oMathPara>
@@ -3737,7 +3858,19 @@
         <w:rPr>
           <w:color w:val="4F81BD" w:themeColor="accent1"/>
         </w:rPr>
-        <w:t xml:space="preserve">is 0.562 lower </w:t>
+        <w:t xml:space="preserve">is 0.562 </w:t>
+      </w:r>
+      <w:r>
+        <w:rPr>
+          <w:color w:val="4F81BD" w:themeColor="accent1"/>
+        </w:rPr>
+        <w:t>higher</w:t>
+      </w:r>
+      <w:r>
+        <w:rPr>
+          <w:color w:val="4F81BD" w:themeColor="accent1"/>
+        </w:rPr>
+        <w:t xml:space="preserve"> </w:t>
       </w:r>
       <w:r>
         <w:rPr>
@@ -3749,14 +3882,7 @@
         <w:rPr>
           <w:color w:val="4F81BD" w:themeColor="accent1"/>
         </w:rPr>
-        <w:t xml:space="preserve">having a sedentary lifestyle at baseline to not having a sedentary </w:t>
-      </w:r>
-      <w:r>
-        <w:rPr>
-          <w:color w:val="4F81BD" w:themeColor="accent1"/>
-        </w:rPr>
-        <w:lastRenderedPageBreak/>
-        <w:t xml:space="preserve">lifestyle at baseline, holding hypertension, </w:t>
+        <w:t xml:space="preserve">having a sedentary lifestyle at baseline to not having a sedentary lifestyle at baseline, holding hypertension, </w:t>
       </w:r>
       <w:r>
         <w:rPr>
@@ -3817,7 +3943,7 @@
               <w:rFonts w:ascii="Cambria Math" w:hAnsi="Cambria Math"/>
               <w:color w:val="4F81BD" w:themeColor="accent1"/>
             </w:rPr>
-            <m:t>=-0.747</m:t>
+            <m:t>=0.747</m:t>
           </m:r>
         </m:oMath>
       </m:oMathPara>
@@ -3844,7 +3970,19 @@
         <w:rPr>
           <w:color w:val="4F81BD" w:themeColor="accent1"/>
         </w:rPr>
-        <w:t xml:space="preserve"> lower among those who did not have </w:t>
+        <w:t xml:space="preserve"> </w:t>
+      </w:r>
+      <w:r>
+        <w:rPr>
+          <w:color w:val="4F81BD" w:themeColor="accent1"/>
+        </w:rPr>
+        <w:t>higher</w:t>
+      </w:r>
+      <w:r>
+        <w:rPr>
+          <w:color w:val="4F81BD" w:themeColor="accent1"/>
+        </w:rPr>
+        <w:t xml:space="preserve"> among those who did not have </w:t>
       </w:r>
       <w:r>
         <w:rPr>
@@ -3943,7 +4081,7 @@
               <w:rFonts w:ascii="Cambria Math" w:hAnsi="Cambria Math"/>
               <w:color w:val="4F81BD" w:themeColor="accent1"/>
             </w:rPr>
-            <m:t>=-0.111</m:t>
+            <m:t>=0.111</m:t>
           </m:r>
         </m:oMath>
       </m:oMathPara>
@@ -3976,13 +4114,13 @@
         <w:rPr>
           <w:color w:val="4F81BD" w:themeColor="accent1"/>
         </w:rPr>
-        <w:t xml:space="preserve">, holding </w:t>
-      </w:r>
-      <w:r>
-        <w:rPr>
-          <w:color w:val="4F81BD" w:themeColor="accent1"/>
-        </w:rPr>
-        <w:t>hypertension, sex, and age constant, assuming no confounding, selection bias, or information bias</w:t>
+        <w:t xml:space="preserve"> is 0.111</w:t>
+      </w:r>
+      <w:r>
+        <w:rPr>
+          <w:color w:val="4F81BD" w:themeColor="accent1"/>
+        </w:rPr>
+        <w:t>, holding hypertension, sex, and age constant, assuming no confounding, selection bias, or information bias</w:t>
       </w:r>
       <w:r>
         <w:rPr>
@@ -4103,6 +4241,7 @@
       <w:pPr>
         <w:rPr>
           <w:rFonts w:eastAsia="Times New Roman" w:cs="Times New Roman"/>
+          <w:iCs/>
           <w:color w:val="4F81BD" w:themeColor="accent1"/>
         </w:rPr>
       </w:pPr>
@@ -4110,6 +4249,9 @@
       <m:oMathPara>
         <m:oMath>
           <m:r>
+            <m:rPr>
+              <m:sty m:val="p"/>
+            </m:rPr>
             <w:rPr>
               <w:rFonts w:ascii="Cambria Math" w:eastAsia="Times New Roman" w:hAnsi="Cambria Math" w:cs="Times New Roman"/>
               <w:color w:val="4F81BD" w:themeColor="accent1"/>
@@ -4121,13 +4263,16 @@
               <m:ctrlPr>
                 <w:rPr>
                   <w:rFonts w:ascii="Cambria Math" w:eastAsia="Times New Roman" w:hAnsi="Cambria Math" w:cs="Times New Roman"/>
-                  <w:i/>
+                  <w:iCs/>
                   <w:color w:val="4F81BD" w:themeColor="accent1"/>
                 </w:rPr>
               </m:ctrlPr>
             </m:dPr>
             <m:e>
               <m:r>
+                <m:rPr>
+                  <m:sty m:val="p"/>
+                </m:rPr>
                 <w:rPr>
                   <w:rFonts w:ascii="Cambria Math" w:eastAsia="Times New Roman" w:hAnsi="Cambria Math" w:cs="Times New Roman"/>
                   <w:color w:val="4F81BD" w:themeColor="accent1"/>
@@ -4139,13 +4284,16 @@
                   <m:ctrlPr>
                     <w:rPr>
                       <w:rFonts w:ascii="Cambria Math" w:eastAsia="Times New Roman" w:hAnsi="Cambria Math" w:cs="Times New Roman"/>
-                      <w:i/>
+                      <w:iCs/>
                       <w:color w:val="4F81BD" w:themeColor="accent1"/>
                     </w:rPr>
                   </m:ctrlPr>
                 </m:sSubPr>
                 <m:e>
                   <m:r>
+                    <m:rPr>
+                      <m:sty m:val="p"/>
+                    </m:rPr>
                     <w:rPr>
                       <w:rFonts w:ascii="Cambria Math" w:eastAsia="Times New Roman" w:hAnsi="Cambria Math" w:cs="Times New Roman"/>
                       <w:color w:val="4F81BD" w:themeColor="accent1"/>
@@ -4160,6 +4308,7 @@
                     </m:rPr>
                     <w:rPr>
                       <w:rFonts w:ascii="Cambria Math" w:eastAsia="Times New Roman" w:hAnsi="Cambria Math" w:cs="Times New Roman"/>
+                      <w:iCs/>
                       <w:color w:val="4F81BD" w:themeColor="accent1"/>
                     </w:rPr>
                     <m:t>sedentary|diabetes</m:t>
@@ -4169,6 +4318,9 @@
             </m:e>
           </m:d>
           <m:r>
+            <m:rPr>
+              <m:sty m:val="p"/>
+            </m:rPr>
             <w:rPr>
               <w:rFonts w:ascii="Cambria Math" w:eastAsia="Times New Roman" w:hAnsi="Cambria Math" w:cs="Times New Roman"/>
               <w:color w:val="4F81BD" w:themeColor="accent1"/>
@@ -4180,13 +4332,16 @@
               <m:ctrlPr>
                 <w:rPr>
                   <w:rFonts w:ascii="Cambria Math" w:eastAsia="Times New Roman" w:hAnsi="Cambria Math" w:cs="Times New Roman"/>
-                  <w:i/>
+                  <w:iCs/>
                   <w:color w:val="4F81BD" w:themeColor="accent1"/>
                 </w:rPr>
               </m:ctrlPr>
             </m:dPr>
             <m:e>
               <m:r>
+                <m:rPr>
+                  <m:sty m:val="p"/>
+                </m:rPr>
                 <w:rPr>
                   <w:rFonts w:ascii="Cambria Math" w:eastAsia="Times New Roman" w:hAnsi="Cambria Math" w:cs="Times New Roman"/>
                   <w:color w:val="4F81BD" w:themeColor="accent1"/>
@@ -4198,13 +4353,16 @@
                   <m:ctrlPr>
                     <w:rPr>
                       <w:rFonts w:ascii="Cambria Math" w:eastAsia="Times New Roman" w:hAnsi="Cambria Math" w:cs="Times New Roman"/>
-                      <w:i/>
+                      <w:iCs/>
                       <w:color w:val="4F81BD" w:themeColor="accent1"/>
                     </w:rPr>
                   </m:ctrlPr>
                 </m:sSubPr>
                 <m:e>
                   <m:r>
+                    <m:rPr>
+                      <m:sty m:val="p"/>
+                    </m:rPr>
                     <w:rPr>
                       <w:rFonts w:ascii="Cambria Math" w:eastAsia="Times New Roman" w:hAnsi="Cambria Math" w:cs="Times New Roman"/>
                       <w:color w:val="4F81BD" w:themeColor="accent1"/>
@@ -4219,6 +4377,7 @@
                     </m:rPr>
                     <w:rPr>
                       <w:rFonts w:ascii="Cambria Math" w:eastAsia="Times New Roman" w:hAnsi="Cambria Math" w:cs="Times New Roman"/>
+                      <w:iCs/>
                       <w:color w:val="4F81BD" w:themeColor="accent1"/>
                     </w:rPr>
                     <m:t>sedentary|diabetes</m:t>
@@ -4228,6 +4387,9 @@
             </m:e>
           </m:d>
           <m:r>
+            <m:rPr>
+              <m:sty m:val="p"/>
+            </m:rPr>
             <w:rPr>
               <w:rFonts w:ascii="Cambria Math" w:eastAsia="Times New Roman" w:hAnsi="Cambria Math" w:cs="Times New Roman"/>
               <w:color w:val="4F81BD" w:themeColor="accent1"/>
@@ -4239,13 +4401,16 @@
               <m:ctrlPr>
                 <w:rPr>
                   <w:rFonts w:ascii="Cambria Math" w:eastAsia="Times New Roman" w:hAnsi="Cambria Math" w:cs="Times New Roman"/>
-                  <w:i/>
+                  <w:iCs/>
                   <w:color w:val="4F81BD" w:themeColor="accent1"/>
                 </w:rPr>
               </m:ctrlPr>
             </m:dPr>
             <m:e>
               <m:r>
+                <m:rPr>
+                  <m:sty m:val="p"/>
+                </m:rPr>
                 <w:rPr>
                   <w:rFonts w:ascii="Cambria Math" w:eastAsia="Times New Roman" w:hAnsi="Cambria Math" w:cs="Times New Roman"/>
                   <w:color w:val="4F81BD" w:themeColor="accent1"/>
@@ -4257,13 +4422,16 @@
                   <m:ctrlPr>
                     <w:rPr>
                       <w:rFonts w:ascii="Cambria Math" w:eastAsia="Times New Roman" w:hAnsi="Cambria Math" w:cs="Times New Roman"/>
-                      <w:i/>
+                      <w:iCs/>
                       <w:color w:val="4F81BD" w:themeColor="accent1"/>
                     </w:rPr>
                   </m:ctrlPr>
                 </m:sSubPr>
                 <m:e>
                   <m:r>
+                    <m:rPr>
+                      <m:sty m:val="p"/>
+                    </m:rPr>
                     <w:rPr>
                       <w:rFonts w:ascii="Cambria Math" w:eastAsia="Times New Roman" w:hAnsi="Cambria Math" w:cs="Times New Roman"/>
                       <w:color w:val="4F81BD" w:themeColor="accent1"/>
@@ -4278,27 +4446,19 @@
                     </m:rPr>
                     <w:rPr>
                       <w:rFonts w:ascii="Cambria Math" w:eastAsia="Times New Roman" w:hAnsi="Cambria Math" w:cs="Times New Roman"/>
+                      <w:iCs/>
                       <w:color w:val="4F81BD" w:themeColor="accent1"/>
                     </w:rPr>
-                    <m:t>no sedentary|</m:t>
+                    <m:t>no sedentary|diabetes</m:t>
                   </m:r>
-                  <w:proofErr w:type="spellStart"/>
-                  <m:r>
-                    <m:rPr>
-                      <m:nor/>
-                    </m:rPr>
-                    <w:rPr>
-                      <w:rFonts w:ascii="Cambria Math" w:eastAsia="Times New Roman" w:hAnsi="Cambria Math" w:cs="Times New Roman"/>
-                      <w:color w:val="4F81BD" w:themeColor="accent1"/>
-                    </w:rPr>
-                    <m:t>diabetes</m:t>
-                  </m:r>
-                  <w:proofErr w:type="spellEnd"/>
                 </m:sub>
               </m:sSub>
             </m:e>
           </m:d>
           <m:r>
+            <m:rPr>
+              <m:sty m:val="p"/>
+            </m:rPr>
             <w:rPr>
               <w:rFonts w:ascii="Cambria Math" w:eastAsia="Times New Roman" w:hAnsi="Cambria Math" w:cs="Times New Roman"/>
               <w:color w:val="4F81BD" w:themeColor="accent1"/>
@@ -4310,7 +4470,7 @@
               <m:ctrlPr>
                 <w:rPr>
                   <w:rFonts w:ascii="Cambria Math" w:eastAsia="Times New Roman" w:hAnsi="Cambria Math" w:cs="Times New Roman"/>
-                  <w:i/>
+                  <w:iCs/>
                   <w:color w:val="4F81BD" w:themeColor="accent1"/>
                 </w:rPr>
               </m:ctrlPr>
@@ -4329,6 +4489,9 @@
             </m:e>
             <m:sub>
               <m:r>
+                <m:rPr>
+                  <m:sty m:val="p"/>
+                </m:rPr>
                 <w:rPr>
                   <w:rFonts w:ascii="Cambria Math" w:eastAsia="Times New Roman" w:hAnsi="Cambria Math" w:cs="Times New Roman"/>
                   <w:color w:val="4F81BD" w:themeColor="accent1"/>
@@ -4338,6 +4501,9 @@
             </m:sub>
           </m:sSub>
           <m:r>
+            <m:rPr>
+              <m:sty m:val="p"/>
+            </m:rPr>
             <w:rPr>
               <w:rFonts w:ascii="Cambria Math" w:eastAsia="Times New Roman" w:hAnsi="Cambria Math" w:cs="Times New Roman"/>
               <w:color w:val="4F81BD" w:themeColor="accent1"/>
@@ -4349,7 +4515,7 @@
               <m:ctrlPr>
                 <w:rPr>
                   <w:rFonts w:ascii="Cambria Math" w:eastAsia="Times New Roman" w:hAnsi="Cambria Math" w:cs="Times New Roman"/>
-                  <w:i/>
+                  <w:iCs/>
                   <w:color w:val="4F81BD" w:themeColor="accent1"/>
                 </w:rPr>
               </m:ctrlPr>
@@ -4368,6 +4534,9 @@
             </m:e>
             <m:sub>
               <m:r>
+                <m:rPr>
+                  <m:sty m:val="p"/>
+                </m:rPr>
                 <w:rPr>
                   <w:rFonts w:ascii="Cambria Math" w:eastAsia="Times New Roman" w:hAnsi="Cambria Math" w:cs="Times New Roman"/>
                   <w:color w:val="4F81BD" w:themeColor="accent1"/>
@@ -4377,18 +4546,34 @@
             </m:sub>
           </m:sSub>
           <m:r>
-            <w:rPr>
-              <w:rFonts w:ascii="Cambria Math" w:eastAsia="Times New Roman" w:hAnsi="Cambria Math" w:cs="Times New Roman"/>
-              <w:color w:val="4F81BD" w:themeColor="accent1"/>
-            </w:rPr>
-            <m:t>=</m:t>
-          </m:r>
-          <m:r>
-            <w:rPr>
-              <w:rFonts w:ascii="Cambria Math" w:eastAsia="Times New Roman" w:hAnsi="Cambria Math" w:cs="Times New Roman"/>
-              <w:color w:val="4F81BD" w:themeColor="accent1"/>
-            </w:rPr>
-            <m:t>-0.562-0.111=-0.673</m:t>
+            <m:rPr>
+              <m:sty m:val="p"/>
+            </m:rPr>
+            <w:rPr>
+              <w:rFonts w:ascii="Cambria Math" w:eastAsia="Times New Roman" w:hAnsi="Cambria Math" w:cs="Times New Roman"/>
+              <w:color w:val="4F81BD" w:themeColor="accent1"/>
+            </w:rPr>
+            <m:t>=0.562</m:t>
+          </m:r>
+          <m:r>
+            <m:rPr>
+              <m:sty m:val="p"/>
+            </m:rPr>
+            <w:rPr>
+              <w:rFonts w:ascii="Cambria Math" w:eastAsia="Times New Roman" w:hAnsi="Cambria Math" w:cs="Times New Roman"/>
+              <w:color w:val="4F81BD" w:themeColor="accent1"/>
+            </w:rPr>
+            <m:t>+</m:t>
+          </m:r>
+          <m:r>
+            <m:rPr>
+              <m:sty m:val="p"/>
+            </m:rPr>
+            <w:rPr>
+              <w:rFonts w:ascii="Cambria Math" w:eastAsia="Times New Roman" w:hAnsi="Cambria Math" w:cs="Times New Roman"/>
+              <w:color w:val="4F81BD" w:themeColor="accent1"/>
+            </w:rPr>
+            <m:t>0.111=0.673</m:t>
           </m:r>
         </m:oMath>
       </m:oMathPara>
@@ -4397,6 +4582,7 @@
       <w:pPr>
         <w:rPr>
           <w:rFonts w:eastAsia="Times New Roman" w:cs="Times New Roman"/>
+          <w:iCs/>
           <w:color w:val="4F81BD" w:themeColor="accent1"/>
         </w:rPr>
       </w:pPr>
@@ -4407,13 +4593,16 @@
               <m:ctrlPr>
                 <w:rPr>
                   <w:rFonts w:ascii="Cambria Math" w:eastAsia="Times New Roman" w:hAnsi="Cambria Math" w:cs="Times New Roman"/>
-                  <w:i/>
+                  <w:iCs/>
                   <w:color w:val="4F81BD" w:themeColor="accent1"/>
                 </w:rPr>
               </m:ctrlPr>
             </m:sSubPr>
             <m:e>
               <m:r>
+                <m:rPr>
+                  <m:sty m:val="p"/>
+                </m:rPr>
                 <w:rPr>
                   <w:rFonts w:ascii="Cambria Math" w:eastAsia="Times New Roman" w:hAnsi="Cambria Math" w:cs="Times New Roman"/>
                   <w:color w:val="4F81BD" w:themeColor="accent1"/>
@@ -4423,6 +4612,9 @@
             </m:e>
             <m:sub>
               <m:r>
+                <m:rPr>
+                  <m:sty m:val="p"/>
+                </m:rPr>
                 <w:rPr>
                   <w:rFonts w:ascii="Cambria Math" w:eastAsia="Times New Roman" w:hAnsi="Cambria Math" w:cs="Times New Roman"/>
                   <w:color w:val="4F81BD" w:themeColor="accent1"/>
@@ -4432,6 +4624,9 @@
             </m:sub>
           </m:sSub>
           <m:r>
+            <m:rPr>
+              <m:sty m:val="p"/>
+            </m:rPr>
             <w:rPr>
               <w:rFonts w:ascii="Cambria Math" w:eastAsia="Times New Roman" w:hAnsi="Cambria Math" w:cs="Times New Roman"/>
               <w:color w:val="4F81BD" w:themeColor="accent1"/>
@@ -4443,13 +4638,16 @@
               <m:ctrlPr>
                 <w:rPr>
                   <w:rFonts w:ascii="Cambria Math" w:eastAsia="Times New Roman" w:hAnsi="Cambria Math" w:cs="Times New Roman"/>
-                  <w:i/>
+                  <w:iCs/>
                   <w:color w:val="4F81BD" w:themeColor="accent1"/>
                 </w:rPr>
               </m:ctrlPr>
             </m:sSupPr>
             <m:e>
               <m:r>
+                <m:rPr>
+                  <m:sty m:val="p"/>
+                </m:rPr>
                 <w:rPr>
                   <w:rFonts w:ascii="Cambria Math" w:eastAsia="Times New Roman" w:hAnsi="Cambria Math" w:cs="Times New Roman"/>
                   <w:color w:val="4F81BD" w:themeColor="accent1"/>
@@ -4463,29 +4661,45 @@
                   <m:ctrlPr>
                     <w:rPr>
                       <w:rFonts w:ascii="Cambria Math" w:eastAsia="Times New Roman" w:hAnsi="Cambria Math" w:cs="Times New Roman"/>
-                      <w:i/>
+                      <w:iCs/>
                       <w:color w:val="4F81BD" w:themeColor="accent1"/>
                     </w:rPr>
                   </m:ctrlPr>
                 </m:dPr>
                 <m:e>
                   <m:r>
+                    <m:rPr>
+                      <m:sty m:val="p"/>
+                    </m:rPr>
                     <w:rPr>
                       <w:rFonts w:ascii="Cambria Math" w:eastAsia="Times New Roman" w:hAnsi="Cambria Math" w:cs="Times New Roman"/>
                       <w:color w:val="4F81BD" w:themeColor="accent1"/>
                     </w:rPr>
-                    <m:t>-0.673</m:t>
+                    <m:t>0.673</m:t>
                   </m:r>
                 </m:e>
               </m:d>
             </m:sup>
           </m:sSup>
           <m:r>
-            <w:rPr>
-              <w:rFonts w:ascii="Cambria Math" w:eastAsia="Times New Roman" w:hAnsi="Cambria Math" w:cs="Times New Roman"/>
-              <w:color w:val="4F81BD" w:themeColor="accent1"/>
-            </w:rPr>
-            <m:t>=0.510</m:t>
+            <m:rPr>
+              <m:sty m:val="p"/>
+            </m:rPr>
+            <w:rPr>
+              <w:rFonts w:ascii="Cambria Math" w:eastAsia="Times New Roman" w:hAnsi="Cambria Math" w:cs="Times New Roman"/>
+              <w:color w:val="4F81BD" w:themeColor="accent1"/>
+            </w:rPr>
+            <m:t>=</m:t>
+          </m:r>
+          <m:r>
+            <m:rPr>
+              <m:sty m:val="p"/>
+            </m:rPr>
+            <w:rPr>
+              <w:rFonts w:ascii="Cambria Math" w:eastAsia="Times New Roman" w:hAnsi="Cambria Math" w:cs="Times New Roman"/>
+              <w:color w:val="4F81BD" w:themeColor="accent1"/>
+            </w:rPr>
+            <m:t>1.960</m:t>
           </m:r>
         </m:oMath>
       </m:oMathPara>
@@ -4517,12 +4731,16 @@
       <w:pPr>
         <w:rPr>
           <w:rFonts w:eastAsia="Times New Roman" w:cs="Times New Roman"/>
+          <w:iCs/>
           <w:color w:val="4F81BD" w:themeColor="accent1"/>
         </w:rPr>
       </w:pPr>
       <m:oMathPara>
         <m:oMath>
           <m:r>
+            <m:rPr>
+              <m:sty m:val="p"/>
+            </m:rPr>
             <w:rPr>
               <w:rFonts w:ascii="Cambria Math" w:eastAsia="Times New Roman" w:hAnsi="Cambria Math" w:cs="Times New Roman"/>
               <w:color w:val="4F81BD" w:themeColor="accent1"/>
@@ -4534,13 +4752,16 @@
               <m:ctrlPr>
                 <w:rPr>
                   <w:rFonts w:ascii="Cambria Math" w:eastAsia="Times New Roman" w:hAnsi="Cambria Math" w:cs="Times New Roman"/>
-                  <w:i/>
+                  <w:iCs/>
                   <w:color w:val="4F81BD" w:themeColor="accent1"/>
                 </w:rPr>
               </m:ctrlPr>
             </m:dPr>
             <m:e>
               <m:r>
+                <m:rPr>
+                  <m:sty m:val="p"/>
+                </m:rPr>
                 <w:rPr>
                   <w:rFonts w:ascii="Cambria Math" w:eastAsia="Times New Roman" w:hAnsi="Cambria Math" w:cs="Times New Roman"/>
                   <w:color w:val="4F81BD" w:themeColor="accent1"/>
@@ -4552,13 +4773,16 @@
                   <m:ctrlPr>
                     <w:rPr>
                       <w:rFonts w:ascii="Cambria Math" w:eastAsia="Times New Roman" w:hAnsi="Cambria Math" w:cs="Times New Roman"/>
-                      <w:i/>
+                      <w:iCs/>
                       <w:color w:val="4F81BD" w:themeColor="accent1"/>
                     </w:rPr>
                   </m:ctrlPr>
                 </m:sSubPr>
                 <m:e>
                   <m:r>
+                    <m:rPr>
+                      <m:sty m:val="p"/>
+                    </m:rPr>
                     <w:rPr>
                       <w:rFonts w:ascii="Cambria Math" w:eastAsia="Times New Roman" w:hAnsi="Cambria Math" w:cs="Times New Roman"/>
                       <w:color w:val="4F81BD" w:themeColor="accent1"/>
@@ -4573,35 +4797,19 @@
                     </m:rPr>
                     <w:rPr>
                       <w:rFonts w:ascii="Cambria Math" w:eastAsia="Times New Roman" w:hAnsi="Cambria Math" w:cs="Times New Roman"/>
+                      <w:iCs/>
                       <w:color w:val="4F81BD" w:themeColor="accent1"/>
                     </w:rPr>
-                    <m:t>sedentary|</m:t>
-                  </m:r>
-                  <m:r>
-                    <m:rPr>
-                      <m:nor/>
-                    </m:rPr>
-                    <w:rPr>
-                      <w:rFonts w:ascii="Cambria Math" w:eastAsia="Times New Roman" w:hAnsi="Cambria Math" w:cs="Times New Roman"/>
-                      <w:color w:val="4F81BD" w:themeColor="accent1"/>
-                    </w:rPr>
-                    <m:t xml:space="preserve">no </m:t>
-                  </m:r>
-                  <m:r>
-                    <m:rPr>
-                      <m:nor/>
-                    </m:rPr>
-                    <w:rPr>
-                      <w:rFonts w:ascii="Cambria Math" w:eastAsia="Times New Roman" w:hAnsi="Cambria Math" w:cs="Times New Roman"/>
-                      <w:color w:val="4F81BD" w:themeColor="accent1"/>
-                    </w:rPr>
-                    <m:t>diabetes</m:t>
+                    <m:t>sedentary|no diabetes</m:t>
                   </m:r>
                 </m:sub>
               </m:sSub>
             </m:e>
           </m:d>
           <m:r>
+            <m:rPr>
+              <m:sty m:val="p"/>
+            </m:rPr>
             <w:rPr>
               <w:rFonts w:ascii="Cambria Math" w:eastAsia="Times New Roman" w:hAnsi="Cambria Math" w:cs="Times New Roman"/>
               <w:color w:val="4F81BD" w:themeColor="accent1"/>
@@ -4613,13 +4821,16 @@
               <m:ctrlPr>
                 <w:rPr>
                   <w:rFonts w:ascii="Cambria Math" w:eastAsia="Times New Roman" w:hAnsi="Cambria Math" w:cs="Times New Roman"/>
-                  <w:i/>
+                  <w:iCs/>
                   <w:color w:val="4F81BD" w:themeColor="accent1"/>
                 </w:rPr>
               </m:ctrlPr>
             </m:dPr>
             <m:e>
               <m:r>
+                <m:rPr>
+                  <m:sty m:val="p"/>
+                </m:rPr>
                 <w:rPr>
                   <w:rFonts w:ascii="Cambria Math" w:eastAsia="Times New Roman" w:hAnsi="Cambria Math" w:cs="Times New Roman"/>
                   <w:color w:val="4F81BD" w:themeColor="accent1"/>
@@ -4631,13 +4842,16 @@
                   <m:ctrlPr>
                     <w:rPr>
                       <w:rFonts w:ascii="Cambria Math" w:eastAsia="Times New Roman" w:hAnsi="Cambria Math" w:cs="Times New Roman"/>
-                      <w:i/>
+                      <w:iCs/>
                       <w:color w:val="4F81BD" w:themeColor="accent1"/>
                     </w:rPr>
                   </m:ctrlPr>
                 </m:sSubPr>
                 <m:e>
                   <m:r>
+                    <m:rPr>
+                      <m:sty m:val="p"/>
+                    </m:rPr>
                     <w:rPr>
                       <w:rFonts w:ascii="Cambria Math" w:eastAsia="Times New Roman" w:hAnsi="Cambria Math" w:cs="Times New Roman"/>
                       <w:color w:val="4F81BD" w:themeColor="accent1"/>
@@ -4652,35 +4866,32 @@
                     </m:rPr>
                     <w:rPr>
                       <w:rFonts w:ascii="Cambria Math" w:eastAsia="Times New Roman" w:hAnsi="Cambria Math" w:cs="Times New Roman"/>
+                      <w:iCs/>
                       <w:color w:val="4F81BD" w:themeColor="accent1"/>
                     </w:rPr>
-                    <m:t>sedentary|</m:t>
+                    <m:t>sedentary|no diab</m:t>
                   </m:r>
+                  <w:proofErr w:type="spellStart"/>
                   <m:r>
                     <m:rPr>
                       <m:nor/>
                     </m:rPr>
                     <w:rPr>
                       <w:rFonts w:ascii="Cambria Math" w:eastAsia="Times New Roman" w:hAnsi="Cambria Math" w:cs="Times New Roman"/>
+                      <w:iCs/>
                       <w:color w:val="4F81BD" w:themeColor="accent1"/>
                     </w:rPr>
-                    <m:t xml:space="preserve">no </m:t>
+                    <m:t>etes</m:t>
                   </m:r>
-                  <m:r>
-                    <m:rPr>
-                      <m:nor/>
-                    </m:rPr>
-                    <w:rPr>
-                      <w:rFonts w:ascii="Cambria Math" w:eastAsia="Times New Roman" w:hAnsi="Cambria Math" w:cs="Times New Roman"/>
-                      <w:color w:val="4F81BD" w:themeColor="accent1"/>
-                    </w:rPr>
-                    <m:t>diabetes</m:t>
-                  </m:r>
+                  <w:proofErr w:type="spellEnd"/>
                 </m:sub>
               </m:sSub>
             </m:e>
           </m:d>
           <m:r>
+            <m:rPr>
+              <m:sty m:val="p"/>
+            </m:rPr>
             <w:rPr>
               <w:rFonts w:ascii="Cambria Math" w:eastAsia="Times New Roman" w:hAnsi="Cambria Math" w:cs="Times New Roman"/>
               <w:color w:val="4F81BD" w:themeColor="accent1"/>
@@ -4692,13 +4903,16 @@
               <m:ctrlPr>
                 <w:rPr>
                   <w:rFonts w:ascii="Cambria Math" w:eastAsia="Times New Roman" w:hAnsi="Cambria Math" w:cs="Times New Roman"/>
-                  <w:i/>
+                  <w:iCs/>
                   <w:color w:val="4F81BD" w:themeColor="accent1"/>
                 </w:rPr>
               </m:ctrlPr>
             </m:dPr>
             <m:e>
               <m:r>
+                <m:rPr>
+                  <m:sty m:val="p"/>
+                </m:rPr>
                 <w:rPr>
                   <w:rFonts w:ascii="Cambria Math" w:eastAsia="Times New Roman" w:hAnsi="Cambria Math" w:cs="Times New Roman"/>
                   <w:color w:val="4F81BD" w:themeColor="accent1"/>
@@ -4710,13 +4924,16 @@
                   <m:ctrlPr>
                     <w:rPr>
                       <w:rFonts w:ascii="Cambria Math" w:eastAsia="Times New Roman" w:hAnsi="Cambria Math" w:cs="Times New Roman"/>
-                      <w:i/>
+                      <w:iCs/>
                       <w:color w:val="4F81BD" w:themeColor="accent1"/>
                     </w:rPr>
                   </m:ctrlPr>
                 </m:sSubPr>
                 <m:e>
                   <m:r>
+                    <m:rPr>
+                      <m:sty m:val="p"/>
+                    </m:rPr>
                     <w:rPr>
                       <w:rFonts w:ascii="Cambria Math" w:eastAsia="Times New Roman" w:hAnsi="Cambria Math" w:cs="Times New Roman"/>
                       <w:color w:val="4F81BD" w:themeColor="accent1"/>
@@ -4731,57 +4948,19 @@
                     </m:rPr>
                     <w:rPr>
                       <w:rFonts w:ascii="Cambria Math" w:eastAsia="Times New Roman" w:hAnsi="Cambria Math" w:cs="Times New Roman"/>
+                      <w:iCs/>
                       <w:color w:val="4F81BD" w:themeColor="accent1"/>
                     </w:rPr>
-                    <m:t xml:space="preserve">no </m:t>
-                  </m:r>
-                  <w:proofErr w:type="spellStart"/>
-                  <m:r>
-                    <m:rPr>
-                      <m:nor/>
-                    </m:rPr>
-                    <w:rPr>
-                      <w:rFonts w:ascii="Cambria Math" w:eastAsia="Times New Roman" w:hAnsi="Cambria Math" w:cs="Times New Roman"/>
-                      <w:color w:val="4F81BD" w:themeColor="accent1"/>
-                    </w:rPr>
-                    <m:t>sedentary|</m:t>
-                  </m:r>
-                  <m:r>
-                    <m:rPr>
-                      <m:nor/>
-                    </m:rPr>
-                    <w:rPr>
-                      <w:rFonts w:ascii="Cambria Math" w:eastAsia="Times New Roman" w:hAnsi="Cambria Math" w:cs="Times New Roman"/>
-                      <w:color w:val="4F81BD" w:themeColor="accent1"/>
-                    </w:rPr>
-                    <m:t>no</m:t>
-                  </m:r>
-                  <w:proofErr w:type="spellEnd"/>
-                  <m:r>
-                    <m:rPr>
-                      <m:nor/>
-                    </m:rPr>
-                    <w:rPr>
-                      <w:rFonts w:ascii="Cambria Math" w:eastAsia="Times New Roman" w:hAnsi="Cambria Math" w:cs="Times New Roman"/>
-                      <w:color w:val="4F81BD" w:themeColor="accent1"/>
-                    </w:rPr>
-                    <m:t xml:space="preserve"> </m:t>
-                  </m:r>
-                  <m:r>
-                    <m:rPr>
-                      <m:nor/>
-                    </m:rPr>
-                    <w:rPr>
-                      <w:rFonts w:ascii="Cambria Math" w:eastAsia="Times New Roman" w:hAnsi="Cambria Math" w:cs="Times New Roman"/>
-                      <w:color w:val="4F81BD" w:themeColor="accent1"/>
-                    </w:rPr>
-                    <m:t>diabetes</m:t>
+                    <m:t>no sedentary|no diabetes</m:t>
                   </m:r>
                 </m:sub>
               </m:sSub>
             </m:e>
           </m:d>
           <m:r>
+            <m:rPr>
+              <m:sty m:val="p"/>
+            </m:rPr>
             <w:rPr>
               <w:rFonts w:ascii="Cambria Math" w:eastAsia="Times New Roman" w:hAnsi="Cambria Math" w:cs="Times New Roman"/>
               <w:color w:val="4F81BD" w:themeColor="accent1"/>
@@ -4793,7 +4972,7 @@
               <m:ctrlPr>
                 <w:rPr>
                   <w:rFonts w:ascii="Cambria Math" w:eastAsia="Times New Roman" w:hAnsi="Cambria Math" w:cs="Times New Roman"/>
-                  <w:i/>
+                  <w:iCs/>
                   <w:color w:val="4F81BD" w:themeColor="accent1"/>
                 </w:rPr>
               </m:ctrlPr>
@@ -4812,6 +4991,9 @@
             </m:e>
             <m:sub>
               <m:r>
+                <m:rPr>
+                  <m:sty m:val="p"/>
+                </m:rPr>
                 <w:rPr>
                   <w:rFonts w:ascii="Cambria Math" w:eastAsia="Times New Roman" w:hAnsi="Cambria Math" w:cs="Times New Roman"/>
                   <w:color w:val="4F81BD" w:themeColor="accent1"/>
@@ -4821,11 +5003,14 @@
             </m:sub>
           </m:sSub>
           <m:r>
-            <w:rPr>
-              <w:rFonts w:ascii="Cambria Math" w:eastAsia="Times New Roman" w:hAnsi="Cambria Math" w:cs="Times New Roman"/>
-              <w:color w:val="4F81BD" w:themeColor="accent1"/>
-            </w:rPr>
-            <m:t>=-0.562</m:t>
+            <m:rPr>
+              <m:sty m:val="p"/>
+            </m:rPr>
+            <w:rPr>
+              <w:rFonts w:ascii="Cambria Math" w:eastAsia="Times New Roman" w:hAnsi="Cambria Math" w:cs="Times New Roman"/>
+              <w:color w:val="4F81BD" w:themeColor="accent1"/>
+            </w:rPr>
+            <m:t>=0.562</m:t>
           </m:r>
         </m:oMath>
       </m:oMathPara>
@@ -4834,6 +5019,7 @@
       <w:pPr>
         <w:rPr>
           <w:rFonts w:eastAsia="Times New Roman" w:cs="Times New Roman"/>
+          <w:iCs/>
           <w:color w:val="4F81BD" w:themeColor="accent1"/>
         </w:rPr>
       </w:pPr>
@@ -4844,13 +5030,16 @@
               <m:ctrlPr>
                 <w:rPr>
                   <w:rFonts w:ascii="Cambria Math" w:eastAsia="Times New Roman" w:hAnsi="Cambria Math" w:cs="Times New Roman"/>
-                  <w:i/>
+                  <w:iCs/>
                   <w:color w:val="4F81BD" w:themeColor="accent1"/>
                 </w:rPr>
               </m:ctrlPr>
             </m:sSubPr>
             <m:e>
               <m:r>
+                <m:rPr>
+                  <m:sty m:val="p"/>
+                </m:rPr>
                 <w:rPr>
                   <w:rFonts w:ascii="Cambria Math" w:eastAsia="Times New Roman" w:hAnsi="Cambria Math" w:cs="Times New Roman"/>
                   <w:color w:val="4F81BD" w:themeColor="accent1"/>
@@ -4860,29 +5049,21 @@
             </m:e>
             <m:sub>
               <m:r>
-                <w:rPr>
-                  <w:rFonts w:ascii="Cambria Math" w:eastAsia="Times New Roman" w:hAnsi="Cambria Math" w:cs="Times New Roman"/>
-                  <w:color w:val="4F81BD" w:themeColor="accent1"/>
-                </w:rPr>
-                <m:t>sedentary|</m:t>
-              </m:r>
-              <m:r>
-                <w:rPr>
-                  <w:rFonts w:ascii="Cambria Math" w:eastAsia="Times New Roman" w:hAnsi="Cambria Math" w:cs="Times New Roman"/>
-                  <w:color w:val="4F81BD" w:themeColor="accent1"/>
-                </w:rPr>
-                <m:t xml:space="preserve">no </m:t>
-              </m:r>
-              <m:r>
-                <w:rPr>
-                  <w:rFonts w:ascii="Cambria Math" w:eastAsia="Times New Roman" w:hAnsi="Cambria Math" w:cs="Times New Roman"/>
-                  <w:color w:val="4F81BD" w:themeColor="accent1"/>
-                </w:rPr>
-                <m:t>diabetes</m:t>
+                <m:rPr>
+                  <m:sty m:val="p"/>
+                </m:rPr>
+                <w:rPr>
+                  <w:rFonts w:ascii="Cambria Math" w:eastAsia="Times New Roman" w:hAnsi="Cambria Math" w:cs="Times New Roman"/>
+                  <w:color w:val="4F81BD" w:themeColor="accent1"/>
+                </w:rPr>
+                <m:t>sedentary|no diabetes</m:t>
               </m:r>
             </m:sub>
           </m:sSub>
           <m:r>
+            <m:rPr>
+              <m:sty m:val="p"/>
+            </m:rPr>
             <w:rPr>
               <w:rFonts w:ascii="Cambria Math" w:eastAsia="Times New Roman" w:hAnsi="Cambria Math" w:cs="Times New Roman"/>
               <w:color w:val="4F81BD" w:themeColor="accent1"/>
@@ -4894,13 +5075,16 @@
               <m:ctrlPr>
                 <w:rPr>
                   <w:rFonts w:ascii="Cambria Math" w:eastAsia="Times New Roman" w:hAnsi="Cambria Math" w:cs="Times New Roman"/>
-                  <w:i/>
+                  <w:iCs/>
                   <w:color w:val="4F81BD" w:themeColor="accent1"/>
                 </w:rPr>
               </m:ctrlPr>
             </m:sSupPr>
             <m:e>
               <m:r>
+                <m:rPr>
+                  <m:sty m:val="p"/>
+                </m:rPr>
                 <w:rPr>
                   <w:rFonts w:ascii="Cambria Math" w:eastAsia="Times New Roman" w:hAnsi="Cambria Math" w:cs="Times New Roman"/>
                   <w:color w:val="4F81BD" w:themeColor="accent1"/>
@@ -4914,50 +5098,45 @@
                   <m:ctrlPr>
                     <w:rPr>
                       <w:rFonts w:ascii="Cambria Math" w:eastAsia="Times New Roman" w:hAnsi="Cambria Math" w:cs="Times New Roman"/>
-                      <w:i/>
+                      <w:iCs/>
                       <w:color w:val="4F81BD" w:themeColor="accent1"/>
                     </w:rPr>
                   </m:ctrlPr>
                 </m:dPr>
                 <m:e>
                   <m:r>
+                    <m:rPr>
+                      <m:sty m:val="p"/>
+                    </m:rPr>
                     <w:rPr>
                       <w:rFonts w:ascii="Cambria Math" w:eastAsia="Times New Roman" w:hAnsi="Cambria Math" w:cs="Times New Roman"/>
                       <w:color w:val="4F81BD" w:themeColor="accent1"/>
                     </w:rPr>
-                    <m:t>-0.</m:t>
-                  </m:r>
-                  <m:r>
-                    <w:rPr>
-                      <w:rFonts w:ascii="Cambria Math" w:eastAsia="Times New Roman" w:hAnsi="Cambria Math" w:cs="Times New Roman"/>
-                      <w:color w:val="4F81BD" w:themeColor="accent1"/>
-                    </w:rPr>
-                    <m:t>562</m:t>
+                    <m:t>0.562</m:t>
                   </m:r>
                 </m:e>
               </m:d>
             </m:sup>
           </m:sSup>
           <m:r>
-            <w:rPr>
-              <w:rFonts w:ascii="Cambria Math" w:eastAsia="Times New Roman" w:hAnsi="Cambria Math" w:cs="Times New Roman"/>
-              <w:color w:val="4F81BD" w:themeColor="accent1"/>
-            </w:rPr>
-            <m:t>=0.5</m:t>
-          </m:r>
-          <m:r>
-            <w:rPr>
-              <w:rFonts w:ascii="Cambria Math" w:eastAsia="Times New Roman" w:hAnsi="Cambria Math" w:cs="Times New Roman"/>
-              <w:color w:val="4F81BD" w:themeColor="accent1"/>
-            </w:rPr>
-            <m:t>7</m:t>
-          </m:r>
-          <m:r>
-            <w:rPr>
-              <w:rFonts w:ascii="Cambria Math" w:eastAsia="Times New Roman" w:hAnsi="Cambria Math" w:cs="Times New Roman"/>
-              <w:color w:val="4F81BD" w:themeColor="accent1"/>
-            </w:rPr>
-            <m:t>0</m:t>
+            <m:rPr>
+              <m:sty m:val="p"/>
+            </m:rPr>
+            <w:rPr>
+              <w:rFonts w:ascii="Cambria Math" w:eastAsia="Times New Roman" w:hAnsi="Cambria Math" w:cs="Times New Roman"/>
+              <w:color w:val="4F81BD" w:themeColor="accent1"/>
+            </w:rPr>
+            <m:t>=</m:t>
+          </m:r>
+          <m:r>
+            <m:rPr>
+              <m:sty m:val="p"/>
+            </m:rPr>
+            <w:rPr>
+              <w:rFonts w:ascii="Cambria Math" w:eastAsia="Times New Roman" w:hAnsi="Cambria Math" w:cs="Times New Roman"/>
+              <w:color w:val="4F81BD" w:themeColor="accent1"/>
+            </w:rPr>
+            <m:t>1.754</m:t>
           </m:r>
         </m:oMath>
       </m:oMathPara>
@@ -5152,6 +5331,48 @@
                 <w:color w:val="4F81BD" w:themeColor="accent1"/>
               </w:rPr>
             </w:pPr>
+            <w:r>
+              <w:rPr>
+                <w:color w:val="4F81BD" w:themeColor="accent1"/>
+              </w:rPr>
+              <w:t>2.</w:t>
+            </w:r>
+            <w:r>
+              <w:rPr>
+                <w:color w:val="4F81BD" w:themeColor="accent1"/>
+              </w:rPr>
+              <w:t>870</w:t>
+            </w:r>
+            <w:r>
+              <w:rPr>
+                <w:color w:val="4F81BD" w:themeColor="accent1"/>
+              </w:rPr>
+              <w:t xml:space="preserve"> (</w:t>
+            </w:r>
+            <w:r>
+              <w:rPr>
+                <w:color w:val="4F81BD" w:themeColor="accent1"/>
+              </w:rPr>
+              <w:t>2.230</w:t>
+            </w:r>
+            <w:r>
+              <w:rPr>
+                <w:color w:val="4F81BD" w:themeColor="accent1"/>
+              </w:rPr>
+              <w:t xml:space="preserve">, </w:t>
+            </w:r>
+            <w:r>
+              <w:rPr>
+                <w:color w:val="4F81BD" w:themeColor="accent1"/>
+              </w:rPr>
+              <w:t>3.750</w:t>
+            </w:r>
+            <w:r>
+              <w:rPr>
+                <w:color w:val="4F81BD" w:themeColor="accent1"/>
+              </w:rPr>
+              <w:t>)</w:t>
+            </w:r>
           </w:p>
         </w:tc>
       </w:tr>
@@ -5176,6 +5397,12 @@
                 <w:color w:val="4F81BD" w:themeColor="accent1"/>
               </w:rPr>
             </w:pPr>
+            <w:r>
+              <w:rPr>
+                <w:color w:val="4F81BD" w:themeColor="accent1"/>
+              </w:rPr>
+              <w:t>1.920 (1.470, 2.540)</w:t>
+            </w:r>
           </w:p>
         </w:tc>
       </w:tr>
@@ -5200,6 +5427,12 @@
                 <w:color w:val="4F81BD" w:themeColor="accent1"/>
               </w:rPr>
             </w:pPr>
+            <w:r>
+              <w:rPr>
+                <w:color w:val="4F81BD" w:themeColor="accent1"/>
+              </w:rPr>
+              <w:t>1.800 (1.370, 2.380)</w:t>
+            </w:r>
           </w:p>
         </w:tc>
       </w:tr>
@@ -5209,6 +5442,7 @@
         <w:ind w:left="990"/>
         <w:rPr>
           <w:rFonts w:cs="Arial"/>
+          <w:color w:val="4F81BD" w:themeColor="accent1"/>
         </w:rPr>
       </w:pPr>
       <w:r>
@@ -5229,13 +5463,20 @@
         <w:rPr>
           <w:rFonts w:cs="Arial"/>
         </w:rPr>
-        <w:t xml:space="preserve"> for</w:t>
+        <w:t xml:space="preserve"> fo</w:t>
       </w:r>
       <w:r>
         <w:rPr>
           <w:rFonts w:cs="Arial"/>
         </w:rPr>
-        <w:t>…</w:t>
+        <w:t xml:space="preserve">r </w:t>
+      </w:r>
+      <w:r>
+        <w:rPr>
+          <w:rFonts w:cs="Arial"/>
+          <w:color w:val="4F81BD" w:themeColor="accent1"/>
+        </w:rPr>
+        <w:t>diabetes, hypertension, sex (female) and age.</w:t>
       </w:r>
     </w:p>
     <w:p>
@@ -5341,6 +5582,775 @@
       <w:pPr>
         <w:rPr>
           <w:rFonts w:eastAsia="Times New Roman" w:cs="Times New Roman"/>
+          <w:color w:val="4F81BD" w:themeColor="accent1"/>
+          <w:lang w:eastAsia="zh-CN"/>
+        </w:rPr>
+      </w:pPr>
+      <w:bookmarkStart w:id="14" w:name="OLE_LINK1"/>
+      <m:oMathPara>
+        <m:oMath>
+          <m:r>
+            <m:rPr>
+              <m:nor/>
+            </m:rPr>
+            <w:rPr>
+              <w:rFonts w:ascii="Cambria Math" w:eastAsia="Times New Roman" w:hAnsi="Cambria Math" w:cs="Times New Roman"/>
+              <w:color w:val="4F81BD" w:themeColor="accent1"/>
+              <w:lang w:eastAsia="zh-CN"/>
+            </w:rPr>
+            <m:t>ln</m:t>
+          </m:r>
+          <m:d>
+            <m:dPr>
+              <m:ctrlPr>
+                <w:rPr>
+                  <w:rFonts w:ascii="Cambria Math" w:eastAsia="Times New Roman" w:hAnsi="Cambria Math" w:cs="Times New Roman"/>
+                  <w:i/>
+                  <w:color w:val="4F81BD" w:themeColor="accent1"/>
+                  <w:lang w:eastAsia="zh-CN"/>
+                </w:rPr>
+              </m:ctrlPr>
+            </m:dPr>
+            <m:e>
+              <m:r>
+                <m:rPr>
+                  <m:nor/>
+                </m:rPr>
+                <w:rPr>
+                  <w:rFonts w:ascii="Cambria Math" w:eastAsia="Times New Roman" w:hAnsi="Cambria Math" w:cs="Times New Roman"/>
+                  <w:color w:val="4F81BD" w:themeColor="accent1"/>
+                  <w:lang w:eastAsia="zh-CN"/>
+                </w:rPr>
+                <m:t>OR</m:t>
+              </m:r>
+            </m:e>
+          </m:d>
+          <m:r>
+            <w:rPr>
+              <w:rFonts w:ascii="Cambria Math" w:eastAsia="Times New Roman" w:hAnsi="Cambria Math" w:cs="Times New Roman"/>
+              <w:color w:val="4F81BD" w:themeColor="accent1"/>
+              <w:lang w:eastAsia="zh-CN"/>
+            </w:rPr>
+            <m:t>=</m:t>
+          </m:r>
+          <m:r>
+            <m:rPr>
+              <m:nor/>
+            </m:rPr>
+            <w:rPr>
+              <w:rFonts w:ascii="Cambria Math" w:eastAsia="Times New Roman" w:hAnsi="Cambria Math" w:cs="Times New Roman"/>
+              <w:color w:val="4F81BD" w:themeColor="accent1"/>
+              <w:lang w:eastAsia="zh-CN"/>
+            </w:rPr>
+            <m:t>ln</m:t>
+          </m:r>
+          <m:d>
+            <m:dPr>
+              <m:ctrlPr>
+                <w:rPr>
+                  <w:rFonts w:ascii="Cambria Math" w:eastAsia="Times New Roman" w:hAnsi="Cambria Math" w:cs="Times New Roman"/>
+                  <w:i/>
+                  <w:color w:val="4F81BD" w:themeColor="accent1"/>
+                  <w:lang w:eastAsia="zh-CN"/>
+                </w:rPr>
+              </m:ctrlPr>
+            </m:dPr>
+            <m:e>
+              <m:sSub>
+                <m:sSubPr>
+                  <m:ctrlPr>
+                    <w:rPr>
+                      <w:rFonts w:ascii="Cambria Math" w:eastAsia="Times New Roman" w:hAnsi="Cambria Math" w:cs="Times New Roman"/>
+                      <w:i/>
+                      <w:color w:val="4F81BD" w:themeColor="accent1"/>
+                      <w:lang w:eastAsia="zh-CN"/>
+                    </w:rPr>
+                  </m:ctrlPr>
+                </m:sSubPr>
+                <m:e>
+                  <m:r>
+                    <m:rPr>
+                      <m:nor/>
+                    </m:rPr>
+                    <w:rPr>
+                      <w:rFonts w:ascii="Cambria Math" w:eastAsia="Times New Roman" w:hAnsi="Cambria Math" w:cs="Times New Roman"/>
+                      <w:color w:val="4F81BD" w:themeColor="accent1"/>
+                      <w:lang w:eastAsia="zh-CN"/>
+                    </w:rPr>
+                    <m:t>odds</m:t>
+                  </m:r>
+                </m:e>
+                <m:sub>
+                  <m:r>
+                    <m:rPr>
+                      <m:nor/>
+                    </m:rPr>
+                    <w:rPr>
+                      <w:rFonts w:ascii="Cambria Math" w:eastAsia="Times New Roman" w:hAnsi="Cambria Math" w:cs="Times New Roman"/>
+                      <w:color w:val="4F81BD" w:themeColor="accent1"/>
+                      <w:lang w:eastAsia="zh-CN"/>
+                    </w:rPr>
+                    <m:t xml:space="preserve">age </m:t>
+                  </m:r>
+                  <w:proofErr w:type="spellStart"/>
+                  <m:r>
+                    <m:rPr>
+                      <m:nor/>
+                    </m:rPr>
+                    <w:rPr>
+                      <w:rFonts w:ascii="Cambria Math" w:eastAsia="Times New Roman" w:hAnsi="Cambria Math" w:cs="Times New Roman"/>
+                      <w:color w:val="4F81BD" w:themeColor="accent1"/>
+                      <w:lang w:eastAsia="zh-CN"/>
+                    </w:rPr>
+                    <m:t>x+n</m:t>
+                  </m:r>
+                  <w:proofErr w:type="spellEnd"/>
+                </m:sub>
+              </m:sSub>
+            </m:e>
+          </m:d>
+          <w:bookmarkStart w:id="15" w:name="OLE_LINK14"/>
+          <m:r>
+            <w:rPr>
+              <w:rFonts w:ascii="Cambria Math" w:eastAsia="Times New Roman" w:hAnsi="Cambria Math" w:cs="Times New Roman"/>
+              <w:color w:val="4F81BD" w:themeColor="accent1"/>
+              <w:lang w:eastAsia="zh-CN"/>
+            </w:rPr>
+            <m:t>-</m:t>
+          </m:r>
+          <w:bookmarkEnd w:id="15"/>
+          <m:r>
+            <m:rPr>
+              <m:nor/>
+            </m:rPr>
+            <w:rPr>
+              <w:rFonts w:ascii="Cambria Math" w:eastAsia="Times New Roman" w:hAnsi="Cambria Math" w:cs="Times New Roman"/>
+              <w:color w:val="4F81BD" w:themeColor="accent1"/>
+              <w:lang w:eastAsia="zh-CN"/>
+            </w:rPr>
+            <m:t>ln</m:t>
+          </m:r>
+          <m:d>
+            <m:dPr>
+              <m:ctrlPr>
+                <w:rPr>
+                  <w:rFonts w:ascii="Cambria Math" w:eastAsia="Times New Roman" w:hAnsi="Cambria Math" w:cs="Times New Roman"/>
+                  <w:i/>
+                  <w:color w:val="4F81BD" w:themeColor="accent1"/>
+                  <w:lang w:eastAsia="zh-CN"/>
+                </w:rPr>
+              </m:ctrlPr>
+            </m:dPr>
+            <m:e>
+              <m:sSub>
+                <m:sSubPr>
+                  <m:ctrlPr>
+                    <w:rPr>
+                      <w:rFonts w:ascii="Cambria Math" w:eastAsia="Times New Roman" w:hAnsi="Cambria Math" w:cs="Times New Roman"/>
+                      <w:i/>
+                      <w:color w:val="4F81BD" w:themeColor="accent1"/>
+                      <w:lang w:eastAsia="zh-CN"/>
+                    </w:rPr>
+                  </m:ctrlPr>
+                </m:sSubPr>
+                <m:e>
+                  <m:r>
+                    <m:rPr>
+                      <m:nor/>
+                    </m:rPr>
+                    <w:rPr>
+                      <w:rFonts w:ascii="Cambria Math" w:eastAsia="Times New Roman" w:hAnsi="Cambria Math" w:cs="Times New Roman"/>
+                      <w:color w:val="4F81BD" w:themeColor="accent1"/>
+                      <w:lang w:eastAsia="zh-CN"/>
+                    </w:rPr>
+                    <m:t>odds</m:t>
+                  </m:r>
+                </m:e>
+                <m:sub>
+                  <m:r>
+                    <m:rPr>
+                      <m:nor/>
+                    </m:rPr>
+                    <w:rPr>
+                      <w:rFonts w:ascii="Cambria Math" w:eastAsia="Times New Roman" w:hAnsi="Cambria Math" w:cs="Times New Roman"/>
+                      <w:color w:val="4F81BD" w:themeColor="accent1"/>
+                      <w:lang w:eastAsia="zh-CN"/>
+                    </w:rPr>
+                    <m:t>age x</m:t>
+                  </m:r>
+                </m:sub>
+              </m:sSub>
+            </m:e>
+          </m:d>
+          <m:r>
+            <w:rPr>
+              <w:rFonts w:ascii="Cambria Math" w:eastAsia="Times New Roman" w:hAnsi="Cambria Math" w:cs="Times New Roman"/>
+              <w:color w:val="4F81BD" w:themeColor="accent1"/>
+              <w:lang w:eastAsia="zh-CN"/>
+            </w:rPr>
+            <m:t>=</m:t>
+          </m:r>
+          <m:r>
+            <w:rPr>
+              <w:rFonts w:ascii="Cambria Math" w:eastAsia="Times New Roman" w:hAnsi="Cambria Math" w:cs="Times New Roman"/>
+              <w:color w:val="4F81BD" w:themeColor="accent1"/>
+              <w:lang w:eastAsia="zh-CN"/>
+            </w:rPr>
+            <m:t>0.064</m:t>
+          </m:r>
+          <m:r>
+            <m:rPr>
+              <m:sty m:val="p"/>
+            </m:rPr>
+            <w:rPr>
+              <w:rFonts w:ascii="Cambria Math" w:eastAsia="Times New Roman" w:hAnsi="Cambria Math" w:cs="Times New Roman"/>
+              <w:color w:val="4F81BD" w:themeColor="accent1"/>
+              <w:lang w:eastAsia="zh-CN"/>
+            </w:rPr>
+            <m:t>×</m:t>
+          </m:r>
+          <m:r>
+            <w:rPr>
+              <w:rFonts w:ascii="Cambria Math" w:eastAsia="Times New Roman" w:hAnsi="Cambria Math" w:cs="Times New Roman"/>
+              <w:color w:val="4F81BD" w:themeColor="accent1"/>
+              <w:lang w:eastAsia="zh-CN"/>
+            </w:rPr>
+            <m:t>5=</m:t>
+          </m:r>
+          <m:r>
+            <w:rPr>
+              <w:rFonts w:ascii="Cambria Math" w:eastAsia="Times New Roman" w:hAnsi="Cambria Math" w:cs="Times New Roman"/>
+              <w:color w:val="4F81BD" w:themeColor="accent1"/>
+              <w:lang w:eastAsia="zh-CN"/>
+            </w:rPr>
+            <m:t>0.32</m:t>
+          </m:r>
+        </m:oMath>
+      </m:oMathPara>
+    </w:p>
+    <w:p>
+      <w:pPr>
+        <w:rPr>
+          <w:rFonts w:eastAsia="Times New Roman" w:cs="Times New Roman"/>
+          <w:color w:val="4F81BD" w:themeColor="accent1"/>
+          <w:lang w:eastAsia="zh-CN"/>
+        </w:rPr>
+      </w:pPr>
+      <m:oMathPara>
+        <m:oMath>
+          <m:r>
+            <m:rPr>
+              <m:nor/>
+            </m:rPr>
+            <w:rPr>
+              <w:rFonts w:ascii="Cambria Math" w:eastAsia="Times New Roman" w:hAnsi="Cambria Math" w:cs="Times New Roman"/>
+              <w:color w:val="4F81BD" w:themeColor="accent1"/>
+              <w:lang w:eastAsia="zh-CN"/>
+            </w:rPr>
+            <m:t>OR</m:t>
+          </m:r>
+          <m:r>
+            <w:rPr>
+              <w:rFonts w:ascii="Cambria Math" w:eastAsia="Times New Roman" w:hAnsi="Cambria Math" w:cs="Times New Roman"/>
+              <w:color w:val="4F81BD" w:themeColor="accent1"/>
+              <w:lang w:eastAsia="zh-CN"/>
+            </w:rPr>
+            <m:t>=</m:t>
+          </m:r>
+          <m:sSup>
+            <m:sSupPr>
+              <m:ctrlPr>
+                <w:rPr>
+                  <w:rFonts w:ascii="Cambria Math" w:eastAsia="Times New Roman" w:hAnsi="Cambria Math" w:cs="Times New Roman"/>
+                  <w:i/>
+                  <w:color w:val="4F81BD" w:themeColor="accent1"/>
+                  <w:lang w:eastAsia="zh-CN"/>
+                </w:rPr>
+              </m:ctrlPr>
+            </m:sSupPr>
+            <m:e>
+              <m:r>
+                <w:rPr>
+                  <w:rFonts w:ascii="Cambria Math" w:eastAsia="Times New Roman" w:hAnsi="Cambria Math" w:cs="Times New Roman"/>
+                  <w:color w:val="4F81BD" w:themeColor="accent1"/>
+                  <w:lang w:eastAsia="zh-CN"/>
+                </w:rPr>
+                <m:t>e</m:t>
+              </m:r>
+            </m:e>
+            <m:sup>
+              <m:r>
+                <m:rPr>
+                  <m:nor/>
+                </m:rPr>
+                <w:rPr>
+                  <w:rFonts w:ascii="Cambria Math" w:eastAsia="Times New Roman" w:hAnsi="Cambria Math" w:cs="Times New Roman"/>
+                  <w:color w:val="4F81BD" w:themeColor="accent1"/>
+                  <w:lang w:eastAsia="zh-CN"/>
+                </w:rPr>
+                <m:t>ln</m:t>
+              </m:r>
+              <m:d>
+                <m:dPr>
+                  <m:ctrlPr>
+                    <w:rPr>
+                      <w:rFonts w:ascii="Cambria Math" w:eastAsia="Times New Roman" w:hAnsi="Cambria Math" w:cs="Times New Roman"/>
+                      <w:i/>
+                      <w:color w:val="4F81BD" w:themeColor="accent1"/>
+                      <w:lang w:eastAsia="zh-CN"/>
+                    </w:rPr>
+                  </m:ctrlPr>
+                </m:dPr>
+                <m:e>
+                  <m:r>
+                    <m:rPr>
+                      <m:nor/>
+                    </m:rPr>
+                    <w:rPr>
+                      <w:rFonts w:ascii="Cambria Math" w:eastAsia="Times New Roman" w:hAnsi="Cambria Math" w:cs="Times New Roman"/>
+                      <w:color w:val="4F81BD" w:themeColor="accent1"/>
+                      <w:lang w:eastAsia="zh-CN"/>
+                    </w:rPr>
+                    <m:t>OR</m:t>
+                  </m:r>
+                </m:e>
+              </m:d>
+            </m:sup>
+          </m:sSup>
+          <m:r>
+            <w:rPr>
+              <w:rFonts w:ascii="Cambria Math" w:eastAsia="Times New Roman" w:hAnsi="Cambria Math" w:cs="Times New Roman"/>
+              <w:color w:val="4F81BD" w:themeColor="accent1"/>
+              <w:lang w:eastAsia="zh-CN"/>
+            </w:rPr>
+            <m:t>=</m:t>
+          </m:r>
+          <m:sSup>
+            <m:sSupPr>
+              <m:ctrlPr>
+                <w:rPr>
+                  <w:rFonts w:ascii="Cambria Math" w:eastAsia="Times New Roman" w:hAnsi="Cambria Math" w:cs="Times New Roman"/>
+                  <w:i/>
+                  <w:color w:val="4F81BD" w:themeColor="accent1"/>
+                  <w:lang w:eastAsia="zh-CN"/>
+                </w:rPr>
+              </m:ctrlPr>
+            </m:sSupPr>
+            <m:e>
+              <m:r>
+                <w:rPr>
+                  <w:rFonts w:ascii="Cambria Math" w:eastAsia="Times New Roman" w:hAnsi="Cambria Math" w:cs="Times New Roman"/>
+                  <w:color w:val="4F81BD" w:themeColor="accent1"/>
+                  <w:lang w:eastAsia="zh-CN"/>
+                </w:rPr>
+                <m:t>e</m:t>
+              </m:r>
+            </m:e>
+            <m:sup>
+              <m:r>
+                <w:rPr>
+                  <w:rFonts w:ascii="Cambria Math" w:eastAsia="Times New Roman" w:hAnsi="Cambria Math" w:cs="Times New Roman"/>
+                  <w:color w:val="4F81BD" w:themeColor="accent1"/>
+                  <w:lang w:eastAsia="zh-CN"/>
+                </w:rPr>
+                <m:t>0.32</m:t>
+              </m:r>
+            </m:sup>
+          </m:sSup>
+          <m:r>
+            <w:rPr>
+              <w:rFonts w:ascii="Cambria Math" w:eastAsia="Times New Roman" w:hAnsi="Cambria Math" w:cs="Times New Roman"/>
+              <w:color w:val="4F81BD" w:themeColor="accent1"/>
+              <w:lang w:eastAsia="zh-CN"/>
+            </w:rPr>
+            <m:t>=</m:t>
+          </m:r>
+          <m:r>
+            <w:rPr>
+              <w:rFonts w:ascii="Cambria Math" w:eastAsia="Times New Roman" w:hAnsi="Cambria Math" w:cs="Times New Roman"/>
+              <w:color w:val="4F81BD" w:themeColor="accent1"/>
+              <w:lang w:eastAsia="zh-CN"/>
+            </w:rPr>
+            <m:t>1.377</m:t>
+          </m:r>
+        </m:oMath>
+      </m:oMathPara>
+    </w:p>
+    <w:p>
+      <w:pPr>
+        <w:rPr>
+          <w:rFonts w:eastAsia="Times New Roman" w:cs="Times New Roman"/>
+          <w:color w:val="4F81BD" w:themeColor="accent1"/>
+          <w:lang w:eastAsia="zh-CN"/>
+        </w:rPr>
+      </w:pPr>
+      <w:r>
+        <w:rPr>
+          <w:rFonts w:eastAsia="Times New Roman" w:cs="Times New Roman"/>
+          <w:color w:val="4F81BD" w:themeColor="accent1"/>
+          <w:lang w:eastAsia="zh-CN"/>
+        </w:rPr>
+        <w:lastRenderedPageBreak/>
+        <w:t xml:space="preserve">After adjusting for </w:t>
+      </w:r>
+      <w:r>
+        <w:rPr>
+          <w:rFonts w:eastAsia="Times New Roman" w:cs="Times New Roman"/>
+          <w:color w:val="4F81BD" w:themeColor="accent1"/>
+          <w:lang w:eastAsia="zh-CN"/>
+        </w:rPr>
+        <w:t xml:space="preserve">diabetes, hypertension, sex (female) and sedentary lifestyle, the odds of 10-year all-cause mortality is </w:t>
+      </w:r>
+      <w:r>
+        <w:rPr>
+          <w:rFonts w:eastAsia="Times New Roman" w:cs="Times New Roman"/>
+          <w:color w:val="4F81BD" w:themeColor="accent1"/>
+          <w:lang w:eastAsia="zh-CN"/>
+        </w:rPr>
+        <w:t>1.377</w:t>
+      </w:r>
+      <w:r>
+        <w:rPr>
+          <w:rFonts w:eastAsia="Times New Roman" w:cs="Times New Roman"/>
+          <w:color w:val="4F81BD" w:themeColor="accent1"/>
+          <w:lang w:eastAsia="zh-CN"/>
+        </w:rPr>
+        <w:t xml:space="preserve"> times higher for every </w:t>
+      </w:r>
+      <w:r>
+        <w:rPr>
+          <w:rFonts w:eastAsia="Times New Roman" w:cs="Times New Roman"/>
+          <w:color w:val="4F81BD" w:themeColor="accent1"/>
+          <w:lang w:eastAsia="zh-CN"/>
+        </w:rPr>
+        <w:t>five-year</w:t>
+      </w:r>
+      <w:r>
+        <w:rPr>
+          <w:rFonts w:eastAsia="Times New Roman" w:cs="Times New Roman"/>
+          <w:color w:val="4F81BD" w:themeColor="accent1"/>
+          <w:lang w:eastAsia="zh-CN"/>
+        </w:rPr>
+        <w:t xml:space="preserve"> increase in age, assuming no other sources of bias.</w:t>
+      </w:r>
+    </w:p>
+    <w:p>
+      <w:pPr>
+        <w:rPr>
+          <w:rFonts w:eastAsia="Times New Roman" w:cs="Times New Roman"/>
+          <w:color w:val="4F81BD" w:themeColor="accent1"/>
+          <w:lang w:eastAsia="zh-CN"/>
+        </w:rPr>
+      </w:pPr>
+    </w:p>
+    <w:p>
+      <w:pPr>
+        <w:rPr>
+          <w:rFonts w:eastAsia="Times New Roman" w:cs="Times New Roman"/>
+          <w:color w:val="4F81BD" w:themeColor="accent1"/>
+          <w:lang w:eastAsia="zh-CN"/>
+        </w:rPr>
+      </w:pPr>
+      <w:r>
+        <w:rPr>
+          <w:rFonts w:eastAsia="Times New Roman" w:cs="Times New Roman"/>
+          <w:color w:val="4F81BD" w:themeColor="accent1"/>
+          <w:lang w:eastAsia="zh-CN"/>
+        </w:rPr>
+        <w:t xml:space="preserve">The 95% confidence interval for the association between a 5-year increment in age and death during the follow-up period </w:t>
+      </w:r>
+      <w:r>
+        <w:rPr>
+          <w:rFonts w:eastAsia="Times New Roman" w:cs="Times New Roman"/>
+          <w:color w:val="4F81BD" w:themeColor="accent1"/>
+          <w:lang w:eastAsia="zh-CN"/>
+        </w:rPr>
+        <w:t>is:</w:t>
+      </w:r>
+    </w:p>
+    <w:p>
+      <w:pPr>
+        <w:rPr>
+          <w:rFonts w:eastAsia="Times New Roman" w:cs="Times New Roman"/>
+          <w:color w:val="4F81BD" w:themeColor="accent1"/>
+          <w:lang w:eastAsia="zh-CN"/>
+        </w:rPr>
+      </w:pPr>
+      <m:oMathPara>
+        <m:oMath>
+          <m:sSup>
+            <m:sSupPr>
+              <m:ctrlPr>
+                <w:rPr>
+                  <w:rFonts w:ascii="Cambria Math" w:eastAsia="Times New Roman" w:hAnsi="Cambria Math" w:cs="Times New Roman"/>
+                  <w:i/>
+                  <w:color w:val="4F81BD" w:themeColor="accent1"/>
+                  <w:lang w:eastAsia="zh-CN"/>
+                </w:rPr>
+              </m:ctrlPr>
+            </m:sSupPr>
+            <m:e>
+              <m:r>
+                <w:rPr>
+                  <w:rFonts w:ascii="Cambria Math" w:eastAsia="Times New Roman" w:hAnsi="Cambria Math" w:cs="Times New Roman"/>
+                  <w:color w:val="4F81BD" w:themeColor="accent1"/>
+                  <w:lang w:eastAsia="zh-CN"/>
+                </w:rPr>
+                <m:t>e</m:t>
+              </m:r>
+            </m:e>
+            <m:sup>
+              <m:r>
+                <w:rPr>
+                  <w:rFonts w:ascii="Cambria Math" w:eastAsia="Times New Roman" w:hAnsi="Cambria Math" w:cs="Times New Roman"/>
+                  <w:color w:val="4F81BD" w:themeColor="accent1"/>
+                  <w:lang w:eastAsia="zh-CN"/>
+                </w:rPr>
+                <m:t>5</m:t>
+              </m:r>
+              <m:r>
+                <m:rPr>
+                  <m:sty m:val="p"/>
+                </m:rPr>
+                <w:rPr>
+                  <w:rFonts w:ascii="Cambria Math" w:eastAsia="Times New Roman" w:hAnsi="Cambria Math" w:cs="Times New Roman"/>
+                  <w:color w:val="4F81BD" w:themeColor="accent1"/>
+                  <w:lang w:eastAsia="zh-CN"/>
+                </w:rPr>
+                <m:t>×</m:t>
+              </m:r>
+              <m:d>
+                <m:dPr>
+                  <m:ctrlPr>
+                    <w:rPr>
+                      <w:rFonts w:ascii="Cambria Math" w:eastAsia="Times New Roman" w:hAnsi="Cambria Math" w:cs="Times New Roman"/>
+                      <w:i/>
+                      <w:color w:val="4F81BD" w:themeColor="accent1"/>
+                      <w:lang w:eastAsia="zh-CN"/>
+                    </w:rPr>
+                  </m:ctrlPr>
+                </m:dPr>
+                <m:e>
+                  <m:r>
+                    <w:rPr>
+                      <w:rFonts w:ascii="Cambria Math" w:eastAsia="Times New Roman" w:hAnsi="Cambria Math" w:cs="Times New Roman"/>
+                      <w:color w:val="4F81BD" w:themeColor="accent1"/>
+                      <w:lang w:eastAsia="zh-CN"/>
+                    </w:rPr>
+                    <m:t>0.064</m:t>
+                  </m:r>
+                </m:e>
+              </m:d>
+              <m:r>
+                <m:rPr>
+                  <m:sty m:val="p"/>
+                </m:rPr>
+                <w:rPr>
+                  <w:rFonts w:ascii="Cambria Math" w:eastAsia="Times New Roman" w:hAnsi="Cambria Math" w:cs="Times New Roman"/>
+                  <w:color w:val="4F81BD" w:themeColor="accent1"/>
+                  <w:lang w:eastAsia="zh-CN"/>
+                </w:rPr>
+                <m:t>±</m:t>
+              </m:r>
+              <m:r>
+                <w:rPr>
+                  <w:rFonts w:ascii="Cambria Math" w:eastAsia="Times New Roman" w:hAnsi="Cambria Math" w:cs="Times New Roman"/>
+                  <w:color w:val="4F81BD" w:themeColor="accent1"/>
+                  <w:lang w:eastAsia="zh-CN"/>
+                </w:rPr>
+                <m:t>1.96</m:t>
+              </m:r>
+              <m:r>
+                <m:rPr>
+                  <m:sty m:val="p"/>
+                </m:rPr>
+                <w:rPr>
+                  <w:rFonts w:ascii="Cambria Math" w:eastAsia="Times New Roman" w:hAnsi="Cambria Math" w:cs="Times New Roman"/>
+                  <w:color w:val="4F81BD" w:themeColor="accent1"/>
+                  <w:lang w:eastAsia="zh-CN"/>
+                </w:rPr>
+                <m:t>×</m:t>
+              </m:r>
+              <m:r>
+                <w:rPr>
+                  <w:rFonts w:ascii="Cambria Math" w:eastAsia="Times New Roman" w:hAnsi="Cambria Math" w:cs="Times New Roman"/>
+                  <w:color w:val="4F81BD" w:themeColor="accent1"/>
+                  <w:lang w:eastAsia="zh-CN"/>
+                </w:rPr>
+                <m:t>0.004</m:t>
+              </m:r>
+            </m:sup>
+          </m:sSup>
+          <m:r>
+            <w:rPr>
+              <w:rFonts w:ascii="Cambria Math" w:eastAsia="Times New Roman" w:hAnsi="Cambria Math" w:cs="Times New Roman"/>
+              <w:color w:val="4F81BD" w:themeColor="accent1"/>
+              <w:lang w:eastAsia="zh-CN"/>
+            </w:rPr>
+            <m:t>=</m:t>
+          </m:r>
+          <m:d>
+            <m:dPr>
+              <m:ctrlPr>
+                <w:rPr>
+                  <w:rFonts w:ascii="Cambria Math" w:eastAsia="Times New Roman" w:hAnsi="Cambria Math" w:cs="Times New Roman"/>
+                  <w:i/>
+                  <w:color w:val="4F81BD" w:themeColor="accent1"/>
+                  <w:lang w:eastAsia="zh-CN"/>
+                </w:rPr>
+              </m:ctrlPr>
+            </m:dPr>
+            <m:e>
+              <m:r>
+                <w:rPr>
+                  <w:rFonts w:ascii="Cambria Math" w:eastAsia="Times New Roman" w:hAnsi="Cambria Math" w:cs="Times New Roman"/>
+                  <w:color w:val="4F81BD" w:themeColor="accent1"/>
+                  <w:lang w:eastAsia="zh-CN"/>
+                </w:rPr>
+                <m:t>1.330, 1.426</m:t>
+              </m:r>
+            </m:e>
+          </m:d>
+        </m:oMath>
+      </m:oMathPara>
+    </w:p>
+    <w:p>
+      <w:pPr>
+        <w:rPr>
+          <w:rFonts w:eastAsia="Times New Roman" w:cs="Times New Roman"/>
+          <w:color w:val="4F81BD" w:themeColor="accent1"/>
+          <w:lang w:eastAsia="zh-CN"/>
+        </w:rPr>
+      </w:pPr>
+      <w:r>
+        <w:rPr>
+          <w:rFonts w:eastAsia="Times New Roman" w:cs="Times New Roman"/>
+          <w:color w:val="4F81BD" w:themeColor="accent1"/>
+          <w:lang w:eastAsia="zh-CN"/>
+        </w:rPr>
+        <w:t xml:space="preserve">With 95% confidence, these data are consistent with </w:t>
+      </w:r>
+      <w:r>
+        <w:rPr>
+          <w:rFonts w:eastAsia="Times New Roman" w:cs="Times New Roman"/>
+          <w:color w:val="4F81BD" w:themeColor="accent1"/>
+          <w:lang w:eastAsia="zh-CN"/>
+        </w:rPr>
+        <w:t xml:space="preserve">odds ratios </w:t>
+      </w:r>
+      <w:r>
+        <w:rPr>
+          <w:rFonts w:eastAsia="Times New Roman" w:cs="Times New Roman"/>
+          <w:color w:val="4F81BD" w:themeColor="accent1"/>
+          <w:lang w:eastAsia="zh-CN"/>
+        </w:rPr>
+        <w:t xml:space="preserve">ranging from </w:t>
+      </w:r>
+      <w:r>
+        <w:rPr>
+          <w:rFonts w:eastAsia="Times New Roman" w:cs="Times New Roman"/>
+          <w:color w:val="4F81BD" w:themeColor="accent1"/>
+          <w:lang w:eastAsia="zh-CN"/>
+        </w:rPr>
+        <w:t>1.330</w:t>
+      </w:r>
+      <w:r>
+        <w:rPr>
+          <w:rFonts w:eastAsia="Times New Roman" w:cs="Times New Roman"/>
+          <w:color w:val="4F81BD" w:themeColor="accent1"/>
+          <w:lang w:eastAsia="zh-CN"/>
+        </w:rPr>
+        <w:t xml:space="preserve"> to </w:t>
+      </w:r>
+      <w:r>
+        <w:rPr>
+          <w:rFonts w:eastAsia="Times New Roman" w:cs="Times New Roman"/>
+          <w:color w:val="4F81BD" w:themeColor="accent1"/>
+          <w:lang w:eastAsia="zh-CN"/>
+        </w:rPr>
+        <w:t>1.426</w:t>
+      </w:r>
+      <w:r>
+        <w:rPr>
+          <w:rFonts w:eastAsia="Times New Roman" w:cs="Times New Roman"/>
+          <w:color w:val="4F81BD" w:themeColor="accent1"/>
+          <w:lang w:eastAsia="zh-CN"/>
+        </w:rPr>
+        <w:t xml:space="preserve"> for the association between a 5-year increment in age and 10-year all-cause mortality</w:t>
+      </w:r>
+      <w:r>
+        <w:rPr>
+          <w:rFonts w:eastAsia="Times New Roman" w:cs="Times New Roman"/>
+          <w:color w:val="4F81BD" w:themeColor="accent1"/>
+          <w:lang w:eastAsia="zh-CN"/>
+        </w:rPr>
+        <w:t>, assuming no bias.</w:t>
+      </w:r>
+    </w:p>
+    <w:p>
+      <w:pPr>
+        <w:rPr>
+          <w:rFonts w:eastAsia="Times New Roman" w:cs="Times New Roman"/>
+          <w:color w:val="4F81BD" w:themeColor="accent1"/>
+          <w:lang w:eastAsia="zh-CN"/>
+        </w:rPr>
+      </w:pPr>
+    </w:p>
+    <w:p>
+      <w:pPr>
+        <w:rPr>
+          <w:rFonts w:eastAsia="Times New Roman" w:cs="Times New Roman"/>
+          <w:color w:val="4F81BD" w:themeColor="accent1"/>
+          <w:lang w:eastAsia="zh-CN"/>
+        </w:rPr>
+      </w:pPr>
+      <w:r>
+        <w:rPr>
+          <w:rFonts w:eastAsia="Times New Roman" w:cs="Times New Roman"/>
+          <w:color w:val="4F81BD" w:themeColor="accent1"/>
+          <w:lang w:eastAsia="zh-CN"/>
+        </w:rPr>
+        <w:drawing>
+          <wp:inline distT="0" distB="0" distL="0" distR="0" wp14:anchorId="0CDEDD4F" wp14:editId="02F075C0">
+            <wp:extent cx="5943600" cy="1743075"/>
+            <wp:effectExtent l="0" t="0" r="0" b="0"/>
+            <wp:docPr id="1" name="Picture 1"/>
+            <wp:cNvGraphicFramePr>
+              <a:graphicFrameLocks xmlns:a="http://schemas.openxmlformats.org/drawingml/2006/main" noChangeAspect="1"/>
+            </wp:cNvGraphicFramePr>
+            <a:graphic xmlns:a="http://schemas.openxmlformats.org/drawingml/2006/main">
+              <a:graphicData uri="http://schemas.openxmlformats.org/drawingml/2006/picture">
+                <pic:pic xmlns:pic="http://schemas.openxmlformats.org/drawingml/2006/picture">
+                  <pic:nvPicPr>
+                    <pic:cNvPr id="1" name=""/>
+                    <pic:cNvPicPr/>
+                  </pic:nvPicPr>
+                  <pic:blipFill>
+                    <a:blip r:embed="rId11"/>
+                    <a:stretch>
+                      <a:fillRect/>
+                    </a:stretch>
+                  </pic:blipFill>
+                  <pic:spPr>
+                    <a:xfrm>
+                      <a:off x="0" y="0"/>
+                      <a:ext cx="5943600" cy="1743075"/>
+                    </a:xfrm>
+                    <a:prstGeom prst="rect">
+                      <a:avLst/>
+                    </a:prstGeom>
+                  </pic:spPr>
+                </pic:pic>
+              </a:graphicData>
+            </a:graphic>
+          </wp:inline>
+        </w:drawing>
+      </w:r>
+    </w:p>
+    <w:p>
+      <w:pPr>
+        <w:rPr>
+          <w:rFonts w:eastAsia="Times New Roman" w:cs="Times New Roman"/>
         </w:rPr>
       </w:pPr>
     </w:p>
@@ -5355,7 +6365,8 @@
           <w:rFonts w:eastAsia="Times New Roman" w:cs="Times New Roman"/>
         </w:rPr>
       </w:pPr>
-      <w:bookmarkStart w:id="14" w:name="_Hlk532113922"/>
+      <w:bookmarkStart w:id="16" w:name="_Hlk532113922"/>
+      <w:bookmarkEnd w:id="14"/>
       <w:r>
         <w:t>Include an</w:t>
       </w:r>
@@ -5397,15 +6408,6 @@
         </w:rPr>
         <w:t xml:space="preserve"> </w:t>
       </w:r>
-    </w:p>
-    <w:p>
-      <w:pPr>
-        <w:pStyle w:val="ListParagraph"/>
-        <w:ind w:left="990"/>
-        <w:rPr>
-          <w:rFonts w:eastAsia="Times New Roman" w:cs="Times New Roman"/>
-        </w:rPr>
-      </w:pPr>
     </w:p>
     <w:p>
       <w:pPr>
@@ -5501,7 +6503,7 @@
         </w:rPr>
         <w:t>Interpret your numerical result in words</w:t>
       </w:r>
-      <w:bookmarkEnd w:id="14"/>
+      <w:bookmarkEnd w:id="16"/>
       <w:r>
         <w:rPr>
           <w:rFonts w:eastAsia="Times New Roman" w:cs="Times New Roman"/>
@@ -5511,6 +6513,608 @@
         <w:t>.</w:t>
       </w:r>
     </w:p>
+    <w:p>
+      <w:pPr>
+        <w:rPr>
+          <w:rFonts w:eastAsia="Times New Roman" w:cs="Times New Roman"/>
+          <w:color w:val="4F81BD" w:themeColor="accent1"/>
+        </w:rPr>
+      </w:pPr>
+      <w:r>
+        <w:rPr>
+          <w:rFonts w:eastAsia="Times New Roman" w:cs="Times New Roman"/>
+          <w:color w:val="4F81BD" w:themeColor="accent1"/>
+        </w:rPr>
+        <w:drawing>
+          <wp:inline distT="0" distB="0" distL="0" distR="0" wp14:anchorId="25F0C454" wp14:editId="23D85CCA">
+            <wp:extent cx="5943600" cy="1676400"/>
+            <wp:effectExtent l="0" t="0" r="0" b="0"/>
+            <wp:docPr id="10" name="Picture 10" descr="A picture containing text, scoreboard&#10;&#10;Description automatically generated"/>
+            <wp:cNvGraphicFramePr>
+              <a:graphicFrameLocks xmlns:a="http://schemas.openxmlformats.org/drawingml/2006/main" noChangeAspect="1"/>
+            </wp:cNvGraphicFramePr>
+            <a:graphic xmlns:a="http://schemas.openxmlformats.org/drawingml/2006/main">
+              <a:graphicData uri="http://schemas.openxmlformats.org/drawingml/2006/picture">
+                <pic:pic xmlns:pic="http://schemas.openxmlformats.org/drawingml/2006/picture">
+                  <pic:nvPicPr>
+                    <pic:cNvPr id="10" name="Picture 10" descr="A picture containing text, scoreboard&#10;&#10;Description automatically generated"/>
+                    <pic:cNvPicPr/>
+                  </pic:nvPicPr>
+                  <pic:blipFill>
+                    <a:blip r:embed="rId12"/>
+                    <a:stretch>
+                      <a:fillRect/>
+                    </a:stretch>
+                  </pic:blipFill>
+                  <pic:spPr>
+                    <a:xfrm>
+                      <a:off x="0" y="0"/>
+                      <a:ext cx="5943600" cy="1676400"/>
+                    </a:xfrm>
+                    <a:prstGeom prst="rect">
+                      <a:avLst/>
+                    </a:prstGeom>
+                  </pic:spPr>
+                </pic:pic>
+              </a:graphicData>
+            </a:graphic>
+          </wp:inline>
+        </w:drawing>
+      </w:r>
+    </w:p>
+    <w:p>
+      <w:pPr>
+        <w:rPr>
+          <w:rFonts w:eastAsia="Times New Roman" w:cs="Times New Roman"/>
+          <w:iCs/>
+          <w:color w:val="4F81BD" w:themeColor="accent1"/>
+        </w:rPr>
+      </w:pPr>
+      <w:bookmarkStart w:id="17" w:name="OLE_LINK4"/>
+      <w:bookmarkStart w:id="18" w:name="OLE_LINK7"/>
+      <m:oMathPara>
+        <m:oMath>
+          <m:r>
+            <m:rPr>
+              <m:sty m:val="p"/>
+            </m:rPr>
+            <w:rPr>
+              <w:rFonts w:ascii="Cambria Math" w:eastAsia="Times New Roman" w:hAnsi="Cambria Math" w:cs="Times New Roman"/>
+              <w:color w:val="4F81BD" w:themeColor="accent1"/>
+            </w:rPr>
+            <m:t>ln</m:t>
+          </m:r>
+          <m:d>
+            <m:dPr>
+              <m:ctrlPr>
+                <w:rPr>
+                  <w:rFonts w:ascii="Cambria Math" w:eastAsia="Times New Roman" w:hAnsi="Cambria Math" w:cs="Times New Roman"/>
+                  <w:iCs/>
+                  <w:color w:val="4F81BD" w:themeColor="accent1"/>
+                </w:rPr>
+              </m:ctrlPr>
+            </m:dPr>
+            <m:e>
+              <m:sSub>
+                <m:sSubPr>
+                  <m:ctrlPr>
+                    <w:rPr>
+                      <w:rFonts w:ascii="Cambria Math" w:eastAsia="Times New Roman" w:hAnsi="Cambria Math" w:cs="Times New Roman"/>
+                      <w:iCs/>
+                      <w:color w:val="4F81BD" w:themeColor="accent1"/>
+                    </w:rPr>
+                  </m:ctrlPr>
+                </m:sSubPr>
+                <m:e>
+                  <m:r>
+                    <m:rPr>
+                      <m:sty m:val="p"/>
+                    </m:rPr>
+                    <w:rPr>
+                      <w:rFonts w:ascii="Cambria Math" w:eastAsia="Times New Roman" w:hAnsi="Cambria Math" w:cs="Times New Roman"/>
+                      <w:color w:val="4F81BD" w:themeColor="accent1"/>
+                    </w:rPr>
+                    <m:t>OR</m:t>
+                  </m:r>
+                </m:e>
+                <m:sub>
+                  <m:r>
+                    <m:rPr>
+                      <m:sty m:val="p"/>
+                    </m:rPr>
+                    <w:rPr>
+                      <w:rFonts w:ascii="Cambria Math" w:eastAsia="Times New Roman" w:hAnsi="Cambria Math" w:cs="Times New Roman"/>
+                      <w:color w:val="4F81BD" w:themeColor="accent1"/>
+                    </w:rPr>
+                    <m:t>sedentary|diabetes</m:t>
+                  </m:r>
+                </m:sub>
+              </m:sSub>
+            </m:e>
+          </m:d>
+          <m:r>
+            <m:rPr>
+              <m:sty m:val="p"/>
+            </m:rPr>
+            <w:rPr>
+              <w:rFonts w:ascii="Cambria Math" w:eastAsia="Times New Roman" w:hAnsi="Cambria Math" w:cs="Times New Roman"/>
+              <w:color w:val="4F81BD" w:themeColor="accent1"/>
+            </w:rPr>
+            <m:t>=ln</m:t>
+          </m:r>
+          <m:d>
+            <m:dPr>
+              <m:ctrlPr>
+                <w:rPr>
+                  <w:rFonts w:ascii="Cambria Math" w:eastAsia="Times New Roman" w:hAnsi="Cambria Math" w:cs="Times New Roman"/>
+                  <w:iCs/>
+                  <w:color w:val="4F81BD" w:themeColor="accent1"/>
+                </w:rPr>
+              </m:ctrlPr>
+            </m:dPr>
+            <m:e>
+              <m:sSub>
+                <m:sSubPr>
+                  <m:ctrlPr>
+                    <w:rPr>
+                      <w:rFonts w:ascii="Cambria Math" w:eastAsia="Times New Roman" w:hAnsi="Cambria Math" w:cs="Times New Roman"/>
+                      <w:iCs/>
+                      <w:color w:val="4F81BD" w:themeColor="accent1"/>
+                    </w:rPr>
+                  </m:ctrlPr>
+                </m:sSubPr>
+                <m:e>
+                  <m:r>
+                    <m:rPr>
+                      <m:sty m:val="p"/>
+                    </m:rPr>
+                    <w:rPr>
+                      <w:rFonts w:ascii="Cambria Math" w:eastAsia="Times New Roman" w:hAnsi="Cambria Math" w:cs="Times New Roman"/>
+                      <w:color w:val="4F81BD" w:themeColor="accent1"/>
+                    </w:rPr>
+                    <m:t>Odds</m:t>
+                  </m:r>
+                </m:e>
+                <m:sub>
+                  <m:r>
+                    <m:rPr>
+                      <m:sty m:val="p"/>
+                    </m:rPr>
+                    <w:rPr>
+                      <w:rFonts w:ascii="Cambria Math" w:eastAsia="Times New Roman" w:hAnsi="Cambria Math" w:cs="Times New Roman"/>
+                      <w:color w:val="4F81BD" w:themeColor="accent1"/>
+                    </w:rPr>
+                    <m:t>sedentary|diabetes</m:t>
+                  </m:r>
+                </m:sub>
+              </m:sSub>
+            </m:e>
+          </m:d>
+          <m:r>
+            <m:rPr>
+              <m:sty m:val="p"/>
+            </m:rPr>
+            <w:rPr>
+              <w:rFonts w:ascii="Cambria Math" w:eastAsia="Times New Roman" w:hAnsi="Cambria Math" w:cs="Times New Roman"/>
+              <w:color w:val="4F81BD" w:themeColor="accent1"/>
+            </w:rPr>
+            <m:t>-ln</m:t>
+          </m:r>
+          <m:d>
+            <m:dPr>
+              <m:ctrlPr>
+                <w:rPr>
+                  <w:rFonts w:ascii="Cambria Math" w:eastAsia="Times New Roman" w:hAnsi="Cambria Math" w:cs="Times New Roman"/>
+                  <w:iCs/>
+                  <w:color w:val="4F81BD" w:themeColor="accent1"/>
+                </w:rPr>
+              </m:ctrlPr>
+            </m:dPr>
+            <m:e>
+              <m:sSub>
+                <m:sSubPr>
+                  <m:ctrlPr>
+                    <w:rPr>
+                      <w:rFonts w:ascii="Cambria Math" w:eastAsia="Times New Roman" w:hAnsi="Cambria Math" w:cs="Times New Roman"/>
+                      <w:iCs/>
+                      <w:color w:val="4F81BD" w:themeColor="accent1"/>
+                    </w:rPr>
+                  </m:ctrlPr>
+                </m:sSubPr>
+                <m:e>
+                  <m:r>
+                    <m:rPr>
+                      <m:sty m:val="p"/>
+                    </m:rPr>
+                    <w:rPr>
+                      <w:rFonts w:ascii="Cambria Math" w:eastAsia="Times New Roman" w:hAnsi="Cambria Math" w:cs="Times New Roman"/>
+                      <w:color w:val="4F81BD" w:themeColor="accent1"/>
+                    </w:rPr>
+                    <m:t>Odds</m:t>
+                  </m:r>
+                </m:e>
+                <m:sub>
+                  <m:r>
+                    <m:rPr>
+                      <m:sty m:val="p"/>
+                    </m:rPr>
+                    <w:rPr>
+                      <w:rFonts w:ascii="Cambria Math" w:eastAsia="Times New Roman" w:hAnsi="Cambria Math" w:cs="Times New Roman"/>
+                      <w:color w:val="4F81BD" w:themeColor="accent1"/>
+                    </w:rPr>
+                    <m:t>no sedentary|diabetes</m:t>
+                  </m:r>
+                </m:sub>
+              </m:sSub>
+            </m:e>
+          </m:d>
+          <m:r>
+            <m:rPr>
+              <m:sty m:val="p"/>
+            </m:rPr>
+            <w:rPr>
+              <w:rFonts w:ascii="Cambria Math" w:eastAsia="Times New Roman" w:hAnsi="Cambria Math" w:cs="Times New Roman"/>
+              <w:color w:val="4F81BD" w:themeColor="accent1"/>
+            </w:rPr>
+            <m:t>=0.562</m:t>
+          </m:r>
+          <m:r>
+            <m:rPr>
+              <m:sty m:val="p"/>
+            </m:rPr>
+            <w:rPr>
+              <w:rFonts w:ascii="Cambria Math" w:eastAsia="Times New Roman" w:hAnsi="Cambria Math" w:cs="Times New Roman"/>
+              <w:color w:val="4F81BD" w:themeColor="accent1"/>
+            </w:rPr>
+            <m:t>+</m:t>
+          </m:r>
+          <m:r>
+            <m:rPr>
+              <m:sty m:val="p"/>
+            </m:rPr>
+            <w:rPr>
+              <w:rFonts w:ascii="Cambria Math" w:eastAsia="Times New Roman" w:hAnsi="Cambria Math" w:cs="Times New Roman"/>
+              <w:color w:val="4F81BD" w:themeColor="accent1"/>
+            </w:rPr>
+            <m:t>0.111=0.673</m:t>
+          </m:r>
+        </m:oMath>
+      </m:oMathPara>
+    </w:p>
+    <w:p>
+      <w:pPr>
+        <w:rPr>
+          <w:rFonts w:eastAsia="Times New Roman" w:cs="Times New Roman"/>
+          <w:b/>
+          <w:bCs/>
+          <w:color w:val="4F81BD" w:themeColor="accent1"/>
+        </w:rPr>
+      </w:pPr>
+      <m:oMathPara>
+        <m:oMath>
+          <m:sSub>
+            <m:sSubPr>
+              <m:ctrlPr>
+                <w:rPr>
+                  <w:rFonts w:ascii="Cambria Math" w:eastAsia="Times New Roman" w:hAnsi="Cambria Math" w:cs="Times New Roman"/>
+                  <w:b/>
+                  <w:bCs/>
+                  <w:i/>
+                  <w:color w:val="4F81BD" w:themeColor="accent1"/>
+                </w:rPr>
+              </m:ctrlPr>
+            </m:sSubPr>
+            <m:e>
+              <m:r>
+                <m:rPr>
+                  <m:sty m:val="bi"/>
+                </m:rPr>
+                <w:rPr>
+                  <w:rFonts w:ascii="Cambria Math" w:eastAsia="Times New Roman" w:hAnsi="Cambria Math" w:cs="Times New Roman"/>
+                  <w:color w:val="4F81BD" w:themeColor="accent1"/>
+                </w:rPr>
+                <m:t>OR</m:t>
+              </m:r>
+            </m:e>
+            <m:sub>
+              <m:r>
+                <m:rPr>
+                  <m:sty m:val="bi"/>
+                </m:rPr>
+                <w:rPr>
+                  <w:rFonts w:ascii="Cambria Math" w:eastAsia="Times New Roman" w:hAnsi="Cambria Math" w:cs="Times New Roman"/>
+                  <w:color w:val="4F81BD" w:themeColor="accent1"/>
+                </w:rPr>
+                <m:t>sedentary|diabetes</m:t>
+              </m:r>
+            </m:sub>
+          </m:sSub>
+          <m:r>
+            <m:rPr>
+              <m:sty m:val="bi"/>
+            </m:rPr>
+            <w:rPr>
+              <w:rFonts w:ascii="Cambria Math" w:eastAsia="Times New Roman" w:hAnsi="Cambria Math" w:cs="Times New Roman"/>
+              <w:color w:val="4F81BD" w:themeColor="accent1"/>
+            </w:rPr>
+            <m:t>=</m:t>
+          </m:r>
+          <m:sSup>
+            <m:sSupPr>
+              <m:ctrlPr>
+                <w:rPr>
+                  <w:rFonts w:ascii="Cambria Math" w:eastAsia="Times New Roman" w:hAnsi="Cambria Math" w:cs="Times New Roman"/>
+                  <w:b/>
+                  <w:bCs/>
+                  <w:i/>
+                  <w:color w:val="4F81BD" w:themeColor="accent1"/>
+                </w:rPr>
+              </m:ctrlPr>
+            </m:sSupPr>
+            <m:e>
+              <m:r>
+                <m:rPr>
+                  <m:sty m:val="bi"/>
+                </m:rPr>
+                <w:rPr>
+                  <w:rFonts w:ascii="Cambria Math" w:eastAsia="Times New Roman" w:hAnsi="Cambria Math" w:cs="Times New Roman"/>
+                  <w:color w:val="4F81BD" w:themeColor="accent1"/>
+                </w:rPr>
+                <m:t>e</m:t>
+              </m:r>
+            </m:e>
+            <m:sup>
+              <m:r>
+                <m:rPr>
+                  <m:sty m:val="bi"/>
+                </m:rPr>
+                <w:rPr>
+                  <w:rFonts w:ascii="Cambria Math" w:eastAsia="Times New Roman" w:hAnsi="Cambria Math" w:cs="Times New Roman"/>
+                  <w:color w:val="4F81BD" w:themeColor="accent1"/>
+                </w:rPr>
+                <m:t>0.673</m:t>
+              </m:r>
+            </m:sup>
+          </m:sSup>
+          <m:r>
+            <m:rPr>
+              <m:sty m:val="bi"/>
+            </m:rPr>
+            <w:rPr>
+              <w:rFonts w:ascii="Cambria Math" w:eastAsia="Times New Roman" w:hAnsi="Cambria Math" w:cs="Times New Roman"/>
+              <w:color w:val="4F81BD" w:themeColor="accent1"/>
+            </w:rPr>
+            <m:t>=</m:t>
+          </m:r>
+          <w:bookmarkEnd w:id="17"/>
+          <m:r>
+            <m:rPr>
+              <m:sty m:val="bi"/>
+            </m:rPr>
+            <w:rPr>
+              <w:rFonts w:ascii="Cambria Math" w:eastAsia="Times New Roman" w:hAnsi="Cambria Math" w:cs="Times New Roman"/>
+              <w:color w:val="4F81BD" w:themeColor="accent1"/>
+            </w:rPr>
+            <m:t>1.960</m:t>
+          </m:r>
+        </m:oMath>
+      </m:oMathPara>
+    </w:p>
+    <w:p>
+      <w:pPr>
+        <w:rPr>
+          <w:rFonts w:eastAsia="Times New Roman" w:cs="Times New Roman"/>
+          <w:color w:val="4F81BD" w:themeColor="accent1"/>
+        </w:rPr>
+      </w:pPr>
+      <w:r>
+        <w:rPr>
+          <w:rFonts w:eastAsia="Times New Roman" w:cs="Times New Roman"/>
+          <w:color w:val="4F81BD" w:themeColor="accent1"/>
+        </w:rPr>
+        <w:t xml:space="preserve">Adjusting for </w:t>
+      </w:r>
+      <w:r>
+        <w:rPr>
+          <w:rFonts w:eastAsia="Times New Roman" w:cs="Times New Roman"/>
+          <w:color w:val="4F81BD" w:themeColor="accent1"/>
+        </w:rPr>
+        <w:t>hypertension, sex (female) and age, among those with diabetes, the odds of 10-year all-cause mortality</w:t>
+      </w:r>
+      <w:r>
+        <w:rPr>
+          <w:rFonts w:eastAsia="Times New Roman" w:cs="Times New Roman"/>
+          <w:color w:val="4F81BD" w:themeColor="accent1"/>
+        </w:rPr>
+        <w:t xml:space="preserve"> for those who had a sedentary lifestyle</w:t>
+      </w:r>
+      <w:r>
+        <w:rPr>
+          <w:rFonts w:eastAsia="Times New Roman" w:cs="Times New Roman"/>
+          <w:color w:val="4F81BD" w:themeColor="accent1"/>
+        </w:rPr>
+        <w:t xml:space="preserve"> is </w:t>
+      </w:r>
+      <w:r>
+        <w:rPr>
+          <w:rFonts w:eastAsia="Times New Roman" w:cs="Times New Roman"/>
+          <w:color w:val="4F81BD" w:themeColor="accent1"/>
+        </w:rPr>
+        <w:t>1.960</w:t>
+      </w:r>
+      <w:r>
+        <w:rPr>
+          <w:rFonts w:eastAsia="Times New Roman" w:cs="Times New Roman"/>
+          <w:color w:val="4F81BD" w:themeColor="accent1"/>
+        </w:rPr>
+        <w:t xml:space="preserve"> times </w:t>
+      </w:r>
+      <w:r>
+        <w:rPr>
+          <w:rFonts w:eastAsia="Times New Roman" w:cs="Times New Roman"/>
+          <w:color w:val="4F81BD" w:themeColor="accent1"/>
+        </w:rPr>
+        <w:t>the odds of 10-year all-cause mortality for those who did not have a sedentary lifestyle, assuming no other bias.</w:t>
+      </w:r>
+    </w:p>
+    <w:p>
+      <w:pPr>
+        <w:rPr>
+          <w:rFonts w:eastAsia="Times New Roman" w:cs="Times New Roman"/>
+          <w:color w:val="4F81BD" w:themeColor="accent1"/>
+        </w:rPr>
+      </w:pPr>
+      <w:r>
+        <w:rPr>
+          <w:rFonts w:eastAsia="Times New Roman" w:cs="Times New Roman"/>
+          <w:color w:val="4F81BD" w:themeColor="accent1"/>
+        </w:rPr>
+        <w:lastRenderedPageBreak/>
+        <w:t>The 95% confidence interval for the association between sedentary lifestyle at baseline and 10-year all-cause mortality among those with diabetes is:</w:t>
+      </w:r>
+    </w:p>
+    <w:p>
+      <w:pPr>
+        <w:rPr>
+          <w:rFonts w:eastAsia="Times New Roman" w:cs="Times New Roman"/>
+          <w:color w:val="4F81BD" w:themeColor="accent1"/>
+        </w:rPr>
+      </w:pPr>
+      <m:oMathPara>
+        <m:oMath>
+          <m:sSup>
+            <m:sSupPr>
+              <m:ctrlPr>
+                <w:rPr>
+                  <w:rFonts w:ascii="Cambria Math" w:eastAsia="Times New Roman" w:hAnsi="Cambria Math" w:cs="Times New Roman"/>
+                  <w:i/>
+                  <w:color w:val="4F81BD" w:themeColor="accent1"/>
+                </w:rPr>
+              </m:ctrlPr>
+            </m:sSupPr>
+            <m:e>
+              <m:r>
+                <w:rPr>
+                  <w:rFonts w:ascii="Cambria Math" w:eastAsia="Times New Roman" w:hAnsi="Cambria Math" w:cs="Times New Roman"/>
+                  <w:color w:val="4F81BD" w:themeColor="accent1"/>
+                </w:rPr>
+                <m:t>e</m:t>
+              </m:r>
+            </m:e>
+            <m:sup>
+              <m:r>
+                <w:rPr>
+                  <w:rFonts w:ascii="Cambria Math" w:eastAsia="Times New Roman" w:hAnsi="Cambria Math" w:cs="Times New Roman"/>
+                  <w:color w:val="4F81BD" w:themeColor="accent1"/>
+                </w:rPr>
+                <m:t>(0.260</m:t>
+              </m:r>
+              <m:r>
+                <w:rPr>
+                  <w:rFonts w:ascii="Cambria Math" w:eastAsia="Times New Roman" w:hAnsi="Cambria Math" w:cs="Times New Roman"/>
+                  <w:color w:val="4F81BD" w:themeColor="accent1"/>
+                  <w:lang w:eastAsia="zh-CN"/>
+                </w:rPr>
+                <m:t>-</m:t>
+              </m:r>
+              <m:r>
+                <w:rPr>
+                  <w:rFonts w:ascii="Cambria Math" w:eastAsia="Times New Roman" w:hAnsi="Cambria Math" w:cs="Times New Roman"/>
+                  <w:color w:val="4F81BD" w:themeColor="accent1"/>
+                  <w:lang w:eastAsia="zh-CN"/>
+                </w:rPr>
+                <m:t>0.541, 0.881+0.796</m:t>
+              </m:r>
+              <m:r>
+                <w:rPr>
+                  <w:rFonts w:ascii="Cambria Math" w:eastAsia="Times New Roman" w:hAnsi="Cambria Math" w:cs="Times New Roman"/>
+                  <w:color w:val="4F81BD" w:themeColor="accent1"/>
+                </w:rPr>
+                <m:t>)</m:t>
+              </m:r>
+            </m:sup>
+          </m:sSup>
+          <m:r>
+            <w:rPr>
+              <w:rFonts w:ascii="Cambria Math" w:eastAsia="Times New Roman" w:hAnsi="Cambria Math" w:cs="Times New Roman"/>
+              <w:color w:val="4F81BD" w:themeColor="accent1"/>
+            </w:rPr>
+            <m:t>=</m:t>
+          </m:r>
+          <m:d>
+            <m:dPr>
+              <m:ctrlPr>
+                <w:rPr>
+                  <w:rFonts w:ascii="Cambria Math" w:eastAsia="Times New Roman" w:hAnsi="Cambria Math" w:cs="Times New Roman"/>
+                  <w:i/>
+                  <w:color w:val="4F81BD" w:themeColor="accent1"/>
+                </w:rPr>
+              </m:ctrlPr>
+            </m:dPr>
+            <m:e>
+              <m:r>
+                <w:rPr>
+                  <w:rFonts w:ascii="Cambria Math" w:eastAsia="Times New Roman" w:hAnsi="Cambria Math" w:cs="Times New Roman"/>
+                  <w:color w:val="4F81BD" w:themeColor="accent1"/>
+                </w:rPr>
+                <m:t>0</m:t>
+              </m:r>
+              <m:r>
+                <w:rPr>
+                  <w:rFonts w:ascii="Cambria Math" w:eastAsia="Times New Roman" w:hAnsi="Cambria Math" w:cs="Times New Roman"/>
+                  <w:color w:val="4F81BD" w:themeColor="accent1"/>
+                </w:rPr>
+                <m:t>.755, 5.349</m:t>
+              </m:r>
+            </m:e>
+          </m:d>
+        </m:oMath>
+      </m:oMathPara>
+    </w:p>
+    <w:p>
+      <w:pPr>
+        <w:rPr>
+          <w:rFonts w:eastAsia="Times New Roman" w:cs="Times New Roman"/>
+          <w:color w:val="4F81BD" w:themeColor="accent1"/>
+        </w:rPr>
+      </w:pPr>
+      <w:r>
+        <w:rPr>
+          <w:rFonts w:eastAsia="Times New Roman" w:cs="Times New Roman"/>
+          <w:color w:val="4F81BD" w:themeColor="accent1"/>
+        </w:rPr>
+        <w:t>With 95% confidence, these data are consistent with the odds ratios ranging from 0.</w:t>
+      </w:r>
+      <w:r>
+        <w:rPr>
+          <w:rFonts w:eastAsia="Times New Roman" w:cs="Times New Roman"/>
+          <w:color w:val="4F81BD" w:themeColor="accent1"/>
+        </w:rPr>
+        <w:t>755</w:t>
+      </w:r>
+      <w:r>
+        <w:rPr>
+          <w:rFonts w:eastAsia="Times New Roman" w:cs="Times New Roman"/>
+          <w:color w:val="4F81BD" w:themeColor="accent1"/>
+        </w:rPr>
+        <w:t xml:space="preserve"> to </w:t>
+      </w:r>
+      <w:r>
+        <w:rPr>
+          <w:rFonts w:eastAsia="Times New Roman" w:cs="Times New Roman"/>
+          <w:color w:val="4F81BD" w:themeColor="accent1"/>
+        </w:rPr>
+        <w:t>5.349</w:t>
+      </w:r>
+      <w:r>
+        <w:rPr>
+          <w:rFonts w:eastAsia="Times New Roman" w:cs="Times New Roman"/>
+          <w:color w:val="4F81BD" w:themeColor="accent1"/>
+        </w:rPr>
+        <w:t xml:space="preserve"> for the association between sedentary lifestyle at baseline and 10-year all-cause mortality among those with diabetes, assuming no bias.</w:t>
+      </w:r>
+    </w:p>
+    <w:bookmarkEnd w:id="18"/>
     <w:p>
       <w:pPr>
         <w:rPr>
@@ -5589,6 +7193,560 @@
       <w:pPr>
         <w:rPr>
           <w:rFonts w:eastAsia="Times New Roman" w:cs="Times New Roman"/>
+          <w:iCs/>
+          <w:color w:val="4F81BD" w:themeColor="accent1"/>
+        </w:rPr>
+      </w:pPr>
+      <m:oMathPara>
+        <m:oMath>
+          <m:r>
+            <m:rPr>
+              <m:sty m:val="p"/>
+            </m:rPr>
+            <w:rPr>
+              <w:rFonts w:ascii="Cambria Math" w:eastAsia="Times New Roman" w:hAnsi="Cambria Math" w:cs="Times New Roman"/>
+              <w:color w:val="4F81BD" w:themeColor="accent1"/>
+            </w:rPr>
+            <m:t>ln</m:t>
+          </m:r>
+          <m:d>
+            <m:dPr>
+              <m:ctrlPr>
+                <w:rPr>
+                  <w:rFonts w:ascii="Cambria Math" w:eastAsia="Times New Roman" w:hAnsi="Cambria Math" w:cs="Times New Roman"/>
+                  <w:iCs/>
+                  <w:color w:val="4F81BD" w:themeColor="accent1"/>
+                </w:rPr>
+              </m:ctrlPr>
+            </m:dPr>
+            <m:e>
+              <m:sSub>
+                <m:sSubPr>
+                  <m:ctrlPr>
+                    <w:rPr>
+                      <w:rFonts w:ascii="Cambria Math" w:eastAsia="Times New Roman" w:hAnsi="Cambria Math" w:cs="Times New Roman"/>
+                      <w:iCs/>
+                      <w:color w:val="4F81BD" w:themeColor="accent1"/>
+                    </w:rPr>
+                  </m:ctrlPr>
+                </m:sSubPr>
+                <m:e>
+                  <m:r>
+                    <m:rPr>
+                      <m:sty m:val="p"/>
+                    </m:rPr>
+                    <w:rPr>
+                      <w:rFonts w:ascii="Cambria Math" w:eastAsia="Times New Roman" w:hAnsi="Cambria Math" w:cs="Times New Roman"/>
+                      <w:color w:val="4F81BD" w:themeColor="accent1"/>
+                    </w:rPr>
+                    <m:t>OR</m:t>
+                  </m:r>
+                </m:e>
+                <m:sub>
+                  <m:r>
+                    <m:rPr>
+                      <m:sty m:val="p"/>
+                    </m:rPr>
+                    <w:rPr>
+                      <w:rFonts w:ascii="Cambria Math" w:eastAsia="Times New Roman" w:hAnsi="Cambria Math" w:cs="Times New Roman"/>
+                      <w:color w:val="4F81BD" w:themeColor="accent1"/>
+                    </w:rPr>
+                    <m:t>sedentary|</m:t>
+                  </m:r>
+                  <m:r>
+                    <m:rPr>
+                      <m:sty m:val="p"/>
+                    </m:rPr>
+                    <w:rPr>
+                      <w:rFonts w:ascii="Cambria Math" w:eastAsia="Times New Roman" w:hAnsi="Cambria Math" w:cs="Times New Roman"/>
+                      <w:color w:val="4F81BD" w:themeColor="accent1"/>
+                      <w:lang w:eastAsia="zh-CN"/>
+                    </w:rPr>
+                    <m:t xml:space="preserve">no </m:t>
+                  </m:r>
+                  <m:r>
+                    <m:rPr>
+                      <m:sty m:val="p"/>
+                    </m:rPr>
+                    <w:rPr>
+                      <w:rFonts w:ascii="Cambria Math" w:eastAsia="Times New Roman" w:hAnsi="Cambria Math" w:cs="Times New Roman" w:hint="eastAsia"/>
+                      <w:color w:val="4F81BD" w:themeColor="accent1"/>
+                      <w:lang w:eastAsia="zh-CN"/>
+                    </w:rPr>
+                    <m:t>d</m:t>
+                  </m:r>
+                  <m:r>
+                    <m:rPr>
+                      <m:sty m:val="p"/>
+                    </m:rPr>
+                    <w:rPr>
+                      <w:rFonts w:ascii="Cambria Math" w:eastAsia="Times New Roman" w:hAnsi="Cambria Math" w:cs="Times New Roman"/>
+                      <w:color w:val="4F81BD" w:themeColor="accent1"/>
+                    </w:rPr>
+                    <m:t>iabetes</m:t>
+                  </m:r>
+                </m:sub>
+              </m:sSub>
+            </m:e>
+          </m:d>
+          <m:r>
+            <m:rPr>
+              <m:sty m:val="p"/>
+            </m:rPr>
+            <w:rPr>
+              <w:rFonts w:ascii="Cambria Math" w:eastAsia="Times New Roman" w:hAnsi="Cambria Math" w:cs="Times New Roman"/>
+              <w:color w:val="4F81BD" w:themeColor="accent1"/>
+            </w:rPr>
+            <m:t>=ln</m:t>
+          </m:r>
+          <m:d>
+            <m:dPr>
+              <m:ctrlPr>
+                <w:rPr>
+                  <w:rFonts w:ascii="Cambria Math" w:eastAsia="Times New Roman" w:hAnsi="Cambria Math" w:cs="Times New Roman"/>
+                  <w:iCs/>
+                  <w:color w:val="4F81BD" w:themeColor="accent1"/>
+                </w:rPr>
+              </m:ctrlPr>
+            </m:dPr>
+            <m:e>
+              <m:sSub>
+                <m:sSubPr>
+                  <m:ctrlPr>
+                    <w:rPr>
+                      <w:rFonts w:ascii="Cambria Math" w:eastAsia="Times New Roman" w:hAnsi="Cambria Math" w:cs="Times New Roman"/>
+                      <w:iCs/>
+                      <w:color w:val="4F81BD" w:themeColor="accent1"/>
+                    </w:rPr>
+                  </m:ctrlPr>
+                </m:sSubPr>
+                <m:e>
+                  <m:r>
+                    <m:rPr>
+                      <m:sty m:val="p"/>
+                    </m:rPr>
+                    <w:rPr>
+                      <w:rFonts w:ascii="Cambria Math" w:eastAsia="Times New Roman" w:hAnsi="Cambria Math" w:cs="Times New Roman"/>
+                      <w:color w:val="4F81BD" w:themeColor="accent1"/>
+                    </w:rPr>
+                    <m:t>Odds</m:t>
+                  </m:r>
+                </m:e>
+                <m:sub>
+                  <m:r>
+                    <m:rPr>
+                      <m:sty m:val="p"/>
+                    </m:rPr>
+                    <w:rPr>
+                      <w:rFonts w:ascii="Cambria Math" w:eastAsia="Times New Roman" w:hAnsi="Cambria Math" w:cs="Times New Roman"/>
+                      <w:color w:val="4F81BD" w:themeColor="accent1"/>
+                    </w:rPr>
+                    <m:t>sedentary|no diabetes</m:t>
+                  </m:r>
+                </m:sub>
+              </m:sSub>
+            </m:e>
+          </m:d>
+          <m:r>
+            <m:rPr>
+              <m:sty m:val="p"/>
+            </m:rPr>
+            <w:rPr>
+              <w:rFonts w:ascii="Cambria Math" w:eastAsia="Times New Roman" w:hAnsi="Cambria Math" w:cs="Times New Roman"/>
+              <w:color w:val="4F81BD" w:themeColor="accent1"/>
+            </w:rPr>
+            <m:t>-ln</m:t>
+          </m:r>
+          <m:d>
+            <m:dPr>
+              <m:ctrlPr>
+                <w:rPr>
+                  <w:rFonts w:ascii="Cambria Math" w:eastAsia="Times New Roman" w:hAnsi="Cambria Math" w:cs="Times New Roman"/>
+                  <w:iCs/>
+                  <w:color w:val="4F81BD" w:themeColor="accent1"/>
+                </w:rPr>
+              </m:ctrlPr>
+            </m:dPr>
+            <m:e>
+              <m:sSub>
+                <m:sSubPr>
+                  <m:ctrlPr>
+                    <w:rPr>
+                      <w:rFonts w:ascii="Cambria Math" w:eastAsia="Times New Roman" w:hAnsi="Cambria Math" w:cs="Times New Roman"/>
+                      <w:iCs/>
+                      <w:color w:val="4F81BD" w:themeColor="accent1"/>
+                    </w:rPr>
+                  </m:ctrlPr>
+                </m:sSubPr>
+                <m:e>
+                  <m:r>
+                    <m:rPr>
+                      <m:sty m:val="p"/>
+                    </m:rPr>
+                    <w:rPr>
+                      <w:rFonts w:ascii="Cambria Math" w:eastAsia="Times New Roman" w:hAnsi="Cambria Math" w:cs="Times New Roman"/>
+                      <w:color w:val="4F81BD" w:themeColor="accent1"/>
+                    </w:rPr>
+                    <m:t>Odds</m:t>
+                  </m:r>
+                </m:e>
+                <m:sub>
+                  <m:r>
+                    <m:rPr>
+                      <m:sty m:val="p"/>
+                    </m:rPr>
+                    <w:rPr>
+                      <w:rFonts w:ascii="Cambria Math" w:eastAsia="Times New Roman" w:hAnsi="Cambria Math" w:cs="Times New Roman"/>
+                      <w:color w:val="4F81BD" w:themeColor="accent1"/>
+                    </w:rPr>
+                    <m:t>no sedentary|no diabetes</m:t>
+                  </m:r>
+                </m:sub>
+              </m:sSub>
+            </m:e>
+          </m:d>
+          <m:r>
+            <m:rPr>
+              <m:sty m:val="p"/>
+            </m:rPr>
+            <w:rPr>
+              <w:rFonts w:ascii="Cambria Math" w:eastAsia="Times New Roman" w:hAnsi="Cambria Math" w:cs="Times New Roman"/>
+              <w:color w:val="4F81BD" w:themeColor="accent1"/>
+            </w:rPr>
+            <m:t>=0.562</m:t>
+          </m:r>
+        </m:oMath>
+      </m:oMathPara>
+    </w:p>
+    <w:p>
+      <w:pPr>
+        <w:rPr>
+          <w:rFonts w:eastAsia="Times New Roman" w:cs="Times New Roman"/>
+          <w:b/>
+          <w:bCs/>
+          <w:color w:val="4F81BD" w:themeColor="accent1"/>
+        </w:rPr>
+      </w:pPr>
+      <m:oMathPara>
+        <m:oMath>
+          <m:sSub>
+            <m:sSubPr>
+              <m:ctrlPr>
+                <w:rPr>
+                  <w:rFonts w:ascii="Cambria Math" w:eastAsia="Times New Roman" w:hAnsi="Cambria Math" w:cs="Times New Roman"/>
+                  <w:b/>
+                  <w:bCs/>
+                  <w:i/>
+                  <w:color w:val="4F81BD" w:themeColor="accent1"/>
+                </w:rPr>
+              </m:ctrlPr>
+            </m:sSubPr>
+            <m:e>
+              <m:r>
+                <m:rPr>
+                  <m:sty m:val="bi"/>
+                </m:rPr>
+                <w:rPr>
+                  <w:rFonts w:ascii="Cambria Math" w:eastAsia="Times New Roman" w:hAnsi="Cambria Math" w:cs="Times New Roman"/>
+                  <w:color w:val="4F81BD" w:themeColor="accent1"/>
+                </w:rPr>
+                <m:t>OR</m:t>
+              </m:r>
+            </m:e>
+            <m:sub>
+              <m:r>
+                <m:rPr>
+                  <m:sty m:val="bi"/>
+                </m:rPr>
+                <w:rPr>
+                  <w:rFonts w:ascii="Cambria Math" w:eastAsia="Times New Roman" w:hAnsi="Cambria Math" w:cs="Times New Roman"/>
+                  <w:color w:val="4F81BD" w:themeColor="accent1"/>
+                </w:rPr>
+                <m:t>sedentary|diabetes</m:t>
+              </m:r>
+            </m:sub>
+          </m:sSub>
+          <m:r>
+            <m:rPr>
+              <m:sty m:val="bi"/>
+            </m:rPr>
+            <w:rPr>
+              <w:rFonts w:ascii="Cambria Math" w:eastAsia="Times New Roman" w:hAnsi="Cambria Math" w:cs="Times New Roman"/>
+              <w:color w:val="4F81BD" w:themeColor="accent1"/>
+            </w:rPr>
+            <m:t>=</m:t>
+          </m:r>
+          <m:sSup>
+            <m:sSupPr>
+              <m:ctrlPr>
+                <w:rPr>
+                  <w:rFonts w:ascii="Cambria Math" w:eastAsia="Times New Roman" w:hAnsi="Cambria Math" w:cs="Times New Roman"/>
+                  <w:b/>
+                  <w:bCs/>
+                  <w:i/>
+                  <w:color w:val="4F81BD" w:themeColor="accent1"/>
+                </w:rPr>
+              </m:ctrlPr>
+            </m:sSupPr>
+            <m:e>
+              <m:r>
+                <m:rPr>
+                  <m:sty m:val="bi"/>
+                </m:rPr>
+                <w:rPr>
+                  <w:rFonts w:ascii="Cambria Math" w:eastAsia="Times New Roman" w:hAnsi="Cambria Math" w:cs="Times New Roman"/>
+                  <w:color w:val="4F81BD" w:themeColor="accent1"/>
+                </w:rPr>
+                <m:t>e</m:t>
+              </m:r>
+            </m:e>
+            <m:sup>
+              <m:r>
+                <m:rPr>
+                  <m:sty m:val="bi"/>
+                </m:rPr>
+                <w:rPr>
+                  <w:rFonts w:ascii="Cambria Math" w:eastAsia="Times New Roman" w:hAnsi="Cambria Math" w:cs="Times New Roman"/>
+                  <w:color w:val="4F81BD" w:themeColor="accent1"/>
+                </w:rPr>
+                <m:t>0.</m:t>
+              </m:r>
+              <m:r>
+                <m:rPr>
+                  <m:sty m:val="bi"/>
+                </m:rPr>
+                <w:rPr>
+                  <w:rFonts w:ascii="Cambria Math" w:eastAsia="Times New Roman" w:hAnsi="Cambria Math" w:cs="Times New Roman"/>
+                  <w:color w:val="4F81BD" w:themeColor="accent1"/>
+                </w:rPr>
+                <m:t>562</m:t>
+              </m:r>
+            </m:sup>
+          </m:sSup>
+          <m:r>
+            <m:rPr>
+              <m:sty m:val="bi"/>
+            </m:rPr>
+            <w:rPr>
+              <w:rFonts w:ascii="Cambria Math" w:eastAsia="Times New Roman" w:hAnsi="Cambria Math" w:cs="Times New Roman"/>
+              <w:color w:val="4F81BD" w:themeColor="accent1"/>
+            </w:rPr>
+            <m:t>=</m:t>
+          </m:r>
+          <m:r>
+            <m:rPr>
+              <m:sty m:val="bi"/>
+            </m:rPr>
+            <w:rPr>
+              <w:rFonts w:ascii="Cambria Math" w:eastAsia="Times New Roman" w:hAnsi="Cambria Math" w:cs="Times New Roman"/>
+              <w:color w:val="4F81BD" w:themeColor="accent1"/>
+            </w:rPr>
+            <m:t>1.760</m:t>
+          </m:r>
+        </m:oMath>
+      </m:oMathPara>
+    </w:p>
+    <w:p>
+      <w:pPr>
+        <w:rPr>
+          <w:rFonts w:eastAsia="Times New Roman" w:cs="Times New Roman"/>
+          <w:color w:val="4F81BD" w:themeColor="accent1"/>
+        </w:rPr>
+      </w:pPr>
+      <w:r>
+        <w:rPr>
+          <w:rFonts w:eastAsia="Times New Roman" w:cs="Times New Roman"/>
+          <w:color w:val="4F81BD" w:themeColor="accent1"/>
+        </w:rPr>
+        <w:t>Adjusting for hypertension, sex (female) and age, among those with</w:t>
+      </w:r>
+      <w:r>
+        <w:rPr>
+          <w:rFonts w:eastAsia="Times New Roman" w:cs="Times New Roman"/>
+          <w:color w:val="4F81BD" w:themeColor="accent1"/>
+        </w:rPr>
+        <w:t>out</w:t>
+      </w:r>
+      <w:r>
+        <w:rPr>
+          <w:rFonts w:eastAsia="Times New Roman" w:cs="Times New Roman"/>
+          <w:color w:val="4F81BD" w:themeColor="accent1"/>
+        </w:rPr>
+        <w:t xml:space="preserve"> diabetes, the odds of 10-year all-cause mortality for those who had a sedentary lifestyle is </w:t>
+      </w:r>
+      <w:r>
+        <w:rPr>
+          <w:rFonts w:eastAsia="Times New Roman" w:cs="Times New Roman"/>
+          <w:color w:val="4F81BD" w:themeColor="accent1"/>
+        </w:rPr>
+        <w:t>1.76</w:t>
+      </w:r>
+      <w:r>
+        <w:rPr>
+          <w:rFonts w:eastAsia="Times New Roman" w:cs="Times New Roman"/>
+          <w:color w:val="4F81BD" w:themeColor="accent1"/>
+        </w:rPr>
+        <w:t>0 times the odds of 10-year all-cause mortality for those who did not have a sedentary lifestyle, assuming no other bias.</w:t>
+      </w:r>
+    </w:p>
+    <w:p>
+      <w:pPr>
+        <w:rPr>
+          <w:rFonts w:eastAsia="Times New Roman" w:cs="Times New Roman"/>
+          <w:color w:val="4F81BD" w:themeColor="accent1"/>
+        </w:rPr>
+      </w:pPr>
+    </w:p>
+    <w:p>
+      <w:pPr>
+        <w:rPr>
+          <w:rFonts w:eastAsia="Times New Roman" w:cs="Times New Roman"/>
+          <w:color w:val="4F81BD" w:themeColor="accent1"/>
+        </w:rPr>
+      </w:pPr>
+      <w:r>
+        <w:rPr>
+          <w:rFonts w:eastAsia="Times New Roman" w:cs="Times New Roman"/>
+          <w:color w:val="4F81BD" w:themeColor="accent1"/>
+        </w:rPr>
+        <w:t>The 95% confidence interval for the association between sedentary lifestyle at baseline and 10-year all-cause mortality among those with diabetes is:</w:t>
+      </w:r>
+    </w:p>
+    <w:p>
+      <w:pPr>
+        <w:rPr>
+          <w:rFonts w:eastAsia="Times New Roman" w:cs="Times New Roman"/>
+          <w:color w:val="4F81BD" w:themeColor="accent1"/>
+        </w:rPr>
+      </w:pPr>
+      <m:oMathPara>
+        <m:oMath>
+          <m:sSup>
+            <m:sSupPr>
+              <m:ctrlPr>
+                <w:rPr>
+                  <w:rFonts w:ascii="Cambria Math" w:eastAsia="Times New Roman" w:hAnsi="Cambria Math" w:cs="Times New Roman"/>
+                  <w:i/>
+                  <w:color w:val="4F81BD" w:themeColor="accent1"/>
+                </w:rPr>
+              </m:ctrlPr>
+            </m:sSupPr>
+            <m:e>
+              <m:r>
+                <w:rPr>
+                  <w:rFonts w:ascii="Cambria Math" w:eastAsia="Times New Roman" w:hAnsi="Cambria Math" w:cs="Times New Roman"/>
+                  <w:color w:val="4F81BD" w:themeColor="accent1"/>
+                </w:rPr>
+                <m:t>e</m:t>
+              </m:r>
+            </m:e>
+            <m:sup>
+              <m:d>
+                <m:dPr>
+                  <m:ctrlPr>
+                    <w:rPr>
+                      <w:rFonts w:ascii="Cambria Math" w:eastAsia="Times New Roman" w:hAnsi="Cambria Math" w:cs="Times New Roman"/>
+                      <w:i/>
+                      <w:color w:val="4F81BD" w:themeColor="accent1"/>
+                    </w:rPr>
+                  </m:ctrlPr>
+                </m:dPr>
+                <m:e>
+                  <m:r>
+                    <w:rPr>
+                      <w:rFonts w:ascii="Cambria Math" w:eastAsia="Times New Roman" w:hAnsi="Cambria Math" w:cs="Times New Roman"/>
+                      <w:color w:val="4F81BD" w:themeColor="accent1"/>
+                    </w:rPr>
+                    <m:t>0.26</m:t>
+                  </m:r>
+                  <m:r>
+                    <w:rPr>
+                      <w:rFonts w:ascii="Cambria Math" w:eastAsia="Times New Roman" w:hAnsi="Cambria Math" w:cs="Times New Roman"/>
+                      <w:color w:val="4F81BD" w:themeColor="accent1"/>
+                    </w:rPr>
+                    <m:t>0, 0.881</m:t>
+                  </m:r>
+                </m:e>
+              </m:d>
+            </m:sup>
+          </m:sSup>
+          <m:r>
+            <w:rPr>
+              <w:rFonts w:ascii="Cambria Math" w:eastAsia="Times New Roman" w:hAnsi="Cambria Math" w:cs="Times New Roman"/>
+              <w:color w:val="4F81BD" w:themeColor="accent1"/>
+            </w:rPr>
+            <m:t>=</m:t>
+          </m:r>
+          <m:d>
+            <m:dPr>
+              <m:ctrlPr>
+                <w:rPr>
+                  <w:rFonts w:ascii="Cambria Math" w:eastAsia="Times New Roman" w:hAnsi="Cambria Math" w:cs="Times New Roman"/>
+                  <w:i/>
+                  <w:color w:val="4F81BD" w:themeColor="accent1"/>
+                </w:rPr>
+              </m:ctrlPr>
+            </m:dPr>
+            <m:e>
+              <m:r>
+                <w:rPr>
+                  <w:rFonts w:ascii="Cambria Math" w:eastAsia="Times New Roman" w:hAnsi="Cambria Math" w:cs="Times New Roman"/>
+                  <w:color w:val="4F81BD" w:themeColor="accent1"/>
+                </w:rPr>
+                <m:t>1.300, 2.410</m:t>
+              </m:r>
+            </m:e>
+          </m:d>
+        </m:oMath>
+      </m:oMathPara>
+    </w:p>
+    <w:p>
+      <w:pPr>
+        <w:rPr>
+          <w:rFonts w:eastAsia="Times New Roman" w:cs="Times New Roman" w:hint="eastAsia"/>
+          <w:color w:val="4F81BD" w:themeColor="accent1"/>
+        </w:rPr>
+      </w:pPr>
+      <w:r>
+        <w:rPr>
+          <w:rFonts w:eastAsia="Times New Roman" w:cs="Times New Roman"/>
+          <w:color w:val="4F81BD" w:themeColor="accent1"/>
+        </w:rPr>
+        <w:t xml:space="preserve">With 95% confidence, these data are consistent with the odds ratios ranging from </w:t>
+      </w:r>
+      <w:r>
+        <w:rPr>
+          <w:rFonts w:eastAsia="Times New Roman" w:cs="Times New Roman"/>
+          <w:color w:val="4F81BD" w:themeColor="accent1"/>
+        </w:rPr>
+        <w:t xml:space="preserve">1.300 to 2.410 </w:t>
+      </w:r>
+      <w:r>
+        <w:rPr>
+          <w:rFonts w:eastAsia="Times New Roman" w:cs="Times New Roman"/>
+          <w:color w:val="4F81BD" w:themeColor="accent1"/>
+        </w:rPr>
+        <w:t>for the association between sedentary lifestyle at baseline and 10-year all-cause mortality among those with</w:t>
+      </w:r>
+      <w:r>
+        <w:rPr>
+          <w:rFonts w:eastAsia="Times New Roman" w:cs="Times New Roman"/>
+          <w:color w:val="4F81BD" w:themeColor="accent1"/>
+        </w:rPr>
+        <w:t>out</w:t>
+      </w:r>
+      <w:r>
+        <w:rPr>
+          <w:rFonts w:eastAsia="Times New Roman" w:cs="Times New Roman"/>
+          <w:color w:val="4F81BD" w:themeColor="accent1"/>
+        </w:rPr>
+        <w:t xml:space="preserve"> diabetes, assuming no bias.</w:t>
+      </w:r>
+    </w:p>
+    <w:p>
+      <w:pPr>
+        <w:rPr>
+          <w:rFonts w:eastAsia="Times New Roman" w:cs="Times New Roman"/>
         </w:rPr>
       </w:pPr>
     </w:p>
@@ -5725,6 +7883,342 @@
     </w:p>
     <w:p>
       <w:pPr>
+        <w:rPr>
+          <w:rFonts w:eastAsia="Times New Roman" w:cs="Times New Roman"/>
+          <w:color w:val="4F81BD" w:themeColor="accent1"/>
+        </w:rPr>
+      </w:pPr>
+      <m:oMath>
+        <m:sSub>
+          <m:sSubPr>
+            <m:ctrlPr>
+              <w:rPr>
+                <w:rFonts w:ascii="Cambria Math" w:eastAsia="Times New Roman" w:hAnsi="Cambria Math" w:cs="Times New Roman"/>
+                <w:i/>
+                <w:color w:val="4F81BD" w:themeColor="accent1"/>
+              </w:rPr>
+            </m:ctrlPr>
+          </m:sSubPr>
+          <m:e>
+            <m:r>
+              <w:rPr>
+                <w:rFonts w:ascii="Cambria Math" w:eastAsia="Times New Roman" w:hAnsi="Cambria Math" w:cs="Times New Roman"/>
+                <w:color w:val="4F81BD" w:themeColor="accent1"/>
+              </w:rPr>
+              <m:t>H</m:t>
+            </m:r>
+          </m:e>
+          <m:sub>
+            <m:r>
+              <w:rPr>
+                <w:rFonts w:ascii="Cambria Math" w:eastAsia="Times New Roman" w:hAnsi="Cambria Math" w:cs="Times New Roman"/>
+                <w:color w:val="4F81BD" w:themeColor="accent1"/>
+              </w:rPr>
+              <m:t>0</m:t>
+            </m:r>
+          </m:sub>
+        </m:sSub>
+        <m:r>
+          <w:rPr>
+            <w:rFonts w:ascii="Cambria Math" w:eastAsia="Times New Roman" w:hAnsi="Cambria Math" w:cs="Times New Roman"/>
+            <w:color w:val="4F81BD" w:themeColor="accent1"/>
+          </w:rPr>
+          <m:t>:</m:t>
+        </m:r>
+      </m:oMath>
+      <w:r>
+        <w:rPr>
+          <w:rFonts w:eastAsia="Times New Roman" w:cs="Times New Roman"/>
+          <w:color w:val="4F81BD" w:themeColor="accent1"/>
+        </w:rPr>
+        <w:t xml:space="preserve"> </w:t>
+      </w:r>
+      <w:bookmarkStart w:id="19" w:name="OLE_LINK9"/>
+      <w:r>
+        <w:rPr>
+          <w:rFonts w:eastAsia="Times New Roman" w:cs="Times New Roman"/>
+          <w:color w:val="4F81BD" w:themeColor="accent1"/>
+        </w:rPr>
+        <w:t xml:space="preserve">There is no </w:t>
+      </w:r>
+      <w:bookmarkStart w:id="20" w:name="OLE_LINK8"/>
+      <w:r>
+        <w:rPr>
+          <w:rFonts w:eastAsia="Times New Roman" w:cs="Times New Roman"/>
+          <w:color w:val="4F81BD" w:themeColor="accent1"/>
+        </w:rPr>
+        <w:t xml:space="preserve">effect measure modification by diabetes on the multiplicative scale for the association between sedentary lifestyle and 10-year all-cause mortality, after adjusting for </w:t>
+      </w:r>
+      <w:r>
+        <w:rPr>
+          <w:rFonts w:eastAsia="Times New Roman" w:cs="Times New Roman"/>
+          <w:color w:val="4F81BD" w:themeColor="accent1"/>
+        </w:rPr>
+        <w:t>hypertension, sex (female) and age.</w:t>
+      </w:r>
+    </w:p>
+    <w:bookmarkEnd w:id="20"/>
+    <w:bookmarkEnd w:id="19"/>
+    <w:p>
+      <w:pPr>
+        <w:rPr>
+          <w:rFonts w:eastAsia="Times New Roman" w:cs="Times New Roman"/>
+          <w:color w:val="4F81BD" w:themeColor="accent1"/>
+        </w:rPr>
+      </w:pPr>
+      <m:oMath>
+        <m:sSub>
+          <m:sSubPr>
+            <m:ctrlPr>
+              <w:rPr>
+                <w:rFonts w:ascii="Cambria Math" w:eastAsia="Times New Roman" w:hAnsi="Cambria Math" w:cs="Times New Roman"/>
+                <w:i/>
+                <w:color w:val="4F81BD" w:themeColor="accent1"/>
+              </w:rPr>
+            </m:ctrlPr>
+          </m:sSubPr>
+          <m:e>
+            <m:r>
+              <w:rPr>
+                <w:rFonts w:ascii="Cambria Math" w:eastAsia="Times New Roman" w:hAnsi="Cambria Math" w:cs="Times New Roman"/>
+                <w:color w:val="4F81BD" w:themeColor="accent1"/>
+              </w:rPr>
+              <m:t>H</m:t>
+            </m:r>
+          </m:e>
+          <m:sub>
+            <m:r>
+              <w:rPr>
+                <w:rFonts w:ascii="Cambria Math" w:eastAsia="Times New Roman" w:hAnsi="Cambria Math" w:cs="Times New Roman"/>
+                <w:color w:val="4F81BD" w:themeColor="accent1"/>
+              </w:rPr>
+              <m:t>A</m:t>
+            </m:r>
+          </m:sub>
+        </m:sSub>
+        <m:r>
+          <w:rPr>
+            <w:rFonts w:ascii="Cambria Math" w:eastAsia="Times New Roman" w:hAnsi="Cambria Math" w:cs="Times New Roman"/>
+            <w:color w:val="4F81BD" w:themeColor="accent1"/>
+          </w:rPr>
+          <m:t>:</m:t>
+        </m:r>
+      </m:oMath>
+      <w:r>
+        <w:rPr>
+          <w:rFonts w:eastAsia="Times New Roman" w:cs="Times New Roman"/>
+          <w:color w:val="4F81BD" w:themeColor="accent1"/>
+        </w:rPr>
+        <w:t xml:space="preserve"> There is </w:t>
+      </w:r>
+      <w:r>
+        <w:rPr>
+          <w:rFonts w:eastAsia="Times New Roman" w:cs="Times New Roman"/>
+          <w:color w:val="4F81BD" w:themeColor="accent1"/>
+        </w:rPr>
+        <w:t>effect measure modification by diabetes on the multiplicative scale for the association between sedentary lifestyle and 10-year all-cause mortality, after adjusting for hypertension, sex (female) and age.</w:t>
+      </w:r>
+    </w:p>
+    <w:p>
+      <w:pPr>
+        <w:rPr>
+          <w:rFonts w:eastAsia="Times New Roman" w:cs="Times New Roman"/>
+          <w:color w:val="4F81BD" w:themeColor="accent1"/>
+        </w:rPr>
+      </w:pPr>
+      <m:oMath>
+        <m:sSup>
+          <m:sSupPr>
+            <m:ctrlPr>
+              <w:rPr>
+                <w:rFonts w:ascii="Cambria Math" w:eastAsia="Times New Roman" w:hAnsi="Cambria Math" w:cs="Times New Roman"/>
+                <w:i/>
+                <w:color w:val="4F81BD" w:themeColor="accent1"/>
+              </w:rPr>
+            </m:ctrlPr>
+          </m:sSupPr>
+          <m:e>
+            <m:r>
+              <w:rPr>
+                <w:rFonts w:ascii="Cambria Math" w:eastAsia="Times New Roman" w:hAnsi="Cambria Math" w:cs="Times New Roman"/>
+                <w:color w:val="4F81BD" w:themeColor="accent1"/>
+              </w:rPr>
+              <m:t>Z</m:t>
+            </m:r>
+          </m:e>
+          <m:sup>
+            <m:r>
+              <w:rPr>
+                <w:rFonts w:ascii="Cambria Math" w:eastAsia="Times New Roman" w:hAnsi="Cambria Math" w:cs="Times New Roman"/>
+                <w:color w:val="4F81BD" w:themeColor="accent1"/>
+              </w:rPr>
+              <m:t>2</m:t>
+            </m:r>
+          </m:sup>
+        </m:sSup>
+        <m:r>
+          <w:rPr>
+            <w:rFonts w:ascii="Cambria Math" w:eastAsia="Times New Roman" w:hAnsi="Cambria Math" w:cs="Times New Roman"/>
+            <w:color w:val="4F81BD" w:themeColor="accent1"/>
+          </w:rPr>
+          <m:t>=0.328</m:t>
+        </m:r>
+      </m:oMath>
+      <w:r>
+        <w:rPr>
+          <w:rFonts w:eastAsia="Times New Roman" w:cs="Times New Roman"/>
+          <w:color w:val="4F81BD" w:themeColor="accent1"/>
+        </w:rPr>
+        <w:t xml:space="preserve"> u</w:t>
+      </w:r>
+      <w:proofErr w:type="spellStart"/>
+      <w:r>
+        <w:rPr>
+          <w:rFonts w:eastAsia="Times New Roman" w:cs="Times New Roman"/>
+          <w:color w:val="4F81BD" w:themeColor="accent1"/>
+        </w:rPr>
+        <w:t>nder</w:t>
+      </w:r>
+      <w:proofErr w:type="spellEnd"/>
+      <w:r>
+        <w:rPr>
+          <w:rFonts w:eastAsia="Times New Roman" w:cs="Times New Roman"/>
+          <w:color w:val="4F81BD" w:themeColor="accent1"/>
+        </w:rPr>
+        <w:t xml:space="preserve"> the null</w:t>
+      </w:r>
+    </w:p>
+    <w:p>
+      <w:pPr>
+        <w:rPr>
+          <w:rFonts w:eastAsia="Times New Roman" w:cs="Times New Roman"/>
+          <w:color w:val="4F81BD" w:themeColor="accent1"/>
+        </w:rPr>
+      </w:pPr>
+      <m:oMath>
+        <m:r>
+          <m:rPr>
+            <m:nor/>
+          </m:rPr>
+          <w:rPr>
+            <w:rFonts w:ascii="Cambria Math" w:eastAsia="Times New Roman" w:hAnsi="Cambria Math" w:cs="Times New Roman"/>
+            <w:color w:val="4F81BD" w:themeColor="accent1"/>
+          </w:rPr>
+          <m:t>P-homogeneity</m:t>
+        </m:r>
+        <m:r>
+          <w:rPr>
+            <w:rFonts w:ascii="Cambria Math" w:eastAsia="Times New Roman" w:hAnsi="Cambria Math" w:cs="Times New Roman"/>
+            <w:color w:val="4F81BD" w:themeColor="accent1"/>
+          </w:rPr>
+          <m:t>=0.743</m:t>
+        </m:r>
+      </m:oMath>
+      <w:r>
+        <w:rPr>
+          <w:rFonts w:eastAsia="Times New Roman" w:cs="Times New Roman"/>
+          <w:color w:val="4F81BD" w:themeColor="accent1"/>
+        </w:rPr>
+        <w:t xml:space="preserve"> from Wald test</w:t>
+      </w:r>
+    </w:p>
+    <w:p>
+      <w:pPr>
+        <w:rPr>
+          <w:rFonts w:eastAsia="Times New Roman" w:cs="Times New Roman"/>
+          <w:color w:val="4F81BD" w:themeColor="accent1"/>
+        </w:rPr>
+      </w:pPr>
+    </w:p>
+    <w:p>
+      <w:pPr>
+        <w:rPr>
+          <w:rFonts w:eastAsia="Times New Roman" w:cs="Times New Roman"/>
+          <w:color w:val="4F81BD" w:themeColor="accent1"/>
+        </w:rPr>
+      </w:pPr>
+      <w:r>
+        <w:rPr>
+          <w:rFonts w:eastAsia="Times New Roman" w:cs="Times New Roman"/>
+          <w:color w:val="4F81BD" w:themeColor="accent1"/>
+        </w:rPr>
+        <w:t xml:space="preserve">The probability of observing odds ratios as or more </w:t>
+      </w:r>
+      <w:r>
+        <w:rPr>
+          <w:rFonts w:eastAsia="Times New Roman" w:cs="Times New Roman"/>
+          <w:color w:val="4F81BD" w:themeColor="accent1"/>
+        </w:rPr>
+        <w:t xml:space="preserve">different </w:t>
+      </w:r>
+      <w:r>
+        <w:rPr>
+          <w:rFonts w:eastAsia="Times New Roman" w:cs="Times New Roman"/>
+          <w:color w:val="4F81BD" w:themeColor="accent1"/>
+        </w:rPr>
+        <w:t xml:space="preserve">than the observed odds ratios for </w:t>
+      </w:r>
+      <w:r>
+        <w:rPr>
+          <w:rFonts w:eastAsia="Times New Roman" w:cs="Times New Roman"/>
+          <w:color w:val="4F81BD" w:themeColor="accent1"/>
+        </w:rPr>
+        <w:t>those with diabetes and those without diabetes is 0.743, if the null is true</w:t>
+      </w:r>
+      <w:r>
+        <w:rPr>
+          <w:rFonts w:eastAsia="Times New Roman" w:cs="Times New Roman"/>
+          <w:color w:val="4F81BD" w:themeColor="accent1"/>
+        </w:rPr>
+        <w:t>, assuming no other bias.</w:t>
+      </w:r>
+    </w:p>
+    <w:p>
+      <w:pPr>
+        <w:rPr>
+          <w:rFonts w:eastAsia="Times New Roman" w:cs="Times New Roman"/>
+          <w:color w:val="4F81BD" w:themeColor="accent1"/>
+        </w:rPr>
+      </w:pPr>
+      <w:r>
+        <w:rPr>
+          <w:rFonts w:eastAsia="Times New Roman" w:cs="Times New Roman"/>
+          <w:color w:val="4F81BD" w:themeColor="accent1"/>
+        </w:rPr>
+        <w:t xml:space="preserve">We fail to reject the null hypothesis at a 0.05 level of significance. There is sufficient evidence to conclude that </w:t>
+      </w:r>
+      <w:r>
+        <w:rPr>
+          <w:rFonts w:eastAsia="Times New Roman" w:cs="Times New Roman"/>
+          <w:color w:val="4F81BD" w:themeColor="accent1"/>
+        </w:rPr>
+        <w:t>t</w:t>
+      </w:r>
+      <w:r>
+        <w:rPr>
+          <w:rFonts w:eastAsia="Times New Roman" w:cs="Times New Roman"/>
+          <w:color w:val="4F81BD" w:themeColor="accent1"/>
+        </w:rPr>
+        <w:t xml:space="preserve">here is no effect measure modification by diabetes on the </w:t>
+      </w:r>
+      <w:r>
+        <w:rPr>
+          <w:rFonts w:eastAsia="Times New Roman" w:cs="Times New Roman"/>
+          <w:color w:val="4F81BD" w:themeColor="accent1"/>
+        </w:rPr>
+        <w:lastRenderedPageBreak/>
+        <w:t>multiplicative scale for the association between sedentary lifestyle and 10-year all-cause mortality, after adjusting for hypertension, sex (female) and age</w:t>
+      </w:r>
+      <w:r>
+        <w:rPr>
+          <w:rFonts w:eastAsia="Times New Roman" w:cs="Times New Roman"/>
+          <w:color w:val="4F81BD" w:themeColor="accent1"/>
+        </w:rPr>
+        <w:t>, assuming no other bias.</w:t>
+      </w:r>
+    </w:p>
+    <w:p>
+      <w:pPr>
         <w:pStyle w:val="ListParagraph"/>
         <w:rPr>
           <w:rFonts w:eastAsia="Times New Roman" w:cs="Times New Roman"/>
@@ -5996,9 +8490,419 @@
       <w:pPr>
         <w:rPr>
           <w:rFonts w:eastAsia="Times New Roman" w:cs="Times New Roman"/>
-        </w:rPr>
-      </w:pPr>
-      <w:bookmarkStart w:id="15" w:name="_Hlk82601626"/>
+          <w:color w:val="4F81BD" w:themeColor="accent1"/>
+        </w:rPr>
+      </w:pPr>
+      <w:r>
+        <w:rPr>
+          <w:rFonts w:eastAsia="Times New Roman" w:cs="Times New Roman"/>
+          <w:color w:val="4F81BD" w:themeColor="accent1"/>
+        </w:rPr>
+        <w:drawing>
+          <wp:inline distT="0" distB="0" distL="0" distR="0" wp14:anchorId="47AA55AA" wp14:editId="764F09BD">
+            <wp:extent cx="5943600" cy="2293620"/>
+            <wp:effectExtent l="0" t="0" r="0" b="5080"/>
+            <wp:docPr id="11" name="Picture 11" descr="Text&#10;&#10;Description automatically generated with medium confidence"/>
+            <wp:cNvGraphicFramePr>
+              <a:graphicFrameLocks xmlns:a="http://schemas.openxmlformats.org/drawingml/2006/main" noChangeAspect="1"/>
+            </wp:cNvGraphicFramePr>
+            <a:graphic xmlns:a="http://schemas.openxmlformats.org/drawingml/2006/main">
+              <a:graphicData uri="http://schemas.openxmlformats.org/drawingml/2006/picture">
+                <pic:pic xmlns:pic="http://schemas.openxmlformats.org/drawingml/2006/picture">
+                  <pic:nvPicPr>
+                    <pic:cNvPr id="11" name="Picture 11" descr="Text&#10;&#10;Description automatically generated with medium confidence"/>
+                    <pic:cNvPicPr/>
+                  </pic:nvPicPr>
+                  <pic:blipFill>
+                    <a:blip r:embed="rId13"/>
+                    <a:stretch>
+                      <a:fillRect/>
+                    </a:stretch>
+                  </pic:blipFill>
+                  <pic:spPr>
+                    <a:xfrm>
+                      <a:off x="0" y="0"/>
+                      <a:ext cx="5943600" cy="2293620"/>
+                    </a:xfrm>
+                    <a:prstGeom prst="rect">
+                      <a:avLst/>
+                    </a:prstGeom>
+                  </pic:spPr>
+                </pic:pic>
+              </a:graphicData>
+            </a:graphic>
+          </wp:inline>
+        </w:drawing>
+      </w:r>
+    </w:p>
+    <w:p>
+      <w:pPr>
+        <w:rPr>
+          <w:rFonts w:eastAsia="Times New Roman" w:cs="Times New Roman"/>
+          <w:iCs/>
+          <w:color w:val="4F81BD" w:themeColor="accent1"/>
+        </w:rPr>
+      </w:pPr>
+      <m:oMathPara>
+        <m:oMath>
+          <m:r>
+            <m:rPr>
+              <m:nor/>
+            </m:rPr>
+            <w:rPr>
+              <w:rFonts w:ascii="Cambria Math" w:eastAsia="Times New Roman" w:hAnsi="Cambria Math" w:cs="Times New Roman"/>
+              <w:color w:val="4F81BD" w:themeColor="accent1"/>
+            </w:rPr>
+            <m:t>RERI</m:t>
+          </m:r>
+          <m:r>
+            <w:rPr>
+              <w:rFonts w:ascii="Cambria Math" w:eastAsia="Times New Roman" w:hAnsi="Cambria Math" w:cs="Times New Roman"/>
+              <w:color w:val="4F81BD" w:themeColor="accent1"/>
+            </w:rPr>
+            <m:t>=</m:t>
+          </m:r>
+          <w:bookmarkStart w:id="21" w:name="OLE_LINK10"/>
+          <m:sSub>
+            <m:sSubPr>
+              <m:ctrlPr>
+                <w:rPr>
+                  <w:rFonts w:ascii="Cambria Math" w:eastAsia="Times New Roman" w:hAnsi="Cambria Math" w:cs="Times New Roman"/>
+                  <w:i/>
+                  <w:color w:val="4F81BD" w:themeColor="accent1"/>
+                </w:rPr>
+              </m:ctrlPr>
+            </m:sSubPr>
+            <m:e>
+              <m:r>
+                <m:rPr>
+                  <m:nor/>
+                </m:rPr>
+                <w:rPr>
+                  <w:rFonts w:ascii="Cambria Math" w:eastAsia="Times New Roman" w:hAnsi="Cambria Math" w:cs="Times New Roman"/>
+                  <w:color w:val="4F81BD" w:themeColor="accent1"/>
+                </w:rPr>
+                <m:t>OR</m:t>
+              </m:r>
+            </m:e>
+            <m:sub>
+              <m:r>
+                <m:rPr>
+                  <m:nor/>
+                </m:rPr>
+                <w:rPr>
+                  <w:rFonts w:ascii="Cambria Math" w:eastAsia="Times New Roman" w:hAnsi="Cambria Math" w:cs="Times New Roman"/>
+                  <w:color w:val="4F81BD" w:themeColor="accent1"/>
+                </w:rPr>
+                <m:t>sedentary and diabetes</m:t>
+              </m:r>
+            </m:sub>
+          </m:sSub>
+          <w:bookmarkStart w:id="22" w:name="OLE_LINK11"/>
+          <w:bookmarkEnd w:id="21"/>
+          <m:r>
+            <w:rPr>
+              <w:rFonts w:ascii="Cambria Math" w:eastAsia="Times New Roman" w:hAnsi="Cambria Math" w:cs="Times New Roman"/>
+              <w:color w:val="4F81BD" w:themeColor="accent1"/>
+            </w:rPr>
+            <m:t>-</m:t>
+          </m:r>
+          <m:sSub>
+            <m:sSubPr>
+              <m:ctrlPr>
+                <w:rPr>
+                  <w:rFonts w:ascii="Cambria Math" w:eastAsia="Times New Roman" w:hAnsi="Cambria Math" w:cs="Times New Roman"/>
+                  <w:i/>
+                  <w:color w:val="4F81BD" w:themeColor="accent1"/>
+                </w:rPr>
+              </m:ctrlPr>
+            </m:sSubPr>
+            <m:e>
+              <m:r>
+                <m:rPr>
+                  <m:nor/>
+                </m:rPr>
+                <w:rPr>
+                  <w:rFonts w:ascii="Cambria Math" w:eastAsia="Times New Roman" w:hAnsi="Cambria Math" w:cs="Times New Roman"/>
+                  <w:color w:val="4F81BD" w:themeColor="accent1"/>
+                </w:rPr>
+                <m:t>OR</m:t>
+              </m:r>
+            </m:e>
+            <m:sub>
+              <m:r>
+                <m:rPr>
+                  <m:nor/>
+                </m:rPr>
+                <w:rPr>
+                  <w:rFonts w:ascii="Cambria Math" w:eastAsia="Times New Roman" w:hAnsi="Cambria Math" w:cs="Times New Roman"/>
+                  <w:color w:val="4F81BD" w:themeColor="accent1"/>
+                </w:rPr>
+                <m:t xml:space="preserve">sedentary and </m:t>
+              </m:r>
+              <m:r>
+                <m:rPr>
+                  <m:nor/>
+                </m:rPr>
+                <w:rPr>
+                  <w:rFonts w:ascii="Cambria Math" w:eastAsia="Times New Roman" w:hAnsi="Cambria Math" w:cs="Times New Roman"/>
+                  <w:color w:val="4F81BD" w:themeColor="accent1"/>
+                </w:rPr>
+                <m:t xml:space="preserve">no </m:t>
+              </m:r>
+              <m:r>
+                <m:rPr>
+                  <m:nor/>
+                </m:rPr>
+                <w:rPr>
+                  <w:rFonts w:ascii="Cambria Math" w:eastAsia="Times New Roman" w:hAnsi="Cambria Math" w:cs="Times New Roman"/>
+                  <w:color w:val="4F81BD" w:themeColor="accent1"/>
+                </w:rPr>
+                <m:t>diabetes</m:t>
+              </m:r>
+            </m:sub>
+          </m:sSub>
+          <w:bookmarkEnd w:id="22"/>
+          <m:r>
+            <w:rPr>
+              <w:rFonts w:ascii="Cambria Math" w:eastAsia="Times New Roman" w:hAnsi="Cambria Math" w:cs="Times New Roman"/>
+              <w:color w:val="4F81BD" w:themeColor="accent1"/>
+            </w:rPr>
+            <m:t>-</m:t>
+          </m:r>
+          <m:sSub>
+            <m:sSubPr>
+              <m:ctrlPr>
+                <w:rPr>
+                  <w:rFonts w:ascii="Cambria Math" w:eastAsia="Times New Roman" w:hAnsi="Cambria Math" w:cs="Times New Roman"/>
+                  <w:i/>
+                  <w:color w:val="4F81BD" w:themeColor="accent1"/>
+                </w:rPr>
+              </m:ctrlPr>
+            </m:sSubPr>
+            <m:e>
+              <m:r>
+                <m:rPr>
+                  <m:nor/>
+                </m:rPr>
+                <w:rPr>
+                  <w:rFonts w:ascii="Cambria Math" w:eastAsia="Times New Roman" w:hAnsi="Cambria Math" w:cs="Times New Roman"/>
+                  <w:color w:val="4F81BD" w:themeColor="accent1"/>
+                </w:rPr>
+                <m:t>OR</m:t>
+              </m:r>
+            </m:e>
+            <m:sub>
+              <m:r>
+                <m:rPr>
+                  <m:nor/>
+                </m:rPr>
+                <w:rPr>
+                  <w:rFonts w:ascii="Cambria Math" w:eastAsia="Times New Roman" w:hAnsi="Cambria Math" w:cs="Times New Roman"/>
+                  <w:color w:val="4F81BD" w:themeColor="accent1"/>
+                </w:rPr>
+                <m:t xml:space="preserve">no </m:t>
+              </m:r>
+              <m:r>
+                <m:rPr>
+                  <m:nor/>
+                </m:rPr>
+                <w:rPr>
+                  <w:rFonts w:ascii="Cambria Math" w:eastAsia="Times New Roman" w:hAnsi="Cambria Math" w:cs="Times New Roman"/>
+                  <w:color w:val="4F81BD" w:themeColor="accent1"/>
+                </w:rPr>
+                <m:t>sedentary and diabetes</m:t>
+              </m:r>
+            </m:sub>
+          </m:sSub>
+          <m:r>
+            <w:rPr>
+              <w:rFonts w:ascii="Cambria Math" w:eastAsia="Times New Roman" w:hAnsi="Cambria Math" w:cs="Times New Roman"/>
+              <w:color w:val="4F81BD" w:themeColor="accent1"/>
+            </w:rPr>
+            <m:t>+1=</m:t>
+          </m:r>
+          <w:bookmarkStart w:id="23" w:name="OLE_LINK15"/>
+          <m:r>
+            <w:rPr>
+              <w:rFonts w:ascii="Cambria Math" w:eastAsia="Times New Roman" w:hAnsi="Cambria Math" w:cs="Times New Roman"/>
+              <w:color w:val="4F81BD" w:themeColor="accent1"/>
+            </w:rPr>
+            <m:t>4.140</m:t>
+          </m:r>
+          <m:r>
+            <w:rPr>
+              <w:rFonts w:ascii="Cambria Math" w:eastAsia="Times New Roman" w:hAnsi="Cambria Math" w:cs="Times New Roman"/>
+              <w:color w:val="4F81BD" w:themeColor="accent1"/>
+            </w:rPr>
+            <m:t>-</m:t>
+          </m:r>
+          <m:r>
+            <w:rPr>
+              <w:rFonts w:ascii="Cambria Math" w:eastAsia="Times New Roman" w:hAnsi="Cambria Math" w:cs="Times New Roman"/>
+              <w:color w:val="4F81BD" w:themeColor="accent1"/>
+            </w:rPr>
+            <m:t>1.760</m:t>
+          </m:r>
+          <m:r>
+            <w:rPr>
+              <w:rFonts w:ascii="Cambria Math" w:eastAsia="Times New Roman" w:hAnsi="Cambria Math" w:cs="Times New Roman"/>
+              <w:color w:val="4F81BD" w:themeColor="accent1"/>
+            </w:rPr>
+            <m:t>-</m:t>
+          </m:r>
+          <m:r>
+            <m:rPr>
+              <m:nor/>
+            </m:rPr>
+            <w:rPr>
+              <w:rFonts w:ascii="Cambria Math" w:eastAsia="Times New Roman" w:hAnsi="Cambria Math" w:cs="Times New Roman"/>
+              <w:iCs/>
+              <w:color w:val="4F81BD" w:themeColor="accent1"/>
+            </w:rPr>
+            <m:t>2.110</m:t>
+          </m:r>
+          <m:r>
+            <m:rPr>
+              <m:nor/>
+            </m:rPr>
+            <w:rPr>
+              <w:rFonts w:ascii="Cambria Math" w:eastAsia="Times New Roman" w:hAnsi="Cambria Math" w:cs="Times New Roman"/>
+              <w:iCs/>
+              <w:color w:val="4F81BD" w:themeColor="accent1"/>
+            </w:rPr>
+            <m:t>+1</m:t>
+          </m:r>
+          <w:bookmarkEnd w:id="23"/>
+          <m:r>
+            <m:rPr>
+              <m:nor/>
+            </m:rPr>
+            <w:rPr>
+              <w:rFonts w:ascii="Cambria Math" w:eastAsia="Times New Roman" w:hAnsi="Cambria Math" w:cs="Times New Roman"/>
+              <w:iCs/>
+              <w:color w:val="4F81BD" w:themeColor="accent1"/>
+            </w:rPr>
+            <m:t>=</m:t>
+          </m:r>
+          <m:r>
+            <w:rPr>
+              <w:rFonts w:ascii="Cambria Math" w:eastAsia="Times New Roman" w:hAnsi="Cambria Math" w:cs="Times New Roman"/>
+              <w:color w:val="4F81BD" w:themeColor="accent1"/>
+            </w:rPr>
+            <m:t>1.2</m:t>
+          </m:r>
+          <m:r>
+            <w:rPr>
+              <w:rFonts w:ascii="Cambria Math" w:eastAsia="Times New Roman" w:hAnsi="Cambria Math" w:cs="Times New Roman"/>
+              <w:color w:val="4F81BD" w:themeColor="accent1"/>
+            </w:rPr>
+            <m:t>7</m:t>
+          </m:r>
+          <m:r>
+            <w:rPr>
+              <w:rFonts w:ascii="Cambria Math" w:eastAsia="Times New Roman" w:hAnsi="Cambria Math" w:cs="Times New Roman"/>
+              <w:color w:val="4F81BD" w:themeColor="accent1"/>
+            </w:rPr>
+            <m:t>0</m:t>
+          </m:r>
+        </m:oMath>
+      </m:oMathPara>
+    </w:p>
+    <w:p>
+      <w:pPr>
+        <w:rPr>
+          <w:rFonts w:eastAsia="Times New Roman" w:cs="Times New Roman"/>
+          <w:color w:val="4F81BD" w:themeColor="accent1"/>
+        </w:rPr>
+      </w:pPr>
+      <w:r>
+        <w:rPr>
+          <w:rFonts w:eastAsia="Times New Roman" w:cs="Times New Roman"/>
+          <w:color w:val="4F81BD" w:themeColor="accent1"/>
+        </w:rPr>
+        <w:t xml:space="preserve">There is </w:t>
+      </w:r>
+      <w:r>
+        <w:rPr>
+          <w:rFonts w:eastAsia="Times New Roman" w:cs="Times New Roman"/>
+          <w:color w:val="4F81BD" w:themeColor="accent1"/>
+        </w:rPr>
+        <w:t xml:space="preserve">an effect modification by diabetes on the additive scale </w:t>
+      </w:r>
+      <w:r>
+        <w:rPr>
+          <w:rFonts w:eastAsia="Times New Roman" w:cs="Times New Roman"/>
+          <w:color w:val="4F81BD" w:themeColor="accent1"/>
+        </w:rPr>
+        <w:t xml:space="preserve">for the association between sedentary lifestyle at baseline and 10-year all-cause mortality, </w:t>
+      </w:r>
+      <w:bookmarkStart w:id="24" w:name="OLE_LINK12"/>
+      <w:r>
+        <w:rPr>
+          <w:rFonts w:eastAsia="Times New Roman" w:cs="Times New Roman"/>
+          <w:color w:val="4F81BD" w:themeColor="accent1"/>
+        </w:rPr>
+        <w:t xml:space="preserve">after adjusting for diabetes, hypertension, </w:t>
+      </w:r>
+      <w:r>
+        <w:rPr>
+          <w:rFonts w:eastAsia="Times New Roman" w:cs="Times New Roman"/>
+          <w:color w:val="4F81BD" w:themeColor="accent1"/>
+        </w:rPr>
+        <w:t>sex (female) and age</w:t>
+      </w:r>
+      <w:bookmarkEnd w:id="24"/>
+      <w:r>
+        <w:rPr>
+          <w:rFonts w:eastAsia="Times New Roman" w:cs="Times New Roman"/>
+          <w:color w:val="4F81BD" w:themeColor="accent1"/>
+        </w:rPr>
+        <w:t>.</w:t>
+      </w:r>
+      <w:r>
+        <w:rPr>
+          <w:rFonts w:eastAsia="Times New Roman" w:cs="Times New Roman"/>
+          <w:color w:val="4F81BD" w:themeColor="accent1"/>
+        </w:rPr>
+        <w:t xml:space="preserve"> Sedentary lifestyle at baseline is </w:t>
+      </w:r>
+      <w:r>
+        <w:rPr>
+          <w:rFonts w:eastAsia="Times New Roman" w:cs="Times New Roman"/>
+          <w:color w:val="4F81BD" w:themeColor="accent1"/>
+        </w:rPr>
+        <w:t xml:space="preserve">more </w:t>
+      </w:r>
+      <w:r>
+        <w:rPr>
+          <w:rFonts w:eastAsia="Times New Roman" w:cs="Times New Roman"/>
+          <w:color w:val="4F81BD" w:themeColor="accent1"/>
+        </w:rPr>
+        <w:t xml:space="preserve">harmful among those with diabetes than those without diabetes, </w:t>
+      </w:r>
+      <w:r>
+        <w:rPr>
+          <w:rFonts w:eastAsia="Times New Roman" w:cs="Times New Roman"/>
+          <w:color w:val="4F81BD" w:themeColor="accent1"/>
+        </w:rPr>
+        <w:t>after adjusting for diabetes, hypertension, sex (female) and age</w:t>
+      </w:r>
+      <w:r>
+        <w:rPr>
+          <w:rFonts w:eastAsia="Times New Roman" w:cs="Times New Roman"/>
+          <w:color w:val="4F81BD" w:themeColor="accent1"/>
+        </w:rPr>
+        <w:t>.</w:t>
+      </w:r>
+    </w:p>
+    <w:p>
+      <w:pPr>
+        <w:rPr>
+          <w:rFonts w:eastAsia="Times New Roman" w:cs="Times New Roman"/>
+        </w:rPr>
+      </w:pPr>
+      <w:bookmarkStart w:id="25" w:name="_Hlk82601626"/>
     </w:p>
     <w:p>
       <w:pPr>
@@ -6011,8 +8915,8 @@
           <w:rFonts w:eastAsia="Times New Roman" w:cs="Times New Roman"/>
         </w:rPr>
       </w:pPr>
-      <w:bookmarkStart w:id="16" w:name="_Hlk532114001"/>
-      <w:bookmarkStart w:id="17" w:name="OLE_LINK78"/>
+      <w:bookmarkStart w:id="26" w:name="_Hlk532114001"/>
+      <w:bookmarkStart w:id="27" w:name="OLE_LINK78"/>
       <w:r>
         <w:t xml:space="preserve">Start to write the results section of a paper describing the relationship </w:t>
       </w:r>
@@ -6040,7 +8944,7 @@
       <w:r>
         <w:t>.</w:t>
       </w:r>
-      <w:bookmarkEnd w:id="16"/>
+      <w:bookmarkEnd w:id="26"/>
       <w:r>
         <w:t xml:space="preserve">  S</w:t>
       </w:r>
@@ -6181,7 +9085,14 @@
         <w:rPr>
           <w:rFonts w:eastAsia="Times New Roman" w:cs="Times New Roman"/>
         </w:rPr>
-        <w:t xml:space="preserve"> describe the results of your evaluation of whether there is evidence for effect measure modification by </w:t>
+        <w:t xml:space="preserve"> describe the results of your evaluation of whether there is evidence for effect measure </w:t>
+      </w:r>
+      <w:r>
+        <w:rPr>
+          <w:rFonts w:eastAsia="Times New Roman" w:cs="Times New Roman"/>
+        </w:rPr>
+        <w:lastRenderedPageBreak/>
+        <w:t xml:space="preserve">modification by </w:t>
       </w:r>
       <w:r>
         <w:rPr>
@@ -6239,8 +9150,8 @@
         </w:rPr>
         <w:t xml:space="preserve"> </w:t>
       </w:r>
-      <w:bookmarkEnd w:id="15"/>
-      <w:bookmarkEnd w:id="17"/>
+      <w:bookmarkEnd w:id="25"/>
+      <w:bookmarkEnd w:id="27"/>
     </w:p>
     <w:sectPr>
       <w:pgSz w:w="12240" w:h="15840"/>
@@ -7977,7 +10888,7 @@
   <w:style w:type="paragraph" w:default="1" w:styleId="Normal">
     <w:name w:val="Normal"/>
     <w:qFormat/>
-    <w:rsid w:val="00014E0E"/>
+    <w:rsid w:val="00CC7434"/>
   </w:style>
   <w:style w:type="paragraph" w:styleId="Heading1">
     <w:name w:val="heading 1"/>

</xml_diff>

<commit_message>
update on 3:40pm Dec 5
</commit_message>
<xml_diff>
--- a/HW/HW4/EPI202 A4 Diego.docx
+++ b/HW/HW4/EPI202 A4 Diego.docx
@@ -216,7 +216,6 @@
           <w:b/>
           <w:bCs/>
         </w:rPr>
-        <w:lastRenderedPageBreak/>
         <w:t>Part I</w:t>
       </w:r>
       <w:r>
@@ -588,14 +587,12 @@
                 <w:rFonts w:cs="Times New Roman"/>
               </w:rPr>
             </w:pPr>
-            <w:proofErr w:type="spellStart"/>
             <w:r>
               <w:rPr>
                 <w:rFonts w:eastAsia="Times New Roman" w:cs="Times New Roman"/>
               </w:rPr>
               <w:t>age_cat</w:t>
             </w:r>
-            <w:proofErr w:type="spellEnd"/>
           </w:p>
         </w:tc>
         <w:tc>
@@ -614,35 +611,7 @@
               <w:rPr>
                 <w:rFonts w:eastAsia="Times New Roman" w:cs="Times New Roman"/>
               </w:rPr>
-              <w:t xml:space="preserve">Age Category (1: &lt;50yrs, 2: 50-64 </w:t>
-            </w:r>
-            <w:proofErr w:type="spellStart"/>
-            <w:r>
-              <w:rPr>
-                <w:rFonts w:eastAsia="Times New Roman" w:cs="Times New Roman"/>
-              </w:rPr>
-              <w:t>yrs</w:t>
-            </w:r>
-            <w:proofErr w:type="spellEnd"/>
-            <w:r>
-              <w:rPr>
-                <w:rFonts w:eastAsia="Times New Roman" w:cs="Times New Roman"/>
-              </w:rPr>
-              <w:t xml:space="preserve">, 3: 65+ </w:t>
-            </w:r>
-            <w:proofErr w:type="spellStart"/>
-            <w:r>
-              <w:rPr>
-                <w:rFonts w:eastAsia="Times New Roman" w:cs="Times New Roman"/>
-              </w:rPr>
-              <w:t>yrs</w:t>
-            </w:r>
-            <w:proofErr w:type="spellEnd"/>
-            <w:r>
-              <w:rPr>
-                <w:rFonts w:eastAsia="Times New Roman" w:cs="Times New Roman"/>
-              </w:rPr>
-              <w:t>)</w:t>
+              <w:t>Age Category (1: &lt;50yrs, 2: 50-64 yrs, 3: 65+ yrs)</w:t>
             </w:r>
           </w:p>
         </w:tc>
@@ -913,49 +882,7 @@
               <w:rPr>
                 <w:rFonts w:eastAsia="Times New Roman" w:cs="Times New Roman"/>
               </w:rPr>
-              <w:t>Frequency of Physical Activity (0: &lt;1/</w:t>
-            </w:r>
-            <w:proofErr w:type="spellStart"/>
-            <w:r>
-              <w:rPr>
-                <w:rFonts w:eastAsia="Times New Roman" w:cs="Times New Roman"/>
-              </w:rPr>
-              <w:t>wk</w:t>
-            </w:r>
-            <w:proofErr w:type="spellEnd"/>
-            <w:r>
-              <w:rPr>
-                <w:rFonts w:eastAsia="Times New Roman" w:cs="Times New Roman"/>
-              </w:rPr>
-              <w:t>, 1: 1-3/</w:t>
-            </w:r>
-            <w:proofErr w:type="spellStart"/>
-            <w:r>
-              <w:rPr>
-                <w:rFonts w:eastAsia="Times New Roman" w:cs="Times New Roman"/>
-              </w:rPr>
-              <w:t>wk</w:t>
-            </w:r>
-            <w:proofErr w:type="spellEnd"/>
-            <w:r>
-              <w:rPr>
-                <w:rFonts w:eastAsia="Times New Roman" w:cs="Times New Roman"/>
-              </w:rPr>
-              <w:t>, 2: 4+/</w:t>
-            </w:r>
-            <w:proofErr w:type="spellStart"/>
-            <w:r>
-              <w:rPr>
-                <w:rFonts w:eastAsia="Times New Roman" w:cs="Times New Roman"/>
-              </w:rPr>
-              <w:t>wk</w:t>
-            </w:r>
-            <w:proofErr w:type="spellEnd"/>
-            <w:r>
-              <w:rPr>
-                <w:rFonts w:eastAsia="Times New Roman" w:cs="Times New Roman"/>
-              </w:rPr>
-              <w:t>)</w:t>
+              <w:t>Frequency of Physical Activity (0: &lt;1/wk, 1: 1-3/wk, 2: 4+/wk)</w:t>
             </w:r>
           </w:p>
         </w:tc>
@@ -976,14 +903,12 @@
                 <w:rFonts w:cs="Times New Roman"/>
               </w:rPr>
             </w:pPr>
-            <w:proofErr w:type="spellStart"/>
             <w:r>
               <w:rPr>
                 <w:rFonts w:eastAsia="Times New Roman" w:cs="Times New Roman"/>
               </w:rPr>
               <w:t>follow_up</w:t>
             </w:r>
-            <w:proofErr w:type="spellEnd"/>
           </w:p>
         </w:tc>
         <w:tc>
@@ -1768,6 +1693,13 @@
             </w:rPr>
             <m:t>age</m:t>
           </m:r>
+          <m:r>
+            <w:rPr>
+              <w:rFonts w:ascii="Cambria Math" w:eastAsia="Times New Roman" w:hAnsi="Cambria Math" w:cs="Times New Roman"/>
+              <w:color w:val="4F81BD" w:themeColor="accent1"/>
+            </w:rPr>
+            <m:t>+ε</m:t>
+          </m:r>
         </m:oMath>
       </m:oMathPara>
       <w:bookmarkEnd w:id="1"/>
@@ -1786,10 +1718,10 @@
           <w:color w:val="4F81BD" w:themeColor="accent1"/>
         </w:rPr>
         <w:drawing>
-          <wp:inline distT="0" distB="0" distL="0" distR="0" wp14:anchorId="1C5DCE1D" wp14:editId="55B8E5C2">
-            <wp:extent cx="5600700" cy="2184400"/>
+          <wp:inline distT="0" distB="0" distL="0" distR="0" wp14:anchorId="4EA49217" wp14:editId="024DA9A8">
+            <wp:extent cx="5961687" cy="1893600"/>
             <wp:effectExtent l="0" t="0" r="0" b="0"/>
-            <wp:docPr id="7" name="Picture 7" descr="Text&#10;&#10;Description automatically generated"/>
+            <wp:docPr id="2" name="Picture 2"/>
             <wp:cNvGraphicFramePr>
               <a:graphicFrameLocks xmlns:a="http://schemas.openxmlformats.org/drawingml/2006/main" noChangeAspect="1"/>
             </wp:cNvGraphicFramePr>
@@ -1797,7 +1729,7 @@
               <a:graphicData uri="http://schemas.openxmlformats.org/drawingml/2006/picture">
                 <pic:pic xmlns:pic="http://schemas.openxmlformats.org/drawingml/2006/picture">
                   <pic:nvPicPr>
-                    <pic:cNvPr id="7" name="Picture 7" descr="Text&#10;&#10;Description automatically generated"/>
+                    <pic:cNvPr id="1" name=""/>
                     <pic:cNvPicPr/>
                   </pic:nvPicPr>
                   <pic:blipFill>
@@ -1809,7 +1741,7 @@
                   <pic:spPr>
                     <a:xfrm>
                       <a:off x="0" y="0"/>
-                      <a:ext cx="5600700" cy="2184400"/>
+                      <a:ext cx="5961687" cy="1893600"/>
                     </a:xfrm>
                     <a:prstGeom prst="rect">
                       <a:avLst/>
@@ -1829,14 +1761,6 @@
           <w:color w:val="4F81BD" w:themeColor="accent1"/>
         </w:rPr>
       </w:pPr>
-    </w:p>
-    <w:p>
-      <w:pPr>
-        <w:rPr>
-          <w:rFonts w:eastAsia="Times New Roman" w:cs="Times New Roman"/>
-          <w:color w:val="4F81BD" w:themeColor="accent1"/>
-        </w:rPr>
-      </w:pPr>
       <m:oMathPara>
         <m:oMath>
           <m:r>
@@ -1877,21 +1801,7 @@
               <w:rFonts w:ascii="Cambria Math" w:eastAsia="Times New Roman" w:hAnsi="Cambria Math" w:cs="Times New Roman"/>
               <w:color w:val="4F81BD" w:themeColor="accent1"/>
             </w:rPr>
-            <m:t>=</m:t>
-          </m:r>
-          <m:r>
-            <w:rPr>
-              <w:rFonts w:ascii="Cambria Math" w:eastAsia="Times New Roman" w:hAnsi="Cambria Math" w:cs="Times New Roman"/>
-              <w:color w:val="4F81BD" w:themeColor="accent1"/>
-            </w:rPr>
-            <m:t>-</m:t>
-          </m:r>
-          <m:r>
-            <w:rPr>
-              <w:rFonts w:ascii="Cambria Math" w:eastAsia="Times New Roman" w:hAnsi="Cambria Math" w:cs="Times New Roman"/>
-              <w:color w:val="4F81BD" w:themeColor="accent1"/>
-            </w:rPr>
-            <m:t>5.76</m:t>
+            <m:t>=-5.76</m:t>
           </m:r>
           <w:bookmarkStart w:id="4" w:name="OLE_LINK81"/>
           <m:r>
@@ -1899,14 +1809,7 @@
               <w:rFonts w:ascii="Cambria Math" w:eastAsia="Times New Roman" w:hAnsi="Cambria Math" w:cs="Times New Roman"/>
               <w:color w:val="4F81BD" w:themeColor="accent1"/>
             </w:rPr>
-            <m:t>+</m:t>
-          </m:r>
-          <m:r>
-            <w:rPr>
-              <w:rFonts w:ascii="Cambria Math" w:eastAsia="Times New Roman" w:hAnsi="Cambria Math" w:cs="Times New Roman"/>
-              <w:color w:val="4F81BD" w:themeColor="accent1"/>
-            </w:rPr>
-            <m:t>0.586</m:t>
+            <m:t>+0.586</m:t>
           </m:r>
           <w:bookmarkEnd w:id="4"/>
           <m:r>
@@ -1934,14 +1837,7 @@
               <w:rFonts w:ascii="Cambria Math" w:eastAsia="Times New Roman" w:hAnsi="Cambria Math" w:cs="Times New Roman"/>
               <w:color w:val="4F81BD" w:themeColor="accent1"/>
             </w:rPr>
-            <m:t>+</m:t>
-          </m:r>
-          <m:r>
-            <w:rPr>
-              <w:rFonts w:ascii="Cambria Math" w:eastAsia="Times New Roman" w:hAnsi="Cambria Math" w:cs="Times New Roman"/>
-              <w:color w:val="4F81BD" w:themeColor="accent1"/>
-            </w:rPr>
-            <m:t>0.850</m:t>
+            <m:t>+0.850</m:t>
           </m:r>
           <m:r>
             <m:rPr>
@@ -1968,14 +1864,7 @@
               <w:rFonts w:ascii="Cambria Math" w:eastAsia="Times New Roman" w:hAnsi="Cambria Math" w:cs="Times New Roman"/>
               <w:color w:val="4F81BD" w:themeColor="accent1"/>
             </w:rPr>
-            <m:t>+</m:t>
-          </m:r>
-          <m:r>
-            <w:rPr>
-              <w:rFonts w:ascii="Cambria Math" w:eastAsia="Times New Roman" w:hAnsi="Cambria Math" w:cs="Times New Roman"/>
-              <w:color w:val="4F81BD" w:themeColor="accent1"/>
-            </w:rPr>
-            <m:t>0.341</m:t>
+            <m:t>+0.341</m:t>
           </m:r>
           <m:r>
             <m:rPr>
@@ -2002,14 +1891,7 @@
               <w:rFonts w:ascii="Cambria Math" w:eastAsia="Times New Roman" w:hAnsi="Cambria Math" w:cs="Times New Roman"/>
               <w:color w:val="4F81BD" w:themeColor="accent1"/>
             </w:rPr>
-            <m:t>-</m:t>
-          </m:r>
-          <m:r>
-            <w:rPr>
-              <w:rFonts w:ascii="Cambria Math" w:eastAsia="Times New Roman" w:hAnsi="Cambria Math" w:cs="Times New Roman"/>
-              <w:color w:val="4F81BD" w:themeColor="accent1"/>
-            </w:rPr>
-            <m:t>0.195</m:t>
+            <m:t>-0.195</m:t>
           </m:r>
           <m:r>
             <m:rPr>
@@ -2036,14 +1918,7 @@
               <w:rFonts w:ascii="Cambria Math" w:eastAsia="Times New Roman" w:hAnsi="Cambria Math" w:cs="Times New Roman"/>
               <w:color w:val="4F81BD" w:themeColor="accent1"/>
             </w:rPr>
-            <m:t>+</m:t>
-          </m:r>
-          <m:r>
-            <w:rPr>
-              <w:rFonts w:ascii="Cambria Math" w:eastAsia="Times New Roman" w:hAnsi="Cambria Math" w:cs="Times New Roman"/>
-              <w:color w:val="4F81BD" w:themeColor="accent1"/>
-            </w:rPr>
-            <m:t>0.064</m:t>
+            <m:t>+0.064</m:t>
           </m:r>
           <m:r>
             <m:rPr>
@@ -2065,8 +1940,17 @@
             </w:rPr>
             <m:t>age</m:t>
           </m:r>
+          <w:bookmarkStart w:id="5" w:name="OLE_LINK2"/>
+          <m:r>
+            <w:rPr>
+              <w:rFonts w:ascii="Cambria Math" w:eastAsia="Times New Roman" w:hAnsi="Cambria Math" w:cs="Times New Roman"/>
+              <w:color w:val="4F81BD" w:themeColor="accent1"/>
+            </w:rPr>
+            <m:t>+ε</m:t>
+          </m:r>
         </m:oMath>
       </m:oMathPara>
+      <w:bookmarkEnd w:id="5"/>
     </w:p>
     <w:p>
       <w:pPr>
@@ -2167,21 +2051,7 @@
               <w:rFonts w:ascii="Cambria Math" w:eastAsia="Times New Roman" w:hAnsi="Cambria Math" w:cs="Times New Roman"/>
               <w:color w:val="4F81BD" w:themeColor="accent1"/>
             </w:rPr>
-            <m:t>=</m:t>
-          </m:r>
-          <m:r>
-            <w:rPr>
-              <w:rFonts w:ascii="Cambria Math" w:eastAsia="Times New Roman" w:hAnsi="Cambria Math" w:cs="Times New Roman"/>
-              <w:color w:val="4F81BD" w:themeColor="accent1"/>
-            </w:rPr>
-            <m:t>-</m:t>
-          </m:r>
-          <m:r>
-            <w:rPr>
-              <w:rFonts w:ascii="Cambria Math" w:eastAsia="Times New Roman" w:hAnsi="Cambria Math" w:cs="Times New Roman"/>
-              <w:color w:val="4F81BD" w:themeColor="accent1"/>
-            </w:rPr>
-            <m:t>5.76</m:t>
+            <m:t>=-5.76</m:t>
           </m:r>
         </m:oMath>
       </m:oMathPara>
@@ -2460,7 +2330,6 @@
           <w:rFonts w:eastAsia="Times New Roman" w:cs="Times New Roman"/>
           <w:color w:val="4F81BD" w:themeColor="accent1"/>
         </w:rPr>
-        <w:lastRenderedPageBreak/>
         <w:t xml:space="preserve">The log odds of 10-year all-cause mortality is 0.850 </w:t>
       </w:r>
       <w:r>
@@ -2644,21 +2513,7 @@
               <w:rFonts w:ascii="Cambria Math" w:eastAsia="Times New Roman" w:hAnsi="Cambria Math" w:cs="Times New Roman"/>
               <w:color w:val="4F81BD" w:themeColor="accent1"/>
             </w:rPr>
-            <m:t>=</m:t>
-          </m:r>
-          <m:r>
-            <w:rPr>
-              <w:rFonts w:ascii="Cambria Math" w:eastAsia="Times New Roman" w:hAnsi="Cambria Math" w:cs="Times New Roman"/>
-              <w:color w:val="4F81BD" w:themeColor="accent1"/>
-            </w:rPr>
-            <m:t>-</m:t>
-          </m:r>
-          <m:r>
-            <w:rPr>
-              <w:rFonts w:ascii="Cambria Math" w:eastAsia="Times New Roman" w:hAnsi="Cambria Math" w:cs="Times New Roman"/>
-              <w:color w:val="4F81BD" w:themeColor="accent1"/>
-            </w:rPr>
-            <m:t>0.195</m:t>
+            <m:t>=-0.195</m:t>
           </m:r>
         </m:oMath>
       </m:oMathPara>
@@ -2895,10 +2750,10 @@
           <w:rFonts w:eastAsia="Times New Roman" w:cs="Times New Roman"/>
         </w:rPr>
         <w:drawing>
-          <wp:inline distT="0" distB="0" distL="0" distR="0" wp14:anchorId="06A8BFBC" wp14:editId="1347E6DA">
-            <wp:extent cx="5943600" cy="2155190"/>
-            <wp:effectExtent l="0" t="0" r="0" b="3810"/>
-            <wp:docPr id="8" name="Picture 8" descr="Text&#10;&#10;Description automatically generated with low confidence"/>
+          <wp:inline distT="0" distB="0" distL="0" distR="0" wp14:anchorId="78671CAA" wp14:editId="7902F2A8">
+            <wp:extent cx="5943600" cy="1840865"/>
+            <wp:effectExtent l="0" t="0" r="0" b="635"/>
+            <wp:docPr id="3" name="Picture 3"/>
             <wp:cNvGraphicFramePr>
               <a:graphicFrameLocks xmlns:a="http://schemas.openxmlformats.org/drawingml/2006/main" noChangeAspect="1"/>
             </wp:cNvGraphicFramePr>
@@ -2906,7 +2761,7 @@
               <a:graphicData uri="http://schemas.openxmlformats.org/drawingml/2006/picture">
                 <pic:pic xmlns:pic="http://schemas.openxmlformats.org/drawingml/2006/picture">
                   <pic:nvPicPr>
-                    <pic:cNvPr id="8" name="Picture 8" descr="Text&#10;&#10;Description automatically generated with low confidence"/>
+                    <pic:cNvPr id="1" name=""/>
                     <pic:cNvPicPr/>
                   </pic:nvPicPr>
                   <pic:blipFill>
@@ -2918,7 +2773,7 @@
                   <pic:spPr>
                     <a:xfrm>
                       <a:off x="0" y="0"/>
-                      <a:ext cx="5943600" cy="2155190"/>
+                      <a:ext cx="5943600" cy="1840865"/>
                     </a:xfrm>
                     <a:prstGeom prst="rect">
                       <a:avLst/>
@@ -2950,7 +2805,7 @@
           <w:color w:val="4F81BD" w:themeColor="accent1"/>
         </w:rPr>
       </w:pPr>
-      <w:bookmarkStart w:id="5" w:name="OLE_LINK86"/>
+      <w:bookmarkStart w:id="6" w:name="OLE_LINK86"/>
       <m:oMathPara>
         <m:oMath>
           <m:r>
@@ -3074,7 +2929,7 @@
             </w:rPr>
             <m:t>×</m:t>
           </m:r>
-          <w:bookmarkStart w:id="6" w:name="OLE_LINK84"/>
+          <w:bookmarkStart w:id="7" w:name="OLE_LINK84"/>
           <m:r>
             <m:rPr>
               <m:nor/>
@@ -3085,7 +2940,7 @@
             </w:rPr>
             <m:t>sedentary lifestyle</m:t>
           </m:r>
-          <w:bookmarkEnd w:id="6"/>
+          <w:bookmarkEnd w:id="7"/>
           <m:r>
             <w:rPr>
               <w:rFonts w:ascii="Cambria Math" w:eastAsia="Times New Roman" w:hAnsi="Cambria Math" w:cs="Times New Roman"/>
@@ -3125,7 +2980,7 @@
               </m:r>
             </m:sub>
           </m:sSub>
-          <w:bookmarkStart w:id="7" w:name="OLE_LINK85"/>
+          <w:bookmarkStart w:id="8" w:name="OLE_LINK85"/>
           <m:r>
             <m:rPr>
               <m:sty m:val="p"/>
@@ -3146,7 +3001,7 @@
             </w:rPr>
             <m:t>diabetes</m:t>
           </m:r>
-          <w:bookmarkEnd w:id="7"/>
+          <w:bookmarkEnd w:id="8"/>
           <m:r>
             <w:rPr>
               <w:rFonts w:ascii="Cambria Math" w:eastAsia="Times New Roman" w:hAnsi="Cambria Math" w:cs="Times New Roman"/>
@@ -3272,7 +3127,7 @@
             </w:rPr>
             <m:t>+</m:t>
           </m:r>
-          <w:bookmarkStart w:id="8" w:name="OLE_LINK83"/>
+          <w:bookmarkStart w:id="9" w:name="OLE_LINK83"/>
           <m:sSub>
             <m:sSubPr>
               <m:ctrlPr>
@@ -3325,7 +3180,7 @@
             </w:rPr>
             <m:t>age</m:t>
           </m:r>
-          <w:bookmarkEnd w:id="8"/>
+          <w:bookmarkEnd w:id="9"/>
           <m:r>
             <w:rPr>
               <w:rFonts w:ascii="Cambria Math" w:eastAsia="Times New Roman" w:hAnsi="Cambria Math" w:cs="Times New Roman"/>
@@ -3405,9 +3260,16 @@
             </w:rPr>
             <m:t>diabetes</m:t>
           </m:r>
+          <w:bookmarkEnd w:id="6"/>
+          <m:r>
+            <w:rPr>
+              <w:rFonts w:ascii="Cambria Math" w:eastAsia="Times New Roman" w:hAnsi="Cambria Math" w:cs="Times New Roman"/>
+              <w:color w:val="4F81BD" w:themeColor="accent1"/>
+            </w:rPr>
+            <m:t>+ε</m:t>
+          </m:r>
         </m:oMath>
       </m:oMathPara>
-      <w:bookmarkEnd w:id="5"/>
     </w:p>
     <w:p>
       <w:pPr>
@@ -3455,38 +3317,17 @@
               <w:rFonts w:ascii="Cambria Math" w:eastAsia="Times New Roman" w:hAnsi="Cambria Math" w:cs="Times New Roman"/>
               <w:color w:val="4F81BD" w:themeColor="accent1"/>
             </w:rPr>
-            <m:t>=</m:t>
-          </m:r>
-          <m:r>
-            <w:rPr>
-              <w:rFonts w:ascii="Cambria Math" w:eastAsia="Times New Roman" w:hAnsi="Cambria Math" w:cs="Times New Roman"/>
-              <w:color w:val="4F81BD" w:themeColor="accent1"/>
-            </w:rPr>
-            <m:t>-</m:t>
-          </m:r>
-          <m:r>
-            <w:rPr>
-              <w:rFonts w:ascii="Cambria Math" w:eastAsia="Times New Roman" w:hAnsi="Cambria Math" w:cs="Times New Roman"/>
-              <w:color w:val="4F81BD" w:themeColor="accent1"/>
-            </w:rPr>
-            <m:t>5.73</m:t>
-          </m:r>
-          <w:bookmarkStart w:id="9" w:name="OLE_LINK87"/>
-          <m:r>
-            <w:rPr>
-              <w:rFonts w:ascii="Cambria Math" w:eastAsia="Times New Roman" w:hAnsi="Cambria Math" w:cs="Times New Roman"/>
-              <w:color w:val="4F81BD" w:themeColor="accent1"/>
-            </w:rPr>
-            <m:t>+</m:t>
-          </m:r>
-          <m:r>
-            <w:rPr>
-              <w:rFonts w:ascii="Cambria Math" w:eastAsia="Times New Roman" w:hAnsi="Cambria Math" w:cs="Times New Roman"/>
-              <w:color w:val="4F81BD" w:themeColor="accent1"/>
-            </w:rPr>
-            <m:t>0.562</m:t>
-          </m:r>
-          <w:bookmarkEnd w:id="9"/>
+            <m:t>=-5.73</m:t>
+          </m:r>
+          <w:bookmarkStart w:id="10" w:name="OLE_LINK87"/>
+          <m:r>
+            <w:rPr>
+              <w:rFonts w:ascii="Cambria Math" w:eastAsia="Times New Roman" w:hAnsi="Cambria Math" w:cs="Times New Roman"/>
+              <w:color w:val="4F81BD" w:themeColor="accent1"/>
+            </w:rPr>
+            <m:t>+0.562</m:t>
+          </m:r>
+          <w:bookmarkEnd w:id="10"/>
           <m:r>
             <m:rPr>
               <m:sty m:val="p"/>
@@ -3512,14 +3353,7 @@
               <w:rFonts w:ascii="Cambria Math" w:eastAsia="Times New Roman" w:hAnsi="Cambria Math" w:cs="Times New Roman"/>
               <w:color w:val="4F81BD" w:themeColor="accent1"/>
             </w:rPr>
-            <m:t>+</m:t>
-          </m:r>
-          <m:r>
-            <w:rPr>
-              <w:rFonts w:ascii="Cambria Math" w:eastAsia="Times New Roman" w:hAnsi="Cambria Math" w:cs="Times New Roman"/>
-              <w:color w:val="4F81BD" w:themeColor="accent1"/>
-            </w:rPr>
-            <m:t>0.747</m:t>
+            <m:t>+0.747</m:t>
           </m:r>
           <m:r>
             <m:rPr>
@@ -3546,14 +3380,7 @@
               <w:rFonts w:ascii="Cambria Math" w:eastAsia="Times New Roman" w:hAnsi="Cambria Math" w:cs="Times New Roman"/>
               <w:color w:val="4F81BD" w:themeColor="accent1"/>
             </w:rPr>
-            <m:t>+</m:t>
-          </m:r>
-          <m:r>
-            <w:rPr>
-              <w:rFonts w:ascii="Cambria Math" w:eastAsia="Times New Roman" w:hAnsi="Cambria Math" w:cs="Times New Roman"/>
-              <w:color w:val="4F81BD" w:themeColor="accent1"/>
-            </w:rPr>
-            <m:t>0.341</m:t>
+            <m:t>+0.341</m:t>
           </m:r>
           <m:r>
             <m:rPr>
@@ -3580,14 +3407,7 @@
               <w:rFonts w:ascii="Cambria Math" w:eastAsia="Times New Roman" w:hAnsi="Cambria Math" w:cs="Times New Roman"/>
               <w:color w:val="4F81BD" w:themeColor="accent1"/>
             </w:rPr>
-            <m:t>-</m:t>
-          </m:r>
-          <m:r>
-            <w:rPr>
-              <w:rFonts w:ascii="Cambria Math" w:eastAsia="Times New Roman" w:hAnsi="Cambria Math" w:cs="Times New Roman"/>
-              <w:color w:val="4F81BD" w:themeColor="accent1"/>
-            </w:rPr>
-            <m:t>0.195</m:t>
+            <m:t>-0.195</m:t>
           </m:r>
           <m:r>
             <m:rPr>
@@ -3614,14 +3434,7 @@
               <w:rFonts w:ascii="Cambria Math" w:eastAsia="Times New Roman" w:hAnsi="Cambria Math" w:cs="Times New Roman"/>
               <w:color w:val="4F81BD" w:themeColor="accent1"/>
             </w:rPr>
-            <m:t>+</m:t>
-          </m:r>
-          <m:r>
-            <w:rPr>
-              <w:rFonts w:ascii="Cambria Math" w:eastAsia="Times New Roman" w:hAnsi="Cambria Math" w:cs="Times New Roman"/>
-              <w:color w:val="4F81BD" w:themeColor="accent1"/>
-            </w:rPr>
-            <m:t>0.064</m:t>
+            <m:t>+0.064</m:t>
           </m:r>
           <m:r>
             <m:rPr>
@@ -3648,14 +3461,7 @@
               <w:rFonts w:ascii="Cambria Math" w:eastAsia="Times New Roman" w:hAnsi="Cambria Math" w:cs="Times New Roman"/>
               <w:color w:val="4F81BD" w:themeColor="accent1"/>
             </w:rPr>
-            <m:t>+</m:t>
-          </m:r>
-          <m:r>
-            <w:rPr>
-              <w:rFonts w:ascii="Cambria Math" w:eastAsia="Times New Roman" w:hAnsi="Cambria Math" w:cs="Times New Roman"/>
-              <w:color w:val="4F81BD" w:themeColor="accent1"/>
-            </w:rPr>
-            <m:t>0.111</m:t>
+            <m:t>+0.111</m:t>
           </m:r>
           <m:r>
             <m:rPr>
@@ -3696,6 +3502,13 @@
               <w:color w:val="4F81BD" w:themeColor="accent1"/>
             </w:rPr>
             <m:t>diabetes</m:t>
+          </m:r>
+          <m:r>
+            <w:rPr>
+              <w:rFonts w:ascii="Cambria Math" w:eastAsia="Times New Roman" w:hAnsi="Cambria Math" w:cs="Times New Roman"/>
+              <w:color w:val="4F81BD" w:themeColor="accent1"/>
+            </w:rPr>
+            <m:t>+ε</m:t>
           </m:r>
         </m:oMath>
       </m:oMathPara>
@@ -3841,7 +3654,7 @@
           <w:color w:val="4F81BD" w:themeColor="accent1"/>
         </w:rPr>
       </w:pPr>
-      <w:bookmarkStart w:id="10" w:name="OLE_LINK88"/>
+      <w:bookmarkStart w:id="11" w:name="OLE_LINK88"/>
       <w:r>
         <w:rPr>
           <w:color w:val="4F81BD" w:themeColor="accent1"/>
@@ -3891,7 +3704,7 @@
         <w:t>sex, and age constant, assuming no confounding, selection bias, or information bias.</w:t>
       </w:r>
     </w:p>
-    <w:bookmarkEnd w:id="10"/>
+    <w:bookmarkEnd w:id="11"/>
     <w:p>
       <w:pPr>
         <w:rPr>
@@ -4008,14 +3821,14 @@
         </w:rPr>
         <w:t xml:space="preserve">, holding </w:t>
       </w:r>
-      <w:bookmarkStart w:id="11" w:name="OLE_LINK89"/>
+      <w:bookmarkStart w:id="12" w:name="OLE_LINK89"/>
       <w:r>
         <w:rPr>
           <w:color w:val="4F81BD" w:themeColor="accent1"/>
         </w:rPr>
         <w:t>hypertension, sex, and age constant, assuming no confounding, selection bias, or information bias</w:t>
       </w:r>
-      <w:bookmarkEnd w:id="11"/>
+      <w:bookmarkEnd w:id="12"/>
       <w:r>
         <w:rPr>
           <w:color w:val="4F81BD" w:themeColor="accent1"/>
@@ -4228,7 +4041,7 @@
           <w:color w:val="4F81BD" w:themeColor="accent1"/>
         </w:rPr>
       </w:pPr>
-      <w:bookmarkStart w:id="12" w:name="OLE_LINK91"/>
+      <w:bookmarkStart w:id="13" w:name="OLE_LINK91"/>
       <w:r>
         <w:rPr>
           <w:rFonts w:eastAsia="Times New Roman" w:cs="Times New Roman"/>
@@ -4245,7 +4058,7 @@
           <w:color w:val="4F81BD" w:themeColor="accent1"/>
         </w:rPr>
       </w:pPr>
-      <w:bookmarkStart w:id="13" w:name="OLE_LINK92"/>
+      <w:bookmarkStart w:id="14" w:name="OLE_LINK92"/>
       <m:oMathPara>
         <m:oMath>
           <m:r>
@@ -4553,27 +4366,7 @@
               <w:rFonts w:ascii="Cambria Math" w:eastAsia="Times New Roman" w:hAnsi="Cambria Math" w:cs="Times New Roman"/>
               <w:color w:val="4F81BD" w:themeColor="accent1"/>
             </w:rPr>
-            <m:t>=0.562</m:t>
-          </m:r>
-          <m:r>
-            <m:rPr>
-              <m:sty m:val="p"/>
-            </m:rPr>
-            <w:rPr>
-              <w:rFonts w:ascii="Cambria Math" w:eastAsia="Times New Roman" w:hAnsi="Cambria Math" w:cs="Times New Roman"/>
-              <w:color w:val="4F81BD" w:themeColor="accent1"/>
-            </w:rPr>
-            <m:t>+</m:t>
-          </m:r>
-          <m:r>
-            <m:rPr>
-              <m:sty m:val="p"/>
-            </m:rPr>
-            <w:rPr>
-              <w:rFonts w:ascii="Cambria Math" w:eastAsia="Times New Roman" w:hAnsi="Cambria Math" w:cs="Times New Roman"/>
-              <w:color w:val="4F81BD" w:themeColor="accent1"/>
-            </w:rPr>
-            <m:t>0.111=0.673</m:t>
+            <m:t>=0.562+0.111=0.673</m:t>
           </m:r>
         </m:oMath>
       </m:oMathPara>
@@ -4689,7 +4482,7 @@
               <w:rFonts w:ascii="Cambria Math" w:eastAsia="Times New Roman" w:hAnsi="Cambria Math" w:cs="Times New Roman"/>
               <w:color w:val="4F81BD" w:themeColor="accent1"/>
             </w:rPr>
-            <m:t>=</m:t>
+            <m:t>=1.96</m:t>
           </m:r>
           <m:r>
             <m:rPr>
@@ -4699,12 +4492,12 @@
               <w:rFonts w:ascii="Cambria Math" w:eastAsia="Times New Roman" w:hAnsi="Cambria Math" w:cs="Times New Roman"/>
               <w:color w:val="4F81BD" w:themeColor="accent1"/>
             </w:rPr>
-            <m:t>1.960</m:t>
+            <m:t>2</m:t>
           </m:r>
         </m:oMath>
       </m:oMathPara>
     </w:p>
-    <w:bookmarkEnd w:id="13"/>
+    <w:bookmarkEnd w:id="14"/>
     <w:p>
       <w:pPr>
         <w:rPr>
@@ -4869,21 +4662,8 @@
                       <w:iCs/>
                       <w:color w:val="4F81BD" w:themeColor="accent1"/>
                     </w:rPr>
-                    <m:t>sedentary|no diab</m:t>
+                    <m:t>sedentary|no diabetes</m:t>
                   </m:r>
-                  <w:proofErr w:type="spellStart"/>
-                  <m:r>
-                    <m:rPr>
-                      <m:nor/>
-                    </m:rPr>
-                    <w:rPr>
-                      <w:rFonts w:ascii="Cambria Math" w:eastAsia="Times New Roman" w:hAnsi="Cambria Math" w:cs="Times New Roman"/>
-                      <w:iCs/>
-                      <w:color w:val="4F81BD" w:themeColor="accent1"/>
-                    </w:rPr>
-                    <m:t>etes</m:t>
-                  </m:r>
-                  <w:proofErr w:type="spellEnd"/>
                 </m:sub>
               </m:sSub>
             </m:e>
@@ -5126,28 +4906,58 @@
               <w:rFonts w:ascii="Cambria Math" w:eastAsia="Times New Roman" w:hAnsi="Cambria Math" w:cs="Times New Roman"/>
               <w:color w:val="4F81BD" w:themeColor="accent1"/>
             </w:rPr>
-            <m:t>=</m:t>
-          </m:r>
-          <m:r>
-            <m:rPr>
-              <m:sty m:val="p"/>
-            </m:rPr>
-            <w:rPr>
-              <w:rFonts w:ascii="Cambria Math" w:eastAsia="Times New Roman" w:hAnsi="Cambria Math" w:cs="Times New Roman"/>
-              <w:color w:val="4F81BD" w:themeColor="accent1"/>
-            </w:rPr>
-            <m:t>1.754</m:t>
+            <m:t>=1.75</m:t>
           </m:r>
         </m:oMath>
       </m:oMathPara>
     </w:p>
-    <w:bookmarkEnd w:id="12"/>
-    <w:p>
-      <w:pPr>
-        <w:rPr>
-          <w:rFonts w:eastAsia="Times New Roman" w:cs="Times New Roman"/>
-        </w:rPr>
-      </w:pPr>
+    <w:bookmarkEnd w:id="13"/>
+    <w:p>
+      <w:pPr>
+        <w:rPr>
+          <w:rFonts w:eastAsia="Times New Roman" w:cs="Times New Roman"/>
+        </w:rPr>
+      </w:pPr>
+      <w:r>
+        <w:rPr>
+          <w:rFonts w:eastAsia="Times New Roman" w:cs="Times New Roman"/>
+        </w:rPr>
+        <w:drawing>
+          <wp:inline distT="0" distB="0" distL="0" distR="0" wp14:anchorId="1804FF00" wp14:editId="46946086">
+            <wp:extent cx="5286895" cy="2864864"/>
+            <wp:effectExtent l="0" t="0" r="0" b="5715"/>
+            <wp:docPr id="5" name="Picture 5"/>
+            <wp:cNvGraphicFramePr>
+              <a:graphicFrameLocks xmlns:a="http://schemas.openxmlformats.org/drawingml/2006/main" noChangeAspect="1"/>
+            </wp:cNvGraphicFramePr>
+            <a:graphic xmlns:a="http://schemas.openxmlformats.org/drawingml/2006/main">
+              <a:graphicData uri="http://schemas.openxmlformats.org/drawingml/2006/picture">
+                <pic:pic xmlns:pic="http://schemas.openxmlformats.org/drawingml/2006/picture">
+                  <pic:nvPicPr>
+                    <pic:cNvPr id="1" name=""/>
+                    <pic:cNvPicPr/>
+                  </pic:nvPicPr>
+                  <pic:blipFill>
+                    <a:blip r:embed="rId11"/>
+                    <a:stretch>
+                      <a:fillRect/>
+                    </a:stretch>
+                  </pic:blipFill>
+                  <pic:spPr>
+                    <a:xfrm>
+                      <a:off x="0" y="0"/>
+                      <a:ext cx="5355146" cy="2901848"/>
+                    </a:xfrm>
+                    <a:prstGeom prst="rect">
+                      <a:avLst/>
+                    </a:prstGeom>
+                  </pic:spPr>
+                </pic:pic>
+              </a:graphicData>
+            </a:graphic>
+          </wp:inline>
+        </w:drawing>
+      </w:r>
     </w:p>
     <w:p>
       <w:pPr>
@@ -5341,7 +5151,13 @@
               <w:rPr>
                 <w:color w:val="4F81BD" w:themeColor="accent1"/>
               </w:rPr>
-              <w:t>870</w:t>
+              <w:t>87</w:t>
+            </w:r>
+            <w:r>
+              <w:rPr>
+                <w:color w:val="4F81BD" w:themeColor="accent1"/>
+              </w:rPr>
+              <w:t>1</w:t>
             </w:r>
             <w:r>
               <w:rPr>
@@ -5353,7 +5169,13 @@
               <w:rPr>
                 <w:color w:val="4F81BD" w:themeColor="accent1"/>
               </w:rPr>
-              <w:t>2.230</w:t>
+              <w:t>2.2</w:t>
+            </w:r>
+            <w:r>
+              <w:rPr>
+                <w:color w:val="4F81BD" w:themeColor="accent1"/>
+              </w:rPr>
+              <w:t>28</w:t>
             </w:r>
             <w:r>
               <w:rPr>
@@ -5365,7 +5187,13 @@
               <w:rPr>
                 <w:color w:val="4F81BD" w:themeColor="accent1"/>
               </w:rPr>
-              <w:t>3.750</w:t>
+              <w:t>3.75</w:t>
+            </w:r>
+            <w:r>
+              <w:rPr>
+                <w:color w:val="4F81BD" w:themeColor="accent1"/>
+              </w:rPr>
+              <w:t>1</w:t>
             </w:r>
             <w:r>
               <w:rPr>
@@ -5397,12 +5225,50 @@
                 <w:color w:val="4F81BD" w:themeColor="accent1"/>
               </w:rPr>
             </w:pPr>
+            <w:bookmarkStart w:id="15" w:name="OLE_LINK6"/>
             <w:r>
               <w:rPr>
                 <w:color w:val="4F81BD" w:themeColor="accent1"/>
               </w:rPr>
-              <w:t>1.920 (1.470, 2.540)</w:t>
+              <w:t>1.9</w:t>
             </w:r>
+            <w:r>
+              <w:rPr>
+                <w:color w:val="4F81BD" w:themeColor="accent1"/>
+              </w:rPr>
+              <w:t>19</w:t>
+            </w:r>
+            <w:r>
+              <w:rPr>
+                <w:color w:val="4F81BD" w:themeColor="accent1"/>
+              </w:rPr>
+              <w:t xml:space="preserve"> (1.4</w:t>
+            </w:r>
+            <w:r>
+              <w:rPr>
+                <w:color w:val="4F81BD" w:themeColor="accent1"/>
+              </w:rPr>
+              <w:t>68</w:t>
+            </w:r>
+            <w:r>
+              <w:rPr>
+                <w:color w:val="4F81BD" w:themeColor="accent1"/>
+              </w:rPr>
+              <w:t>, 2.5</w:t>
+            </w:r>
+            <w:r>
+              <w:rPr>
+                <w:color w:val="4F81BD" w:themeColor="accent1"/>
+              </w:rPr>
+              <w:t>38</w:t>
+            </w:r>
+            <w:r>
+              <w:rPr>
+                <w:color w:val="4F81BD" w:themeColor="accent1"/>
+              </w:rPr>
+              <w:t>)</w:t>
+            </w:r>
+            <w:bookmarkEnd w:id="15"/>
           </w:p>
         </w:tc>
       </w:tr>
@@ -5427,12 +5293,50 @@
                 <w:color w:val="4F81BD" w:themeColor="accent1"/>
               </w:rPr>
             </w:pPr>
+            <w:bookmarkStart w:id="16" w:name="OLE_LINK3"/>
             <w:r>
               <w:rPr>
                 <w:color w:val="4F81BD" w:themeColor="accent1"/>
               </w:rPr>
-              <w:t>1.800 (1.370, 2.380)</w:t>
+              <w:t>1.</w:t>
             </w:r>
+            <w:r>
+              <w:rPr>
+                <w:color w:val="4F81BD" w:themeColor="accent1"/>
+              </w:rPr>
+              <w:t>798</w:t>
+            </w:r>
+            <w:r>
+              <w:rPr>
+                <w:color w:val="4F81BD" w:themeColor="accent1"/>
+              </w:rPr>
+              <w:t xml:space="preserve"> (1.37</w:t>
+            </w:r>
+            <w:r>
+              <w:rPr>
+                <w:color w:val="4F81BD" w:themeColor="accent1"/>
+              </w:rPr>
+              <w:t>1</w:t>
+            </w:r>
+            <w:r>
+              <w:rPr>
+                <w:color w:val="4F81BD" w:themeColor="accent1"/>
+              </w:rPr>
+              <w:t>, 2.38</w:t>
+            </w:r>
+            <w:r>
+              <w:rPr>
+                <w:color w:val="4F81BD" w:themeColor="accent1"/>
+              </w:rPr>
+              <w:t>5</w:t>
+            </w:r>
+            <w:r>
+              <w:rPr>
+                <w:color w:val="4F81BD" w:themeColor="accent1"/>
+              </w:rPr>
+              <w:t>)</w:t>
+            </w:r>
+            <w:bookmarkEnd w:id="16"/>
           </w:p>
         </w:tc>
       </w:tr>
@@ -5477,6 +5381,53 @@
           <w:color w:val="4F81BD" w:themeColor="accent1"/>
         </w:rPr>
         <w:t>diabetes, hypertension, sex (female) and age.</w:t>
+      </w:r>
+    </w:p>
+    <w:p>
+      <w:pPr>
+        <w:rPr>
+          <w:rFonts w:eastAsia="Times New Roman" w:cs="Times New Roman"/>
+        </w:rPr>
+      </w:pPr>
+      <w:r>
+        <w:rPr>
+          <w:rFonts w:eastAsia="Times New Roman" w:cs="Times New Roman"/>
+        </w:rPr>
+        <w:drawing>
+          <wp:inline distT="0" distB="0" distL="0" distR="0" wp14:anchorId="3F2B5D20" wp14:editId="04190834">
+            <wp:extent cx="5943600" cy="2546985"/>
+            <wp:effectExtent l="0" t="0" r="0" b="5715"/>
+            <wp:docPr id="6" name="Picture 6"/>
+            <wp:cNvGraphicFramePr>
+              <a:graphicFrameLocks xmlns:a="http://schemas.openxmlformats.org/drawingml/2006/main" noChangeAspect="1"/>
+            </wp:cNvGraphicFramePr>
+            <a:graphic xmlns:a="http://schemas.openxmlformats.org/drawingml/2006/main">
+              <a:graphicData uri="http://schemas.openxmlformats.org/drawingml/2006/picture">
+                <pic:pic xmlns:pic="http://schemas.openxmlformats.org/drawingml/2006/picture">
+                  <pic:nvPicPr>
+                    <pic:cNvPr id="1" name=""/>
+                    <pic:cNvPicPr/>
+                  </pic:nvPicPr>
+                  <pic:blipFill>
+                    <a:blip r:embed="rId12"/>
+                    <a:stretch>
+                      <a:fillRect/>
+                    </a:stretch>
+                  </pic:blipFill>
+                  <pic:spPr>
+                    <a:xfrm>
+                      <a:off x="0" y="0"/>
+                      <a:ext cx="5943600" cy="2546985"/>
+                    </a:xfrm>
+                    <a:prstGeom prst="rect">
+                      <a:avLst/>
+                    </a:prstGeom>
+                  </pic:spPr>
+                </pic:pic>
+              </a:graphicData>
+            </a:graphic>
+          </wp:inline>
+        </w:drawing>
       </w:r>
     </w:p>
     <w:p>
@@ -5586,7 +5537,7 @@
           <w:lang w:eastAsia="zh-CN"/>
         </w:rPr>
       </w:pPr>
-      <w:bookmarkStart w:id="14" w:name="OLE_LINK1"/>
+      <w:bookmarkStart w:id="17" w:name="OLE_LINK1"/>
       <m:oMathPara>
         <m:oMath>
           <m:r>
@@ -5690,26 +5641,13 @@
                       <w:color w:val="4F81BD" w:themeColor="accent1"/>
                       <w:lang w:eastAsia="zh-CN"/>
                     </w:rPr>
-                    <m:t xml:space="preserve">age </m:t>
+                    <m:t>age x+n</m:t>
                   </m:r>
-                  <w:proofErr w:type="spellStart"/>
-                  <m:r>
-                    <m:rPr>
-                      <m:nor/>
-                    </m:rPr>
-                    <w:rPr>
-                      <w:rFonts w:ascii="Cambria Math" w:eastAsia="Times New Roman" w:hAnsi="Cambria Math" w:cs="Times New Roman"/>
-                      <w:color w:val="4F81BD" w:themeColor="accent1"/>
-                      <w:lang w:eastAsia="zh-CN"/>
-                    </w:rPr>
-                    <m:t>x+n</m:t>
-                  </m:r>
-                  <w:proofErr w:type="spellEnd"/>
                 </m:sub>
               </m:sSub>
             </m:e>
           </m:d>
-          <w:bookmarkStart w:id="15" w:name="OLE_LINK14"/>
+          <w:bookmarkStart w:id="18" w:name="OLE_LINK14"/>
           <m:r>
             <w:rPr>
               <w:rFonts w:ascii="Cambria Math" w:eastAsia="Times New Roman" w:hAnsi="Cambria Math" w:cs="Times New Roman"/>
@@ -5718,7 +5656,7 @@
             </w:rPr>
             <m:t>-</m:t>
           </m:r>
-          <w:bookmarkEnd w:id="15"/>
+          <w:bookmarkEnd w:id="18"/>
           <m:r>
             <m:rPr>
               <m:nor/>
@@ -5788,15 +5726,7 @@
               <w:color w:val="4F81BD" w:themeColor="accent1"/>
               <w:lang w:eastAsia="zh-CN"/>
             </w:rPr>
-            <m:t>=</m:t>
-          </m:r>
-          <m:r>
-            <w:rPr>
-              <w:rFonts w:ascii="Cambria Math" w:eastAsia="Times New Roman" w:hAnsi="Cambria Math" w:cs="Times New Roman"/>
-              <w:color w:val="4F81BD" w:themeColor="accent1"/>
-              <w:lang w:eastAsia="zh-CN"/>
-            </w:rPr>
-            <m:t>0.064</m:t>
+            <m:t>=0.064</m:t>
           </m:r>
           <m:r>
             <m:rPr>
@@ -5815,15 +5745,7 @@
               <w:color w:val="4F81BD" w:themeColor="accent1"/>
               <w:lang w:eastAsia="zh-CN"/>
             </w:rPr>
-            <m:t>5=</m:t>
-          </m:r>
-          <m:r>
-            <w:rPr>
-              <w:rFonts w:ascii="Cambria Math" w:eastAsia="Times New Roman" w:hAnsi="Cambria Math" w:cs="Times New Roman"/>
-              <w:color w:val="4F81BD" w:themeColor="accent1"/>
-              <w:lang w:eastAsia="zh-CN"/>
-            </w:rPr>
-            <m:t>0.32</m:t>
+            <m:t>5=0.32</m:t>
           </m:r>
         </m:oMath>
       </m:oMathPara>
@@ -5963,7 +5885,7 @@
               <w:color w:val="4F81BD" w:themeColor="accent1"/>
               <w:lang w:eastAsia="zh-CN"/>
             </w:rPr>
-            <m:t>=</m:t>
+            <m:t>=1.37</m:t>
           </m:r>
           <m:r>
             <w:rPr>
@@ -5971,7 +5893,7 @@
               <w:color w:val="4F81BD" w:themeColor="accent1"/>
               <w:lang w:eastAsia="zh-CN"/>
             </w:rPr>
-            <m:t>1.377</m:t>
+            <m:t>5</m:t>
           </m:r>
         </m:oMath>
       </m:oMathPara>
@@ -5990,7 +5912,6 @@
           <w:color w:val="4F81BD" w:themeColor="accent1"/>
           <w:lang w:eastAsia="zh-CN"/>
         </w:rPr>
-        <w:lastRenderedPageBreak/>
         <w:t xml:space="preserve">After adjusting for </w:t>
       </w:r>
       <w:r>
@@ -6207,7 +6128,23 @@
                   <w:color w:val="4F81BD" w:themeColor="accent1"/>
                   <w:lang w:eastAsia="zh-CN"/>
                 </w:rPr>
-                <m:t>1.330, 1.426</m:t>
+                <m:t>1.3</m:t>
+              </m:r>
+              <m:r>
+                <w:rPr>
+                  <w:rFonts w:ascii="Cambria Math" w:eastAsia="Times New Roman" w:hAnsi="Cambria Math" w:cs="Times New Roman"/>
+                  <w:color w:val="4F81BD" w:themeColor="accent1"/>
+                  <w:lang w:eastAsia="zh-CN"/>
+                </w:rPr>
+                <m:t>27</m:t>
+              </m:r>
+              <m:r>
+                <w:rPr>
+                  <w:rFonts w:ascii="Cambria Math" w:eastAsia="Times New Roman" w:hAnsi="Cambria Math" w:cs="Times New Roman"/>
+                  <w:color w:val="4F81BD" w:themeColor="accent1"/>
+                  <w:lang w:eastAsia="zh-CN"/>
+                </w:rPr>
+                <m:t>, 1.426</m:t>
               </m:r>
             </m:e>
           </m:d>
@@ -6252,7 +6189,15 @@
           <w:color w:val="4F81BD" w:themeColor="accent1"/>
           <w:lang w:eastAsia="zh-CN"/>
         </w:rPr>
-        <w:t>1.330</w:t>
+        <w:t>1.3</w:t>
+      </w:r>
+      <w:r>
+        <w:rPr>
+          <w:rFonts w:eastAsia="Times New Roman" w:cs="Times New Roman"/>
+          <w:color w:val="4F81BD" w:themeColor="accent1"/>
+          <w:lang w:eastAsia="zh-CN"/>
+        </w:rPr>
+        <w:t>27</w:t>
       </w:r>
       <w:r>
         <w:rPr>
@@ -6295,15 +6240,6 @@
           <w:lang w:eastAsia="zh-CN"/>
         </w:rPr>
       </w:pPr>
-    </w:p>
-    <w:p>
-      <w:pPr>
-        <w:rPr>
-          <w:rFonts w:eastAsia="Times New Roman" w:cs="Times New Roman"/>
-          <w:color w:val="4F81BD" w:themeColor="accent1"/>
-          <w:lang w:eastAsia="zh-CN"/>
-        </w:rPr>
-      </w:pPr>
       <w:r>
         <w:rPr>
           <w:rFonts w:eastAsia="Times New Roman" w:cs="Times New Roman"/>
@@ -6311,10 +6247,10 @@
           <w:lang w:eastAsia="zh-CN"/>
         </w:rPr>
         <w:drawing>
-          <wp:inline distT="0" distB="0" distL="0" distR="0" wp14:anchorId="0CDEDD4F" wp14:editId="02F075C0">
-            <wp:extent cx="5943600" cy="1743075"/>
-            <wp:effectExtent l="0" t="0" r="0" b="0"/>
-            <wp:docPr id="1" name="Picture 1"/>
+          <wp:inline distT="0" distB="0" distL="0" distR="0" wp14:anchorId="412F76CF" wp14:editId="6D6FAC04">
+            <wp:extent cx="3538912" cy="2149813"/>
+            <wp:effectExtent l="0" t="0" r="4445" b="0"/>
+            <wp:docPr id="1" name="Picture 1" descr="Text&#10;&#10;Description automatically generated"/>
             <wp:cNvGraphicFramePr>
               <a:graphicFrameLocks xmlns:a="http://schemas.openxmlformats.org/drawingml/2006/main" noChangeAspect="1"/>
             </wp:cNvGraphicFramePr>
@@ -6322,11 +6258,11 @@
               <a:graphicData uri="http://schemas.openxmlformats.org/drawingml/2006/picture">
                 <pic:pic xmlns:pic="http://schemas.openxmlformats.org/drawingml/2006/picture">
                   <pic:nvPicPr>
-                    <pic:cNvPr id="1" name=""/>
+                    <pic:cNvPr id="1" name="Picture 1" descr="Text&#10;&#10;Description automatically generated"/>
                     <pic:cNvPicPr/>
                   </pic:nvPicPr>
                   <pic:blipFill>
-                    <a:blip r:embed="rId11"/>
+                    <a:blip r:embed="rId13"/>
                     <a:stretch>
                       <a:fillRect/>
                     </a:stretch>
@@ -6334,7 +6270,7 @@
                   <pic:spPr>
                     <a:xfrm>
                       <a:off x="0" y="0"/>
-                      <a:ext cx="5943600" cy="1743075"/>
+                      <a:ext cx="3581938" cy="2175950"/>
                     </a:xfrm>
                     <a:prstGeom prst="rect">
                       <a:avLst/>
@@ -6365,8 +6301,8 @@
           <w:rFonts w:eastAsia="Times New Roman" w:cs="Times New Roman"/>
         </w:rPr>
       </w:pPr>
-      <w:bookmarkStart w:id="16" w:name="_Hlk532113922"/>
-      <w:bookmarkEnd w:id="14"/>
+      <w:bookmarkStart w:id="19" w:name="_Hlk532113922"/>
+      <w:bookmarkEnd w:id="17"/>
       <w:r>
         <w:t>Include an</w:t>
       </w:r>
@@ -6503,7 +6439,7 @@
         </w:rPr>
         <w:t>Interpret your numerical result in words</w:t>
       </w:r>
-      <w:bookmarkEnd w:id="16"/>
+      <w:bookmarkEnd w:id="19"/>
       <w:r>
         <w:rPr>
           <w:rFonts w:eastAsia="Times New Roman" w:cs="Times New Roman"/>
@@ -6526,10 +6462,10 @@
           <w:color w:val="4F81BD" w:themeColor="accent1"/>
         </w:rPr>
         <w:drawing>
-          <wp:inline distT="0" distB="0" distL="0" distR="0" wp14:anchorId="25F0C454" wp14:editId="23D85CCA">
-            <wp:extent cx="5943600" cy="1676400"/>
-            <wp:effectExtent l="0" t="0" r="0" b="0"/>
-            <wp:docPr id="10" name="Picture 10" descr="A picture containing text, scoreboard&#10;&#10;Description automatically generated"/>
+          <wp:inline distT="0" distB="0" distL="0" distR="0" wp14:anchorId="301A476A" wp14:editId="2E999518">
+            <wp:extent cx="5943600" cy="2752725"/>
+            <wp:effectExtent l="0" t="0" r="0" b="3175"/>
+            <wp:docPr id="9" name="Picture 9" descr="Graphical user interface, text&#10;&#10;Description automatically generated"/>
             <wp:cNvGraphicFramePr>
               <a:graphicFrameLocks xmlns:a="http://schemas.openxmlformats.org/drawingml/2006/main" noChangeAspect="1"/>
             </wp:cNvGraphicFramePr>
@@ -6537,11 +6473,11 @@
               <a:graphicData uri="http://schemas.openxmlformats.org/drawingml/2006/picture">
                 <pic:pic xmlns:pic="http://schemas.openxmlformats.org/drawingml/2006/picture">
                   <pic:nvPicPr>
-                    <pic:cNvPr id="10" name="Picture 10" descr="A picture containing text, scoreboard&#10;&#10;Description automatically generated"/>
+                    <pic:cNvPr id="9" name="Picture 9" descr="Graphical user interface, text&#10;&#10;Description automatically generated"/>
                     <pic:cNvPicPr/>
                   </pic:nvPicPr>
                   <pic:blipFill>
-                    <a:blip r:embed="rId12"/>
+                    <a:blip r:embed="rId14"/>
                     <a:stretch>
                       <a:fillRect/>
                     </a:stretch>
@@ -6549,7 +6485,7 @@
                   <pic:spPr>
                     <a:xfrm>
                       <a:off x="0" y="0"/>
-                      <a:ext cx="5943600" cy="1676400"/>
+                      <a:ext cx="5943600" cy="2752725"/>
                     </a:xfrm>
                     <a:prstGeom prst="rect">
                       <a:avLst/>
@@ -6566,12 +6502,61 @@
       <w:pPr>
         <w:rPr>
           <w:rFonts w:eastAsia="Times New Roman" w:cs="Times New Roman"/>
+          <w:color w:val="4F81BD" w:themeColor="accent1"/>
+        </w:rPr>
+      </w:pPr>
+      <w:r>
+        <w:rPr>
+          <w:rFonts w:eastAsia="Times New Roman" w:cs="Times New Roman"/>
+          <w:color w:val="4F81BD" w:themeColor="accent1"/>
+        </w:rPr>
+        <w:drawing>
+          <wp:inline distT="0" distB="0" distL="0" distR="0" wp14:anchorId="7F48E0F6" wp14:editId="29EB31E2">
+            <wp:extent cx="5588000" cy="1257300"/>
+            <wp:effectExtent l="0" t="0" r="0" b="0"/>
+            <wp:docPr id="12" name="Picture 12" descr="Text&#10;&#10;Description automatically generated"/>
+            <wp:cNvGraphicFramePr>
+              <a:graphicFrameLocks xmlns:a="http://schemas.openxmlformats.org/drawingml/2006/main" noChangeAspect="1"/>
+            </wp:cNvGraphicFramePr>
+            <a:graphic xmlns:a="http://schemas.openxmlformats.org/drawingml/2006/main">
+              <a:graphicData uri="http://schemas.openxmlformats.org/drawingml/2006/picture">
+                <pic:pic xmlns:pic="http://schemas.openxmlformats.org/drawingml/2006/picture">
+                  <pic:nvPicPr>
+                    <pic:cNvPr id="12" name="Picture 12" descr="Text&#10;&#10;Description automatically generated"/>
+                    <pic:cNvPicPr/>
+                  </pic:nvPicPr>
+                  <pic:blipFill>
+                    <a:blip r:embed="rId15"/>
+                    <a:stretch>
+                      <a:fillRect/>
+                    </a:stretch>
+                  </pic:blipFill>
+                  <pic:spPr>
+                    <a:xfrm>
+                      <a:off x="0" y="0"/>
+                      <a:ext cx="5588000" cy="1257300"/>
+                    </a:xfrm>
+                    <a:prstGeom prst="rect">
+                      <a:avLst/>
+                    </a:prstGeom>
+                  </pic:spPr>
+                </pic:pic>
+              </a:graphicData>
+            </a:graphic>
+          </wp:inline>
+        </w:drawing>
+      </w:r>
+    </w:p>
+    <w:p>
+      <w:pPr>
+        <w:rPr>
+          <w:rFonts w:eastAsia="Times New Roman" w:cs="Times New Roman"/>
           <w:iCs/>
           <w:color w:val="4F81BD" w:themeColor="accent1"/>
         </w:rPr>
       </w:pPr>
-      <w:bookmarkStart w:id="17" w:name="OLE_LINK4"/>
-      <w:bookmarkStart w:id="18" w:name="OLE_LINK7"/>
+      <w:bookmarkStart w:id="20" w:name="OLE_LINK4"/>
+      <w:bookmarkStart w:id="21" w:name="OLE_LINK7"/>
       <m:oMathPara>
         <m:oMath>
           <m:r>
@@ -6756,27 +6741,7 @@
               <w:rFonts w:ascii="Cambria Math" w:eastAsia="Times New Roman" w:hAnsi="Cambria Math" w:cs="Times New Roman"/>
               <w:color w:val="4F81BD" w:themeColor="accent1"/>
             </w:rPr>
-            <m:t>=0.562</m:t>
-          </m:r>
-          <m:r>
-            <m:rPr>
-              <m:sty m:val="p"/>
-            </m:rPr>
-            <w:rPr>
-              <w:rFonts w:ascii="Cambria Math" w:eastAsia="Times New Roman" w:hAnsi="Cambria Math" w:cs="Times New Roman"/>
-              <w:color w:val="4F81BD" w:themeColor="accent1"/>
-            </w:rPr>
-            <m:t>+</m:t>
-          </m:r>
-          <m:r>
-            <m:rPr>
-              <m:sty m:val="p"/>
-            </m:rPr>
-            <w:rPr>
-              <w:rFonts w:ascii="Cambria Math" w:eastAsia="Times New Roman" w:hAnsi="Cambria Math" w:cs="Times New Roman"/>
-              <w:color w:val="4F81BD" w:themeColor="accent1"/>
-            </w:rPr>
-            <m:t>0.111=0.673</m:t>
+            <m:t>=0.562+0.111=0.673</m:t>
           </m:r>
         </m:oMath>
       </m:oMathPara>
@@ -6785,8 +6750,6 @@
       <w:pPr>
         <w:rPr>
           <w:rFonts w:eastAsia="Times New Roman" w:cs="Times New Roman"/>
-          <w:b/>
-          <w:bCs/>
           <w:color w:val="4F81BD" w:themeColor="accent1"/>
         </w:rPr>
       </w:pPr>
@@ -6797,8 +6760,6 @@
               <m:ctrlPr>
                 <w:rPr>
                   <w:rFonts w:ascii="Cambria Math" w:eastAsia="Times New Roman" w:hAnsi="Cambria Math" w:cs="Times New Roman"/>
-                  <w:b/>
-                  <w:bCs/>
                   <w:i/>
                   <w:color w:val="4F81BD" w:themeColor="accent1"/>
                 </w:rPr>
@@ -6806,9 +6767,6 @@
             </m:sSubPr>
             <m:e>
               <m:r>
-                <m:rPr>
-                  <m:sty m:val="bi"/>
-                </m:rPr>
                 <w:rPr>
                   <w:rFonts w:ascii="Cambria Math" w:eastAsia="Times New Roman" w:hAnsi="Cambria Math" w:cs="Times New Roman"/>
                   <w:color w:val="4F81BD" w:themeColor="accent1"/>
@@ -6818,9 +6776,6 @@
             </m:e>
             <m:sub>
               <m:r>
-                <m:rPr>
-                  <m:sty m:val="bi"/>
-                </m:rPr>
                 <w:rPr>
                   <w:rFonts w:ascii="Cambria Math" w:eastAsia="Times New Roman" w:hAnsi="Cambria Math" w:cs="Times New Roman"/>
                   <w:color w:val="4F81BD" w:themeColor="accent1"/>
@@ -6830,9 +6785,6 @@
             </m:sub>
           </m:sSub>
           <m:r>
-            <m:rPr>
-              <m:sty m:val="bi"/>
-            </m:rPr>
             <w:rPr>
               <w:rFonts w:ascii="Cambria Math" w:eastAsia="Times New Roman" w:hAnsi="Cambria Math" w:cs="Times New Roman"/>
               <w:color w:val="4F81BD" w:themeColor="accent1"/>
@@ -6844,8 +6796,6 @@
               <m:ctrlPr>
                 <w:rPr>
                   <w:rFonts w:ascii="Cambria Math" w:eastAsia="Times New Roman" w:hAnsi="Cambria Math" w:cs="Times New Roman"/>
-                  <w:b/>
-                  <w:bCs/>
                   <w:i/>
                   <w:color w:val="4F81BD" w:themeColor="accent1"/>
                 </w:rPr>
@@ -6853,9 +6803,6 @@
             </m:sSupPr>
             <m:e>
               <m:r>
-                <m:rPr>
-                  <m:sty m:val="bi"/>
-                </m:rPr>
                 <w:rPr>
                   <w:rFonts w:ascii="Cambria Math" w:eastAsia="Times New Roman" w:hAnsi="Cambria Math" w:cs="Times New Roman"/>
                   <w:color w:val="4F81BD" w:themeColor="accent1"/>
@@ -6865,9 +6812,6 @@
             </m:e>
             <m:sup>
               <m:r>
-                <m:rPr>
-                  <m:sty m:val="bi"/>
-                </m:rPr>
                 <w:rPr>
                   <w:rFonts w:ascii="Cambria Math" w:eastAsia="Times New Roman" w:hAnsi="Cambria Math" w:cs="Times New Roman"/>
                   <w:color w:val="4F81BD" w:themeColor="accent1"/>
@@ -6877,25 +6821,19 @@
             </m:sup>
           </m:sSup>
           <m:r>
-            <m:rPr>
-              <m:sty m:val="bi"/>
-            </m:rPr>
             <w:rPr>
               <w:rFonts w:ascii="Cambria Math" w:eastAsia="Times New Roman" w:hAnsi="Cambria Math" w:cs="Times New Roman"/>
               <w:color w:val="4F81BD" w:themeColor="accent1"/>
             </w:rPr>
             <m:t>=</m:t>
           </m:r>
-          <w:bookmarkEnd w:id="17"/>
-          <m:r>
-            <m:rPr>
-              <m:sty m:val="bi"/>
-            </m:rPr>
-            <w:rPr>
-              <w:rFonts w:ascii="Cambria Math" w:eastAsia="Times New Roman" w:hAnsi="Cambria Math" w:cs="Times New Roman"/>
-              <w:color w:val="4F81BD" w:themeColor="accent1"/>
-            </w:rPr>
-            <m:t>1.960</m:t>
+          <w:bookmarkEnd w:id="20"/>
+          <m:r>
+            <w:rPr>
+              <w:rFonts w:ascii="Cambria Math" w:eastAsia="Times New Roman" w:hAnsi="Cambria Math" w:cs="Times New Roman"/>
+              <w:color w:val="4F81BD" w:themeColor="accent1"/>
+            </w:rPr>
+            <m:t>1.962</m:t>
           </m:r>
         </m:oMath>
       </m:oMathPara>
@@ -6905,6 +6843,7 @@
         <w:rPr>
           <w:rFonts w:eastAsia="Times New Roman" w:cs="Times New Roman"/>
           <w:color w:val="4F81BD" w:themeColor="accent1"/>
+          <w:lang w:eastAsia="zh-CN"/>
         </w:rPr>
       </w:pPr>
       <w:r>
@@ -6969,142 +6908,52 @@
           <w:rFonts w:eastAsia="Times New Roman" w:cs="Times New Roman"/>
           <w:color w:val="4F81BD" w:themeColor="accent1"/>
         </w:rPr>
-        <w:lastRenderedPageBreak/>
-        <w:t>The 95% confidence interval for the association between sedentary lifestyle at baseline and 10-year all-cause mortality among those with diabetes is:</w:t>
-      </w:r>
-    </w:p>
-    <w:p>
-      <w:pPr>
-        <w:rPr>
-          <w:rFonts w:eastAsia="Times New Roman" w:cs="Times New Roman"/>
-          <w:color w:val="4F81BD" w:themeColor="accent1"/>
-        </w:rPr>
-      </w:pPr>
-      <m:oMathPara>
-        <m:oMath>
-          <m:sSup>
-            <m:sSupPr>
-              <m:ctrlPr>
-                <w:rPr>
-                  <w:rFonts w:ascii="Cambria Math" w:eastAsia="Times New Roman" w:hAnsi="Cambria Math" w:cs="Times New Roman"/>
-                  <w:i/>
-                  <w:color w:val="4F81BD" w:themeColor="accent1"/>
-                </w:rPr>
-              </m:ctrlPr>
-            </m:sSupPr>
-            <m:e>
-              <m:r>
-                <w:rPr>
-                  <w:rFonts w:ascii="Cambria Math" w:eastAsia="Times New Roman" w:hAnsi="Cambria Math" w:cs="Times New Roman"/>
-                  <w:color w:val="4F81BD" w:themeColor="accent1"/>
-                </w:rPr>
-                <m:t>e</m:t>
-              </m:r>
-            </m:e>
-            <m:sup>
-              <m:r>
-                <w:rPr>
-                  <w:rFonts w:ascii="Cambria Math" w:eastAsia="Times New Roman" w:hAnsi="Cambria Math" w:cs="Times New Roman"/>
-                  <w:color w:val="4F81BD" w:themeColor="accent1"/>
-                </w:rPr>
-                <m:t>(0.260</m:t>
-              </m:r>
-              <m:r>
-                <w:rPr>
-                  <w:rFonts w:ascii="Cambria Math" w:eastAsia="Times New Roman" w:hAnsi="Cambria Math" w:cs="Times New Roman"/>
-                  <w:color w:val="4F81BD" w:themeColor="accent1"/>
-                  <w:lang w:eastAsia="zh-CN"/>
-                </w:rPr>
-                <m:t>-</m:t>
-              </m:r>
-              <m:r>
-                <w:rPr>
-                  <w:rFonts w:ascii="Cambria Math" w:eastAsia="Times New Roman" w:hAnsi="Cambria Math" w:cs="Times New Roman"/>
-                  <w:color w:val="4F81BD" w:themeColor="accent1"/>
-                  <w:lang w:eastAsia="zh-CN"/>
-                </w:rPr>
-                <m:t>0.541, 0.881+0.796</m:t>
-              </m:r>
-              <m:r>
-                <w:rPr>
-                  <w:rFonts w:ascii="Cambria Math" w:eastAsia="Times New Roman" w:hAnsi="Cambria Math" w:cs="Times New Roman"/>
-                  <w:color w:val="4F81BD" w:themeColor="accent1"/>
-                </w:rPr>
-                <m:t>)</m:t>
-              </m:r>
-            </m:sup>
-          </m:sSup>
-          <m:r>
-            <w:rPr>
-              <w:rFonts w:ascii="Cambria Math" w:eastAsia="Times New Roman" w:hAnsi="Cambria Math" w:cs="Times New Roman"/>
-              <w:color w:val="4F81BD" w:themeColor="accent1"/>
-            </w:rPr>
-            <m:t>=</m:t>
-          </m:r>
-          <m:d>
-            <m:dPr>
-              <m:ctrlPr>
-                <w:rPr>
-                  <w:rFonts w:ascii="Cambria Math" w:eastAsia="Times New Roman" w:hAnsi="Cambria Math" w:cs="Times New Roman"/>
-                  <w:i/>
-                  <w:color w:val="4F81BD" w:themeColor="accent1"/>
-                </w:rPr>
-              </m:ctrlPr>
-            </m:dPr>
-            <m:e>
-              <m:r>
-                <w:rPr>
-                  <w:rFonts w:ascii="Cambria Math" w:eastAsia="Times New Roman" w:hAnsi="Cambria Math" w:cs="Times New Roman"/>
-                  <w:color w:val="4F81BD" w:themeColor="accent1"/>
-                </w:rPr>
-                <m:t>0</m:t>
-              </m:r>
-              <m:r>
-                <w:rPr>
-                  <w:rFonts w:ascii="Cambria Math" w:eastAsia="Times New Roman" w:hAnsi="Cambria Math" w:cs="Times New Roman"/>
-                  <w:color w:val="4F81BD" w:themeColor="accent1"/>
-                </w:rPr>
-                <m:t>.755, 5.349</m:t>
-              </m:r>
-            </m:e>
-          </m:d>
-        </m:oMath>
-      </m:oMathPara>
-    </w:p>
-    <w:p>
-      <w:pPr>
-        <w:rPr>
-          <w:rFonts w:eastAsia="Times New Roman" w:cs="Times New Roman"/>
-          <w:color w:val="4F81BD" w:themeColor="accent1"/>
-        </w:rPr>
-      </w:pPr>
-      <w:r>
-        <w:rPr>
-          <w:rFonts w:eastAsia="Times New Roman" w:cs="Times New Roman"/>
-          <w:color w:val="4F81BD" w:themeColor="accent1"/>
-        </w:rPr>
-        <w:t>With 95% confidence, these data are consistent with the odds ratios ranging from 0.</w:t>
-      </w:r>
-      <w:r>
-        <w:rPr>
-          <w:rFonts w:eastAsia="Times New Roman" w:cs="Times New Roman"/>
-          <w:color w:val="4F81BD" w:themeColor="accent1"/>
-        </w:rPr>
-        <w:t>755</w:t>
-      </w:r>
-      <w:r>
-        <w:rPr>
-          <w:rFonts w:eastAsia="Times New Roman" w:cs="Times New Roman"/>
-          <w:color w:val="4F81BD" w:themeColor="accent1"/>
-        </w:rPr>
-        <w:t xml:space="preserve"> to </w:t>
-      </w:r>
-      <w:r>
-        <w:rPr>
-          <w:rFonts w:eastAsia="Times New Roman" w:cs="Times New Roman"/>
-          <w:color w:val="4F81BD" w:themeColor="accent1"/>
-        </w:rPr>
-        <w:t>5.349</w:t>
+        <w:t>The 95% confidence interval for the association between sedentary lifestyle at baseline and 10-year all-cause mortality among those with diabetes is</w:t>
+      </w:r>
+      <w:r>
+        <w:rPr>
+          <w:rFonts w:eastAsia="Times New Roman" w:cs="Times New Roman"/>
+          <w:color w:val="4F81BD" w:themeColor="accent1"/>
+        </w:rPr>
+        <w:t xml:space="preserve"> </w:t>
+      </w:r>
+      <m:oMath>
+        <m:r>
+          <w:rPr>
+            <w:rFonts w:ascii="Cambria Math" w:eastAsia="Times New Roman" w:hAnsi="Cambria Math" w:cs="Times New Roman"/>
+            <w:color w:val="4F81BD" w:themeColor="accent1"/>
+          </w:rPr>
+          <m:t>(1.085, 3.546)</m:t>
+        </m:r>
+      </m:oMath>
+      <w:r>
+        <w:rPr>
+          <w:rFonts w:eastAsia="Times New Roman" w:cs="Times New Roman"/>
+          <w:color w:val="4F81BD" w:themeColor="accent1"/>
+        </w:rPr>
+        <w:t>.</w:t>
+      </w:r>
+    </w:p>
+    <w:p>
+      <w:pPr>
+        <w:rPr>
+          <w:rFonts w:eastAsia="Times New Roman" w:cs="Times New Roman"/>
+          <w:color w:val="4F81BD" w:themeColor="accent1"/>
+        </w:rPr>
+      </w:pPr>
+      <w:r>
+        <w:rPr>
+          <w:rFonts w:eastAsia="Times New Roman" w:cs="Times New Roman"/>
+          <w:color w:val="4F81BD" w:themeColor="accent1"/>
+        </w:rPr>
+        <w:t xml:space="preserve">With 95% confidence, these data are consistent with the odds ratios ranging from </w:t>
+      </w:r>
+      <w:r>
+        <w:rPr>
+          <w:rFonts w:eastAsia="Times New Roman" w:cs="Times New Roman"/>
+          <w:color w:val="4F81BD" w:themeColor="accent1"/>
+        </w:rPr>
+        <w:t>1.085 to 3.546</w:t>
       </w:r>
       <w:r>
         <w:rPr>
@@ -7114,7 +6963,7 @@
         <w:t xml:space="preserve"> for the association between sedentary lifestyle at baseline and 10-year all-cause mortality among those with diabetes, assuming no bias.</w:t>
       </w:r>
     </w:p>
-    <w:bookmarkEnd w:id="18"/>
+    <w:bookmarkEnd w:id="21"/>
     <w:p>
       <w:pPr>
         <w:rPr>
@@ -7187,6 +7036,57 @@
           <w:bCs/>
         </w:rPr>
         <w:t>.</w:t>
+      </w:r>
+    </w:p>
+    <w:p>
+      <w:pPr>
+        <w:rPr>
+          <w:rFonts w:eastAsia="Times New Roman" w:cs="Times New Roman"/>
+          <w:b/>
+          <w:bCs/>
+        </w:rPr>
+      </w:pPr>
+      <w:r>
+        <w:rPr>
+          <w:rFonts w:eastAsia="Times New Roman" w:cs="Times New Roman"/>
+          <w:b/>
+          <w:bCs/>
+        </w:rPr>
+        <w:drawing>
+          <wp:inline distT="0" distB="0" distL="0" distR="0" wp14:anchorId="061A0573" wp14:editId="4F1FD856">
+            <wp:extent cx="5943600" cy="1866900"/>
+            <wp:effectExtent l="0" t="0" r="0" b="0"/>
+            <wp:docPr id="13" name="Picture 13" descr="A screenshot of a computer screen&#10;&#10;Description automatically generated with medium confidence"/>
+            <wp:cNvGraphicFramePr>
+              <a:graphicFrameLocks xmlns:a="http://schemas.openxmlformats.org/drawingml/2006/main" noChangeAspect="1"/>
+            </wp:cNvGraphicFramePr>
+            <a:graphic xmlns:a="http://schemas.openxmlformats.org/drawingml/2006/main">
+              <a:graphicData uri="http://schemas.openxmlformats.org/drawingml/2006/picture">
+                <pic:pic xmlns:pic="http://schemas.openxmlformats.org/drawingml/2006/picture">
+                  <pic:nvPicPr>
+                    <pic:cNvPr id="13" name="Picture 13" descr="A screenshot of a computer screen&#10;&#10;Description automatically generated with medium confidence"/>
+                    <pic:cNvPicPr/>
+                  </pic:nvPicPr>
+                  <pic:blipFill>
+                    <a:blip r:embed="rId16"/>
+                    <a:stretch>
+                      <a:fillRect/>
+                    </a:stretch>
+                  </pic:blipFill>
+                  <pic:spPr>
+                    <a:xfrm>
+                      <a:off x="0" y="0"/>
+                      <a:ext cx="5943600" cy="1866900"/>
+                    </a:xfrm>
+                    <a:prstGeom prst="rect">
+                      <a:avLst/>
+                    </a:prstGeom>
+                  </pic:spPr>
+                </pic:pic>
+              </a:graphicData>
+            </a:graphic>
+          </wp:inline>
+        </w:drawing>
       </w:r>
     </w:p>
     <w:p>
@@ -7422,8 +7322,6 @@
       <w:pPr>
         <w:rPr>
           <w:rFonts w:eastAsia="Times New Roman" w:cs="Times New Roman"/>
-          <w:b/>
-          <w:bCs/>
           <w:color w:val="4F81BD" w:themeColor="accent1"/>
         </w:rPr>
       </w:pPr>
@@ -7434,8 +7332,6 @@
               <m:ctrlPr>
                 <w:rPr>
                   <w:rFonts w:ascii="Cambria Math" w:eastAsia="Times New Roman" w:hAnsi="Cambria Math" w:cs="Times New Roman"/>
-                  <w:b/>
-                  <w:bCs/>
                   <w:i/>
                   <w:color w:val="4F81BD" w:themeColor="accent1"/>
                 </w:rPr>
@@ -7443,9 +7339,6 @@
             </m:sSubPr>
             <m:e>
               <m:r>
-                <m:rPr>
-                  <m:sty m:val="bi"/>
-                </m:rPr>
                 <w:rPr>
                   <w:rFonts w:ascii="Cambria Math" w:eastAsia="Times New Roman" w:hAnsi="Cambria Math" w:cs="Times New Roman"/>
                   <w:color w:val="4F81BD" w:themeColor="accent1"/>
@@ -7455,9 +7348,6 @@
             </m:e>
             <m:sub>
               <m:r>
-                <m:rPr>
-                  <m:sty m:val="bi"/>
-                </m:rPr>
                 <w:rPr>
                   <w:rFonts w:ascii="Cambria Math" w:eastAsia="Times New Roman" w:hAnsi="Cambria Math" w:cs="Times New Roman"/>
                   <w:color w:val="4F81BD" w:themeColor="accent1"/>
@@ -7467,9 +7357,6 @@
             </m:sub>
           </m:sSub>
           <m:r>
-            <m:rPr>
-              <m:sty m:val="bi"/>
-            </m:rPr>
             <w:rPr>
               <w:rFonts w:ascii="Cambria Math" w:eastAsia="Times New Roman" w:hAnsi="Cambria Math" w:cs="Times New Roman"/>
               <w:color w:val="4F81BD" w:themeColor="accent1"/>
@@ -7481,8 +7368,6 @@
               <m:ctrlPr>
                 <w:rPr>
                   <w:rFonts w:ascii="Cambria Math" w:eastAsia="Times New Roman" w:hAnsi="Cambria Math" w:cs="Times New Roman"/>
-                  <w:b/>
-                  <w:bCs/>
                   <w:i/>
                   <w:color w:val="4F81BD" w:themeColor="accent1"/>
                 </w:rPr>
@@ -7490,9 +7375,6 @@
             </m:sSupPr>
             <m:e>
               <m:r>
-                <m:rPr>
-                  <m:sty m:val="bi"/>
-                </m:rPr>
                 <w:rPr>
                   <w:rFonts w:ascii="Cambria Math" w:eastAsia="Times New Roman" w:hAnsi="Cambria Math" w:cs="Times New Roman"/>
                   <w:color w:val="4F81BD" w:themeColor="accent1"/>
@@ -7502,46 +7384,20 @@
             </m:e>
             <m:sup>
               <m:r>
-                <m:rPr>
-                  <m:sty m:val="bi"/>
-                </m:rPr>
-                <w:rPr>
-                  <w:rFonts w:ascii="Cambria Math" w:eastAsia="Times New Roman" w:hAnsi="Cambria Math" w:cs="Times New Roman"/>
-                  <w:color w:val="4F81BD" w:themeColor="accent1"/>
-                </w:rPr>
-                <m:t>0.</m:t>
-              </m:r>
-              <m:r>
-                <m:rPr>
-                  <m:sty m:val="bi"/>
-                </m:rPr>
-                <w:rPr>
-                  <w:rFonts w:ascii="Cambria Math" w:eastAsia="Times New Roman" w:hAnsi="Cambria Math" w:cs="Times New Roman"/>
-                  <w:color w:val="4F81BD" w:themeColor="accent1"/>
-                </w:rPr>
-                <m:t>562</m:t>
+                <w:rPr>
+                  <w:rFonts w:ascii="Cambria Math" w:eastAsia="Times New Roman" w:hAnsi="Cambria Math" w:cs="Times New Roman"/>
+                  <w:color w:val="4F81BD" w:themeColor="accent1"/>
+                </w:rPr>
+                <m:t>0.562</m:t>
               </m:r>
             </m:sup>
           </m:sSup>
           <m:r>
-            <m:rPr>
-              <m:sty m:val="bi"/>
-            </m:rPr>
-            <w:rPr>
-              <w:rFonts w:ascii="Cambria Math" w:eastAsia="Times New Roman" w:hAnsi="Cambria Math" w:cs="Times New Roman"/>
-              <w:color w:val="4F81BD" w:themeColor="accent1"/>
-            </w:rPr>
-            <m:t>=</m:t>
-          </m:r>
-          <m:r>
-            <m:rPr>
-              <m:sty m:val="bi"/>
-            </m:rPr>
-            <w:rPr>
-              <w:rFonts w:ascii="Cambria Math" w:eastAsia="Times New Roman" w:hAnsi="Cambria Math" w:cs="Times New Roman"/>
-              <w:color w:val="4F81BD" w:themeColor="accent1"/>
-            </w:rPr>
-            <m:t>1.760</m:t>
+            <w:rPr>
+              <w:rFonts w:ascii="Cambria Math" w:eastAsia="Times New Roman" w:hAnsi="Cambria Math" w:cs="Times New Roman"/>
+              <w:color w:val="4F81BD" w:themeColor="accent1"/>
+            </w:rPr>
+            <m:t>=1.750</m:t>
           </m:r>
         </m:oMath>
       </m:oMathPara>
@@ -7657,14 +7513,7 @@
                       <w:rFonts w:ascii="Cambria Math" w:eastAsia="Times New Roman" w:hAnsi="Cambria Math" w:cs="Times New Roman"/>
                       <w:color w:val="4F81BD" w:themeColor="accent1"/>
                     </w:rPr>
-                    <m:t>0.26</m:t>
-                  </m:r>
-                  <m:r>
-                    <w:rPr>
-                      <w:rFonts w:ascii="Cambria Math" w:eastAsia="Times New Roman" w:hAnsi="Cambria Math" w:cs="Times New Roman"/>
-                      <w:color w:val="4F81BD" w:themeColor="accent1"/>
-                    </w:rPr>
-                    <m:t>0, 0.881</m:t>
+                    <m:t>0.260, 0.881</m:t>
                   </m:r>
                 </m:e>
               </m:d>
@@ -7703,7 +7552,7 @@
     <w:p>
       <w:pPr>
         <w:rPr>
-          <w:rFonts w:eastAsia="Times New Roman" w:cs="Times New Roman" w:hint="eastAsia"/>
+          <w:rFonts w:eastAsia="Times New Roman" w:cs="Times New Roman"/>
           <w:color w:val="4F81BD" w:themeColor="accent1"/>
         </w:rPr>
       </w:pPr>
@@ -7808,21 +7657,7 @@
         <w:rPr>
           <w:rFonts w:eastAsia="Times New Roman" w:cs="Times New Roman"/>
         </w:rPr>
-        <w:t>(</w:t>
-      </w:r>
-      <w:proofErr w:type="spellStart"/>
-      <w:r>
-        <w:rPr>
-          <w:rFonts w:eastAsia="Times New Roman" w:cs="Times New Roman"/>
-        </w:rPr>
-        <w:t>i</w:t>
-      </w:r>
-      <w:proofErr w:type="spellEnd"/>
-      <w:r>
-        <w:rPr>
-          <w:rFonts w:eastAsia="Times New Roman" w:cs="Times New Roman"/>
-        </w:rPr>
-        <w:t xml:space="preserve">) </w:t>
+        <w:t xml:space="preserve">(i) </w:t>
       </w:r>
       <w:r>
         <w:rPr>
@@ -7933,7 +7768,7 @@
         </w:rPr>
         <w:t xml:space="preserve"> </w:t>
       </w:r>
-      <w:bookmarkStart w:id="19" w:name="OLE_LINK9"/>
+      <w:bookmarkStart w:id="22" w:name="OLE_LINK9"/>
       <w:r>
         <w:rPr>
           <w:rFonts w:eastAsia="Times New Roman" w:cs="Times New Roman"/>
@@ -7941,7 +7776,7 @@
         </w:rPr>
         <w:t xml:space="preserve">There is no </w:t>
       </w:r>
-      <w:bookmarkStart w:id="20" w:name="OLE_LINK8"/>
+      <w:bookmarkStart w:id="23" w:name="OLE_LINK8"/>
       <w:r>
         <w:rPr>
           <w:rFonts w:eastAsia="Times New Roman" w:cs="Times New Roman"/>
@@ -7957,8 +7792,8 @@
         <w:t>hypertension, sex (female) and age.</w:t>
       </w:r>
     </w:p>
-    <w:bookmarkEnd w:id="20"/>
-    <w:bookmarkEnd w:id="19"/>
+    <w:bookmarkEnd w:id="22"/>
+    <w:bookmarkEnd w:id="23"/>
     <w:p>
       <w:pPr>
         <w:rPr>
@@ -8009,14 +7844,7 @@
           <w:rFonts w:eastAsia="Times New Roman" w:cs="Times New Roman"/>
           <w:color w:val="4F81BD" w:themeColor="accent1"/>
         </w:rPr>
-        <w:t xml:space="preserve"> There is </w:t>
-      </w:r>
-      <w:r>
-        <w:rPr>
-          <w:rFonts w:eastAsia="Times New Roman" w:cs="Times New Roman"/>
-          <w:color w:val="4F81BD" w:themeColor="accent1"/>
-        </w:rPr>
-        <w:t>effect measure modification by diabetes on the multiplicative scale for the association between sedentary lifestyle and 10-year all-cause mortality, after adjusting for hypertension, sex (female) and age.</w:t>
+        <w:t xml:space="preserve"> There is effect measure modification by diabetes on the multiplicative scale for the association between sedentary lifestyle and 10-year all-cause mortality, after adjusting for hypertension, sex (female) and age.</w:t>
       </w:r>
     </w:p>
     <w:p>
@@ -8069,23 +7897,7 @@
           <w:rFonts w:eastAsia="Times New Roman" w:cs="Times New Roman"/>
           <w:color w:val="4F81BD" w:themeColor="accent1"/>
         </w:rPr>
-        <w:t xml:space="preserve"> u</w:t>
-      </w:r>
-      <w:proofErr w:type="spellStart"/>
-      <w:r>
-        <w:rPr>
-          <w:rFonts w:eastAsia="Times New Roman" w:cs="Times New Roman"/>
-          <w:color w:val="4F81BD" w:themeColor="accent1"/>
-        </w:rPr>
-        <w:t>nder</w:t>
-      </w:r>
-      <w:proofErr w:type="spellEnd"/>
-      <w:r>
-        <w:rPr>
-          <w:rFonts w:eastAsia="Times New Roman" w:cs="Times New Roman"/>
-          <w:color w:val="4F81BD" w:themeColor="accent1"/>
-        </w:rPr>
-        <w:t xml:space="preserve"> the null</w:t>
+        <w:t xml:space="preserve"> under the null</w:t>
       </w:r>
     </w:p>
     <w:p>
@@ -8192,22 +8004,7 @@
           <w:rFonts w:eastAsia="Times New Roman" w:cs="Times New Roman"/>
           <w:color w:val="4F81BD" w:themeColor="accent1"/>
         </w:rPr>
-        <w:t>t</w:t>
-      </w:r>
-      <w:r>
-        <w:rPr>
-          <w:rFonts w:eastAsia="Times New Roman" w:cs="Times New Roman"/>
-          <w:color w:val="4F81BD" w:themeColor="accent1"/>
-        </w:rPr>
-        <w:t xml:space="preserve">here is no effect measure modification by diabetes on the </w:t>
-      </w:r>
-      <w:r>
-        <w:rPr>
-          <w:rFonts w:eastAsia="Times New Roman" w:cs="Times New Roman"/>
-          <w:color w:val="4F81BD" w:themeColor="accent1"/>
-        </w:rPr>
-        <w:lastRenderedPageBreak/>
-        <w:t>multiplicative scale for the association between sedentary lifestyle and 10-year all-cause mortality, after adjusting for hypertension, sex (female) and age</w:t>
+        <w:t>there is no effect measure modification by diabetes on the multiplicative scale for the association between sedentary lifestyle and 10-year all-cause mortality, after adjusting for hypertension, sex (female) and age</w:t>
       </w:r>
       <w:r>
         <w:rPr>
@@ -8333,7 +8130,10 @@
         <w:t xml:space="preserve"> </w:t>
       </w:r>
       <w:r>
-        <w:sym w:font="Wingdings" w:char="F0E0"/>
+        <w:rPr>
+          <w:rFonts w:ascii="Wingdings" w:eastAsia="Wingdings" w:hAnsi="Wingdings" w:cs="Wingdings"/>
+        </w:rPr>
+        <w:t>à</w:t>
       </w:r>
       <w:r>
         <w:t xml:space="preserve"> </w:t>
@@ -8496,6 +8296,7 @@
       <w:r>
         <w:rPr>
           <w:rFonts w:eastAsia="Times New Roman" w:cs="Times New Roman"/>
+          <w:noProof/>
           <w:color w:val="4F81BD" w:themeColor="accent1"/>
         </w:rPr>
         <w:drawing>
@@ -8514,7 +8315,7 @@
                     <pic:cNvPicPr/>
                   </pic:nvPicPr>
                   <pic:blipFill>
-                    <a:blip r:embed="rId13"/>
+                    <a:blip r:embed="rId17"/>
                     <a:stretch>
                       <a:fillRect/>
                     </a:stretch>
@@ -8562,7 +8363,7 @@
             </w:rPr>
             <m:t>=</m:t>
           </m:r>
-          <w:bookmarkStart w:id="21" w:name="OLE_LINK10"/>
+          <w:bookmarkStart w:id="24" w:name="OLE_LINK10"/>
           <m:sSub>
             <m:sSubPr>
               <m:ctrlPr>
@@ -8598,8 +8399,8 @@
               </m:r>
             </m:sub>
           </m:sSub>
-          <w:bookmarkStart w:id="22" w:name="OLE_LINK11"/>
-          <w:bookmarkEnd w:id="21"/>
+          <w:bookmarkStart w:id="25" w:name="OLE_LINK11"/>
+          <w:bookmarkEnd w:id="24"/>
           <m:r>
             <w:rPr>
               <w:rFonts w:ascii="Cambria Math" w:eastAsia="Times New Roman" w:hAnsi="Cambria Math" w:cs="Times New Roman"/>
@@ -8638,31 +8439,11 @@
                   <w:rFonts w:ascii="Cambria Math" w:eastAsia="Times New Roman" w:hAnsi="Cambria Math" w:cs="Times New Roman"/>
                   <w:color w:val="4F81BD" w:themeColor="accent1"/>
                 </w:rPr>
-                <m:t xml:space="preserve">sedentary and </m:t>
-              </m:r>
-              <m:r>
-                <m:rPr>
-                  <m:nor/>
-                </m:rPr>
-                <w:rPr>
-                  <w:rFonts w:ascii="Cambria Math" w:eastAsia="Times New Roman" w:hAnsi="Cambria Math" w:cs="Times New Roman"/>
-                  <w:color w:val="4F81BD" w:themeColor="accent1"/>
-                </w:rPr>
-                <m:t xml:space="preserve">no </m:t>
-              </m:r>
-              <m:r>
-                <m:rPr>
-                  <m:nor/>
-                </m:rPr>
-                <w:rPr>
-                  <w:rFonts w:ascii="Cambria Math" w:eastAsia="Times New Roman" w:hAnsi="Cambria Math" w:cs="Times New Roman"/>
-                  <w:color w:val="4F81BD" w:themeColor="accent1"/>
-                </w:rPr>
-                <m:t>diabetes</m:t>
+                <m:t>sedentary and no diabetes</m:t>
               </m:r>
             </m:sub>
           </m:sSub>
-          <w:bookmarkEnd w:id="22"/>
+          <w:bookmarkEnd w:id="25"/>
           <m:r>
             <w:rPr>
               <w:rFonts w:ascii="Cambria Math" w:eastAsia="Times New Roman" w:hAnsi="Cambria Math" w:cs="Times New Roman"/>
@@ -8701,17 +8482,7 @@
                   <w:rFonts w:ascii="Cambria Math" w:eastAsia="Times New Roman" w:hAnsi="Cambria Math" w:cs="Times New Roman"/>
                   <w:color w:val="4F81BD" w:themeColor="accent1"/>
                 </w:rPr>
-                <m:t xml:space="preserve">no </m:t>
-              </m:r>
-              <m:r>
-                <m:rPr>
-                  <m:nor/>
-                </m:rPr>
-                <w:rPr>
-                  <w:rFonts w:ascii="Cambria Math" w:eastAsia="Times New Roman" w:hAnsi="Cambria Math" w:cs="Times New Roman"/>
-                  <w:color w:val="4F81BD" w:themeColor="accent1"/>
-                </w:rPr>
-                <m:t>sedentary and diabetes</m:t>
+                <m:t>no sedentary and diabetes</m:t>
               </m:r>
             </m:sub>
           </m:sSub>
@@ -8722,34 +8493,13 @@
             </w:rPr>
             <m:t>+1=</m:t>
           </m:r>
-          <w:bookmarkStart w:id="23" w:name="OLE_LINK15"/>
-          <m:r>
-            <w:rPr>
-              <w:rFonts w:ascii="Cambria Math" w:eastAsia="Times New Roman" w:hAnsi="Cambria Math" w:cs="Times New Roman"/>
-              <w:color w:val="4F81BD" w:themeColor="accent1"/>
-            </w:rPr>
-            <m:t>4.140</m:t>
-          </m:r>
-          <m:r>
-            <w:rPr>
-              <w:rFonts w:ascii="Cambria Math" w:eastAsia="Times New Roman" w:hAnsi="Cambria Math" w:cs="Times New Roman"/>
-              <w:color w:val="4F81BD" w:themeColor="accent1"/>
-            </w:rPr>
-            <m:t>-</m:t>
-          </m:r>
-          <m:r>
-            <w:rPr>
-              <w:rFonts w:ascii="Cambria Math" w:eastAsia="Times New Roman" w:hAnsi="Cambria Math" w:cs="Times New Roman"/>
-              <w:color w:val="4F81BD" w:themeColor="accent1"/>
-            </w:rPr>
-            <m:t>1.760</m:t>
-          </m:r>
-          <m:r>
-            <w:rPr>
-              <w:rFonts w:ascii="Cambria Math" w:eastAsia="Times New Roman" w:hAnsi="Cambria Math" w:cs="Times New Roman"/>
-              <w:color w:val="4F81BD" w:themeColor="accent1"/>
-            </w:rPr>
-            <m:t>-</m:t>
+          <w:bookmarkStart w:id="26" w:name="OLE_LINK15"/>
+          <m:r>
+            <w:rPr>
+              <w:rFonts w:ascii="Cambria Math" w:eastAsia="Times New Roman" w:hAnsi="Cambria Math" w:cs="Times New Roman"/>
+              <w:color w:val="4F81BD" w:themeColor="accent1"/>
+            </w:rPr>
+            <m:t>4.140-1.760-</m:t>
           </m:r>
           <m:r>
             <m:rPr>
@@ -8760,8 +8510,9 @@
               <w:iCs/>
               <w:color w:val="4F81BD" w:themeColor="accent1"/>
             </w:rPr>
-            <m:t>2.110</m:t>
-          </m:r>
+            <m:t>2.110+1</m:t>
+          </m:r>
+          <w:bookmarkEnd w:id="26"/>
           <m:r>
             <m:rPr>
               <m:nor/>
@@ -8771,18 +8522,6 @@
               <w:iCs/>
               <w:color w:val="4F81BD" w:themeColor="accent1"/>
             </w:rPr>
-            <m:t>+1</m:t>
-          </m:r>
-          <w:bookmarkEnd w:id="23"/>
-          <m:r>
-            <m:rPr>
-              <m:nor/>
-            </m:rPr>
-            <w:rPr>
-              <w:rFonts w:ascii="Cambria Math" w:eastAsia="Times New Roman" w:hAnsi="Cambria Math" w:cs="Times New Roman"/>
-              <w:iCs/>
-              <w:color w:val="4F81BD" w:themeColor="accent1"/>
-            </w:rPr>
             <m:t>=</m:t>
           </m:r>
           <m:r>
@@ -8790,21 +8529,7 @@
               <w:rFonts w:ascii="Cambria Math" w:eastAsia="Times New Roman" w:hAnsi="Cambria Math" w:cs="Times New Roman"/>
               <w:color w:val="4F81BD" w:themeColor="accent1"/>
             </w:rPr>
-            <m:t>1.2</m:t>
-          </m:r>
-          <m:r>
-            <w:rPr>
-              <w:rFonts w:ascii="Cambria Math" w:eastAsia="Times New Roman" w:hAnsi="Cambria Math" w:cs="Times New Roman"/>
-              <w:color w:val="4F81BD" w:themeColor="accent1"/>
-            </w:rPr>
-            <m:t>7</m:t>
-          </m:r>
-          <m:r>
-            <w:rPr>
-              <w:rFonts w:ascii="Cambria Math" w:eastAsia="Times New Roman" w:hAnsi="Cambria Math" w:cs="Times New Roman"/>
-              <w:color w:val="4F81BD" w:themeColor="accent1"/>
-            </w:rPr>
-            <m:t>0</m:t>
+            <m:t>1.270</m:t>
           </m:r>
         </m:oMath>
       </m:oMathPara>
@@ -8837,7 +8562,7 @@
         </w:rPr>
         <w:t xml:space="preserve">for the association between sedentary lifestyle at baseline and 10-year all-cause mortality, </w:t>
       </w:r>
-      <w:bookmarkStart w:id="24" w:name="OLE_LINK12"/>
+      <w:bookmarkStart w:id="27" w:name="OLE_LINK12"/>
       <w:r>
         <w:rPr>
           <w:rFonts w:eastAsia="Times New Roman" w:cs="Times New Roman"/>
@@ -8852,7 +8577,7 @@
         </w:rPr>
         <w:t>sex (female) and age</w:t>
       </w:r>
-      <w:bookmarkEnd w:id="24"/>
+      <w:bookmarkEnd w:id="27"/>
       <w:r>
         <w:rPr>
           <w:rFonts w:eastAsia="Times New Roman" w:cs="Times New Roman"/>
@@ -8886,23 +8611,63 @@
           <w:rFonts w:eastAsia="Times New Roman" w:cs="Times New Roman"/>
           <w:color w:val="4F81BD" w:themeColor="accent1"/>
         </w:rPr>
-        <w:t>after adjusting for diabetes, hypertension, sex (female) and age</w:t>
-      </w:r>
-      <w:r>
-        <w:rPr>
-          <w:rFonts w:eastAsia="Times New Roman" w:cs="Times New Roman"/>
-          <w:color w:val="4F81BD" w:themeColor="accent1"/>
-        </w:rPr>
-        <w:t>.</w:t>
-      </w:r>
-    </w:p>
-    <w:p>
-      <w:pPr>
-        <w:rPr>
-          <w:rFonts w:eastAsia="Times New Roman" w:cs="Times New Roman"/>
-        </w:rPr>
-      </w:pPr>
-      <w:bookmarkStart w:id="25" w:name="_Hlk82601626"/>
+        <w:t>after adjusting for diabetes, hypertension, sex (female) and age.</w:t>
+      </w:r>
+    </w:p>
+    <w:p>
+      <w:pPr>
+        <w:rPr>
+          <w:rFonts w:eastAsia="Times New Roman" w:cs="Times New Roman"/>
+        </w:rPr>
+      </w:pPr>
+      <w:bookmarkStart w:id="28" w:name="_Hlk82601626"/>
+      <w:r>
+        <w:rPr>
+          <w:rFonts w:eastAsia="Times New Roman" w:cs="Times New Roman"/>
+        </w:rPr>
+        <w:drawing>
+          <wp:inline distT="0" distB="0" distL="0" distR="0" wp14:anchorId="179C6724" wp14:editId="662D8A85">
+            <wp:extent cx="4419600" cy="1447800"/>
+            <wp:effectExtent l="0" t="0" r="0" b="0"/>
+            <wp:docPr id="14" name="Picture 14" descr="Text&#10;&#10;Description automatically generated"/>
+            <wp:cNvGraphicFramePr>
+              <a:graphicFrameLocks xmlns:a="http://schemas.openxmlformats.org/drawingml/2006/main" noChangeAspect="1"/>
+            </wp:cNvGraphicFramePr>
+            <a:graphic xmlns:a="http://schemas.openxmlformats.org/drawingml/2006/main">
+              <a:graphicData uri="http://schemas.openxmlformats.org/drawingml/2006/picture">
+                <pic:pic xmlns:pic="http://schemas.openxmlformats.org/drawingml/2006/picture">
+                  <pic:nvPicPr>
+                    <pic:cNvPr id="14" name="Picture 14" descr="Text&#10;&#10;Description automatically generated"/>
+                    <pic:cNvPicPr/>
+                  </pic:nvPicPr>
+                  <pic:blipFill>
+                    <a:blip r:embed="rId18"/>
+                    <a:stretch>
+                      <a:fillRect/>
+                    </a:stretch>
+                  </pic:blipFill>
+                  <pic:spPr>
+                    <a:xfrm>
+                      <a:off x="0" y="0"/>
+                      <a:ext cx="4419600" cy="1447800"/>
+                    </a:xfrm>
+                    <a:prstGeom prst="rect">
+                      <a:avLst/>
+                    </a:prstGeom>
+                  </pic:spPr>
+                </pic:pic>
+              </a:graphicData>
+            </a:graphic>
+          </wp:inline>
+        </w:drawing>
+      </w:r>
+    </w:p>
+    <w:p>
+      <w:pPr>
+        <w:rPr>
+          <w:rFonts w:eastAsia="Times New Roman" w:cs="Times New Roman"/>
+        </w:rPr>
+      </w:pPr>
     </w:p>
     <w:p>
       <w:pPr>
@@ -8915,8 +8680,8 @@
           <w:rFonts w:eastAsia="Times New Roman" w:cs="Times New Roman"/>
         </w:rPr>
       </w:pPr>
-      <w:bookmarkStart w:id="26" w:name="_Hlk532114001"/>
-      <w:bookmarkStart w:id="27" w:name="OLE_LINK78"/>
+      <w:bookmarkStart w:id="29" w:name="_Hlk532114001"/>
+      <w:bookmarkStart w:id="30" w:name="OLE_LINK78"/>
       <w:r>
         <w:t xml:space="preserve">Start to write the results section of a paper describing the relationship </w:t>
       </w:r>
@@ -8944,7 +8709,7 @@
       <w:r>
         <w:t>.</w:t>
       </w:r>
-      <w:bookmarkEnd w:id="26"/>
+      <w:bookmarkEnd w:id="29"/>
       <w:r>
         <w:t xml:space="preserve">  S</w:t>
       </w:r>
@@ -9037,7 +8802,14 @@
         <w:rPr>
           <w:rFonts w:eastAsia="Times New Roman" w:cs="Times New Roman"/>
         </w:rPr>
-        <w:t xml:space="preserve">.  You should include information regarding the crude association and whether there appears to be confounding and/or effect modification by </w:t>
+        <w:t xml:space="preserve">.  </w:t>
+      </w:r>
+      <w:bookmarkStart w:id="31" w:name="OLE_LINK22"/>
+      <w:r>
+        <w:rPr>
+          <w:rFonts w:eastAsia="Times New Roman" w:cs="Times New Roman"/>
+        </w:rPr>
+        <w:t xml:space="preserve">You should include information regarding the crude association and whether there appears to be confounding and/or effect modification by </w:t>
       </w:r>
       <w:r>
         <w:rPr>
@@ -9055,7 +8827,14 @@
         <w:rPr>
           <w:rFonts w:eastAsia="Times New Roman" w:cs="Times New Roman"/>
         </w:rPr>
-        <w:t>in the study data.  In the third paragraph, summarize the findings from Table 3</w:t>
+        <w:t>in the study data.</w:t>
+      </w:r>
+      <w:bookmarkEnd w:id="31"/>
+      <w:r>
+        <w:rPr>
+          <w:rFonts w:eastAsia="Times New Roman" w:cs="Times New Roman"/>
+        </w:rPr>
+        <w:t xml:space="preserve">  In the third paragraph, summarize the findings from Table 3</w:t>
       </w:r>
       <w:r>
         <w:rPr>
@@ -9085,14 +8864,7 @@
         <w:rPr>
           <w:rFonts w:eastAsia="Times New Roman" w:cs="Times New Roman"/>
         </w:rPr>
-        <w:t xml:space="preserve"> describe the results of your evaluation of whether there is evidence for effect measure </w:t>
-      </w:r>
-      <w:r>
-        <w:rPr>
-          <w:rFonts w:eastAsia="Times New Roman" w:cs="Times New Roman"/>
-        </w:rPr>
-        <w:lastRenderedPageBreak/>
-        <w:t xml:space="preserve">modification by </w:t>
+        <w:t xml:space="preserve"> describe the results of your evaluation of whether there is evidence for effect measure modification by </w:t>
       </w:r>
       <w:r>
         <w:rPr>
@@ -9150,8 +8922,1138 @@
         </w:rPr>
         <w:t xml:space="preserve"> </w:t>
       </w:r>
-      <w:bookmarkEnd w:id="25"/>
-      <w:bookmarkEnd w:id="27"/>
+      <w:bookmarkStart w:id="32" w:name="OLE_LINK20"/>
+      <w:bookmarkEnd w:id="28"/>
+      <w:bookmarkEnd w:id="30"/>
+    </w:p>
+    <w:p>
+      <w:pPr>
+        <w:rPr>
+          <w:rFonts w:eastAsia="Times New Roman" w:cs="Times New Roman"/>
+          <w:color w:val="4F81BD" w:themeColor="accent1"/>
+          <w:lang w:eastAsia="zh-CN"/>
+        </w:rPr>
+      </w:pPr>
+      <w:commentRangeStart w:id="33"/>
+      <w:r>
+        <w:rPr>
+          <w:rFonts w:eastAsia="Times New Roman" w:cs="Times New Roman"/>
+          <w:color w:val="4F81BD" w:themeColor="accent1"/>
+          <w:lang w:eastAsia="zh-CN"/>
+        </w:rPr>
+        <w:t>371</w:t>
+      </w:r>
+      <w:r>
+        <w:rPr>
+          <w:rFonts w:eastAsia="Times New Roman" w:cs="Times New Roman"/>
+          <w:color w:val="4F81BD" w:themeColor="accent1"/>
+          <w:lang w:eastAsia="zh-CN"/>
+        </w:rPr>
+        <w:t>2</w:t>
+      </w:r>
+      <w:r>
+        <w:rPr>
+          <w:rFonts w:eastAsia="Times New Roman" w:cs="Times New Roman"/>
+          <w:color w:val="4F81BD" w:themeColor="accent1"/>
+          <w:lang w:eastAsia="zh-CN"/>
+        </w:rPr>
+        <w:t xml:space="preserve"> </w:t>
+      </w:r>
+      <w:commentRangeEnd w:id="33"/>
+      <w:r>
+        <w:rPr>
+          <w:rStyle w:val="CommentReference"/>
+        </w:rPr>
+        <w:commentReference w:id="33"/>
+      </w:r>
+      <w:r>
+        <w:rPr>
+          <w:rFonts w:eastAsia="Times New Roman" w:cs="Times New Roman"/>
+          <w:color w:val="4F81BD" w:themeColor="accent1"/>
+          <w:lang w:eastAsia="zh-CN"/>
+        </w:rPr>
+        <w:t xml:space="preserve">participants were </w:t>
+      </w:r>
+      <w:r>
+        <w:rPr>
+          <w:rFonts w:eastAsia="Times New Roman" w:cs="Times New Roman"/>
+          <w:color w:val="4F81BD" w:themeColor="accent1"/>
+          <w:lang w:eastAsia="zh-CN"/>
+        </w:rPr>
+        <w:t>followed during the 10 years</w:t>
+      </w:r>
+      <w:r>
+        <w:rPr>
+          <w:rFonts w:eastAsia="Times New Roman" w:cs="Times New Roman"/>
+          <w:color w:val="4F81BD" w:themeColor="accent1"/>
+          <w:lang w:eastAsia="zh-CN"/>
+        </w:rPr>
+        <w:t xml:space="preserve"> </w:t>
+      </w:r>
+      <w:r>
+        <w:rPr>
+          <w:rFonts w:eastAsia="Times New Roman" w:cs="Times New Roman" w:hint="eastAsia"/>
+          <w:color w:val="4F81BD" w:themeColor="accent1"/>
+          <w:lang w:eastAsia="zh-CN"/>
+        </w:rPr>
+        <w:t>in</w:t>
+      </w:r>
+      <w:r>
+        <w:rPr>
+          <w:rFonts w:eastAsia="Times New Roman" w:cs="Times New Roman"/>
+          <w:color w:val="4F81BD" w:themeColor="accent1"/>
+          <w:lang w:eastAsia="zh-CN"/>
+        </w:rPr>
+        <w:t xml:space="preserve"> the prospective cohort</w:t>
+      </w:r>
+      <w:r>
+        <w:rPr>
+          <w:rFonts w:eastAsia="Times New Roman" w:cs="Times New Roman"/>
+          <w:color w:val="4F81BD" w:themeColor="accent1"/>
+          <w:lang w:eastAsia="zh-CN"/>
+        </w:rPr>
+        <w:t xml:space="preserve"> (MI onset cohort)</w:t>
+      </w:r>
+      <w:r>
+        <w:rPr>
+          <w:rFonts w:eastAsia="Times New Roman" w:cs="Times New Roman"/>
+          <w:color w:val="4F81BD" w:themeColor="accent1"/>
+          <w:lang w:eastAsia="zh-CN"/>
+        </w:rPr>
+        <w:t xml:space="preserve">, including 3199 with a sedentary lifestyle at baseline and </w:t>
+      </w:r>
+      <w:r>
+        <w:rPr>
+          <w:rFonts w:eastAsia="Times New Roman" w:cs="Times New Roman"/>
+          <w:color w:val="4F81BD" w:themeColor="accent1"/>
+          <w:lang w:eastAsia="zh-CN"/>
+        </w:rPr>
+        <w:t>513 without a sedentary lifestyle at baseline</w:t>
+      </w:r>
+      <w:r>
+        <w:rPr>
+          <w:rFonts w:eastAsia="Times New Roman" w:cs="Times New Roman"/>
+          <w:color w:val="4F81BD" w:themeColor="accent1"/>
+          <w:lang w:eastAsia="zh-CN"/>
+        </w:rPr>
+        <w:t xml:space="preserve">, investigating the </w:t>
+      </w:r>
+      <w:r>
+        <w:rPr>
+          <w:rFonts w:eastAsia="Times New Roman" w:cs="Times New Roman"/>
+          <w:color w:val="4F81BD" w:themeColor="accent1"/>
+          <w:lang w:eastAsia="zh-CN"/>
+        </w:rPr>
+        <w:t>association</w:t>
+      </w:r>
+      <w:r>
+        <w:rPr>
+          <w:rFonts w:eastAsia="Times New Roman" w:cs="Times New Roman"/>
+          <w:color w:val="4F81BD" w:themeColor="accent1"/>
+          <w:lang w:eastAsia="zh-CN"/>
+        </w:rPr>
+        <w:t xml:space="preserve"> </w:t>
+      </w:r>
+      <w:r>
+        <w:rPr>
+          <w:rFonts w:eastAsia="Times New Roman" w:cs="Times New Roman"/>
+          <w:color w:val="4F81BD" w:themeColor="accent1"/>
+          <w:lang w:eastAsia="zh-CN"/>
+        </w:rPr>
+        <w:t>between sedentary lifestyle and 10-year all-cause mortality</w:t>
+      </w:r>
+      <w:r>
+        <w:rPr>
+          <w:rFonts w:eastAsia="Times New Roman" w:cs="Times New Roman"/>
+          <w:color w:val="4F81BD" w:themeColor="accent1"/>
+          <w:lang w:eastAsia="zh-CN"/>
+        </w:rPr>
+        <w:t xml:space="preserve"> by cumulative incidence ratio (CIR) and odds ratio (OR)</w:t>
+      </w:r>
+      <w:r>
+        <w:rPr>
+          <w:rFonts w:eastAsia="Times New Roman" w:cs="Times New Roman"/>
+          <w:color w:val="4F81BD" w:themeColor="accent1"/>
+          <w:lang w:eastAsia="zh-CN"/>
+        </w:rPr>
+        <w:t>.</w:t>
+      </w:r>
+      <w:bookmarkEnd w:id="32"/>
+      <w:r>
+        <w:rPr>
+          <w:rFonts w:eastAsia="Times New Roman" w:cs="Times New Roman"/>
+          <w:color w:val="4F81BD" w:themeColor="accent1"/>
+          <w:lang w:eastAsia="zh-CN"/>
+        </w:rPr>
+        <w:t xml:space="preserve"> </w:t>
+      </w:r>
+      <w:bookmarkStart w:id="34" w:name="OLE_LINK21"/>
+      <w:r>
+        <w:rPr>
+          <w:rFonts w:eastAsia="Times New Roman" w:cs="Times New Roman"/>
+          <w:color w:val="4F81BD" w:themeColor="accent1"/>
+          <w:lang w:eastAsia="zh-CN"/>
+        </w:rPr>
+        <w:t xml:space="preserve">Participants </w:t>
+      </w:r>
+      <w:r>
+        <w:rPr>
+          <w:rFonts w:eastAsia="Times New Roman" w:cs="Times New Roman"/>
+          <w:color w:val="4F81BD" w:themeColor="accent1"/>
+          <w:lang w:eastAsia="zh-CN"/>
+        </w:rPr>
+        <w:t xml:space="preserve">who had a sedentary lifestyle at baseline tend to be </w:t>
+      </w:r>
+      <w:r>
+        <w:rPr>
+          <w:rFonts w:eastAsia="Times New Roman" w:cs="Times New Roman"/>
+          <w:color w:val="4F81BD" w:themeColor="accent1"/>
+          <w:lang w:eastAsia="zh-CN"/>
+        </w:rPr>
+        <w:t xml:space="preserve">older, </w:t>
+      </w:r>
+      <w:r>
+        <w:rPr>
+          <w:rFonts w:eastAsia="Times New Roman" w:cs="Times New Roman"/>
+          <w:color w:val="4F81BD" w:themeColor="accent1"/>
+          <w:lang w:eastAsia="zh-CN"/>
+        </w:rPr>
+        <w:t xml:space="preserve">female, non-married, </w:t>
+      </w:r>
+      <w:r>
+        <w:rPr>
+          <w:rFonts w:eastAsia="Times New Roman" w:cs="Times New Roman"/>
+          <w:color w:val="4F81BD" w:themeColor="accent1"/>
+          <w:lang w:eastAsia="zh-CN"/>
+        </w:rPr>
+        <w:t>less education attainment, with</w:t>
+      </w:r>
+      <w:r>
+        <w:rPr>
+          <w:rFonts w:eastAsia="Times New Roman" w:cs="Times New Roman"/>
+          <w:color w:val="4F81BD" w:themeColor="accent1"/>
+          <w:lang w:eastAsia="zh-CN"/>
+        </w:rPr>
+        <w:t xml:space="preserve"> diabetes and </w:t>
+      </w:r>
+      <w:r>
+        <w:rPr>
+          <w:rFonts w:eastAsia="Times New Roman" w:cs="Times New Roman"/>
+          <w:color w:val="4F81BD" w:themeColor="accent1"/>
+          <w:lang w:eastAsia="zh-CN"/>
+        </w:rPr>
+        <w:t xml:space="preserve">with </w:t>
+      </w:r>
+      <w:r>
+        <w:rPr>
+          <w:rFonts w:eastAsia="Times New Roman" w:cs="Times New Roman"/>
+          <w:color w:val="4F81BD" w:themeColor="accent1"/>
+          <w:lang w:eastAsia="zh-CN"/>
+        </w:rPr>
+        <w:t>hypertension at baseline</w:t>
+      </w:r>
+      <w:r>
+        <w:rPr>
+          <w:rFonts w:eastAsia="Times New Roman" w:cs="Times New Roman"/>
+          <w:color w:val="4F81BD" w:themeColor="accent1"/>
+          <w:lang w:eastAsia="zh-CN"/>
+        </w:rPr>
+        <w:t>.</w:t>
+      </w:r>
+      <w:bookmarkEnd w:id="34"/>
+    </w:p>
+    <w:p>
+      <w:pPr>
+        <w:rPr>
+          <w:rFonts w:eastAsia="Times New Roman" w:cs="Times New Roman"/>
+          <w:color w:val="4F81BD" w:themeColor="accent1"/>
+          <w:lang w:eastAsia="zh-CN"/>
+        </w:rPr>
+      </w:pPr>
+    </w:p>
+    <w:p>
+      <w:pPr>
+        <w:rPr>
+          <w:rFonts w:eastAsia="Times New Roman" w:cs="Times New Roman"/>
+          <w:color w:val="4F81BD" w:themeColor="accent1"/>
+          <w:lang w:eastAsia="zh-CN"/>
+        </w:rPr>
+      </w:pPr>
+      <w:bookmarkStart w:id="35" w:name="OLE_LINK25"/>
+      <w:r>
+        <w:rPr>
+          <w:rFonts w:eastAsia="Times New Roman" w:cs="Times New Roman"/>
+          <w:color w:val="4F81BD" w:themeColor="accent1"/>
+          <w:lang w:eastAsia="zh-CN"/>
+        </w:rPr>
+        <w:t xml:space="preserve">We found there is a </w:t>
+      </w:r>
+      <w:r>
+        <w:rPr>
+          <w:rFonts w:eastAsia="Times New Roman" w:cs="Times New Roman"/>
+          <w:color w:val="4F81BD" w:themeColor="accent1"/>
+          <w:lang w:eastAsia="zh-CN"/>
+        </w:rPr>
+        <w:t>crude positive relationship between sedentary lifestyle at baseline and the 10-year all-cause mortality (crude CIR=</w:t>
+      </w:r>
+      <w:r>
+        <w:rPr>
+          <w:rFonts w:eastAsia="Times New Roman" w:cs="Times New Roman"/>
+          <w:color w:val="4F81BD" w:themeColor="accent1"/>
+          <w:lang w:eastAsia="zh-CN"/>
+        </w:rPr>
+        <w:t>2.274 [95%</w:t>
+      </w:r>
+      <w:r>
+        <w:rPr>
+          <w:rFonts w:eastAsia="Times New Roman" w:cs="Times New Roman"/>
+          <w:color w:val="4F81BD" w:themeColor="accent1"/>
+          <w:lang w:eastAsia="zh-CN"/>
+        </w:rPr>
+        <w:t xml:space="preserve"> CI</w:t>
+      </w:r>
+      <w:r>
+        <w:rPr>
+          <w:rFonts w:eastAsia="Times New Roman" w:cs="Times New Roman"/>
+          <w:color w:val="4F81BD" w:themeColor="accent1"/>
+          <w:lang w:eastAsia="zh-CN"/>
+        </w:rPr>
+        <w:t>: 1.8248, 2.8338]).</w:t>
+      </w:r>
+      <w:r>
+        <w:rPr>
+          <w:rFonts w:eastAsia="Times New Roman" w:cs="Times New Roman"/>
+          <w:color w:val="4F81BD" w:themeColor="accent1"/>
+          <w:lang w:eastAsia="zh-CN"/>
+        </w:rPr>
+        <w:t xml:space="preserve"> </w:t>
+      </w:r>
+      <w:r>
+        <w:rPr>
+          <w:rFonts w:eastAsia="Times New Roman" w:cs="Times New Roman"/>
+          <w:color w:val="4F81BD" w:themeColor="accent1"/>
+          <w:lang w:eastAsia="zh-CN"/>
+        </w:rPr>
+        <w:t xml:space="preserve">The </w:t>
+      </w:r>
+      <w:bookmarkStart w:id="36" w:name="OLE_LINK24"/>
+      <w:r>
+        <w:rPr>
+          <w:rFonts w:eastAsia="Times New Roman" w:cs="Times New Roman"/>
+          <w:color w:val="4F81BD" w:themeColor="accent1"/>
+          <w:lang w:eastAsia="zh-CN"/>
+        </w:rPr>
+        <w:t xml:space="preserve">magnitude </w:t>
+      </w:r>
+      <w:bookmarkEnd w:id="36"/>
+      <w:r>
+        <w:rPr>
+          <w:rFonts w:eastAsia="Times New Roman" w:cs="Times New Roman"/>
+          <w:color w:val="4F81BD" w:themeColor="accent1"/>
+          <w:lang w:eastAsia="zh-CN"/>
+        </w:rPr>
+        <w:t xml:space="preserve">of this association </w:t>
+      </w:r>
+      <w:r>
+        <w:rPr>
+          <w:rFonts w:eastAsia="Times New Roman" w:cs="Times New Roman"/>
+          <w:color w:val="4F81BD" w:themeColor="accent1"/>
+          <w:lang w:eastAsia="zh-CN"/>
+        </w:rPr>
+        <w:t>is similar stratified by diabetes at baseline</w:t>
+      </w:r>
+      <w:r>
+        <w:rPr>
+          <w:rFonts w:eastAsia="Times New Roman" w:cs="Times New Roman"/>
+          <w:color w:val="4F81BD" w:themeColor="accent1"/>
+          <w:lang w:eastAsia="zh-CN"/>
+        </w:rPr>
+        <w:t xml:space="preserve"> (2.0182 [95%</w:t>
+      </w:r>
+      <w:r>
+        <w:rPr>
+          <w:rFonts w:eastAsia="Times New Roman" w:cs="Times New Roman"/>
+          <w:color w:val="4F81BD" w:themeColor="accent1"/>
+          <w:lang w:eastAsia="zh-CN"/>
+        </w:rPr>
+        <w:t xml:space="preserve"> </w:t>
+      </w:r>
+      <w:r>
+        <w:rPr>
+          <w:rFonts w:eastAsia="Times New Roman" w:cs="Times New Roman"/>
+          <w:color w:val="4F81BD" w:themeColor="accent1"/>
+          <w:lang w:eastAsia="zh-CN"/>
+        </w:rPr>
+        <w:t xml:space="preserve">CI: 1.3272, 3.0689] for </w:t>
+      </w:r>
+      <w:r>
+        <w:rPr>
+          <w:rFonts w:eastAsia="Times New Roman" w:cs="Times New Roman"/>
+          <w:color w:val="4F81BD" w:themeColor="accent1"/>
+          <w:lang w:eastAsia="zh-CN"/>
+        </w:rPr>
+        <w:t>diabetes vs 2.1560 [95% CI: 1.6693, 2.7846]</w:t>
+      </w:r>
+      <w:r>
+        <w:rPr>
+          <w:rFonts w:eastAsia="Times New Roman" w:cs="Times New Roman"/>
+          <w:color w:val="4F81BD" w:themeColor="accent1"/>
+          <w:lang w:eastAsia="zh-CN"/>
+        </w:rPr>
+        <w:t>)</w:t>
+      </w:r>
+      <w:r>
+        <w:rPr>
+          <w:rFonts w:eastAsia="Times New Roman" w:cs="Times New Roman"/>
+          <w:color w:val="4F81BD" w:themeColor="accent1"/>
+          <w:lang w:eastAsia="zh-CN"/>
+        </w:rPr>
+        <w:t xml:space="preserve">, and there is no </w:t>
+      </w:r>
+      <w:r>
+        <w:rPr>
+          <w:rFonts w:eastAsia="Times New Roman" w:cs="Times New Roman"/>
+          <w:color w:val="4F81BD" w:themeColor="accent1"/>
+          <w:lang w:eastAsia="zh-CN"/>
+        </w:rPr>
+        <w:t xml:space="preserve">multiplicative </w:t>
+      </w:r>
+      <w:r>
+        <w:rPr>
+          <w:rFonts w:eastAsia="Times New Roman" w:cs="Times New Roman"/>
+          <w:color w:val="4F81BD" w:themeColor="accent1"/>
+          <w:lang w:eastAsia="zh-CN"/>
+        </w:rPr>
+        <w:t xml:space="preserve">effect modification by </w:t>
+      </w:r>
+      <w:r>
+        <w:rPr>
+          <w:rFonts w:eastAsia="Times New Roman" w:cs="Times New Roman"/>
+          <w:color w:val="4F81BD" w:themeColor="accent1"/>
+          <w:lang w:eastAsia="zh-CN"/>
+        </w:rPr>
+        <w:t>diabetes</w:t>
+      </w:r>
+      <w:r>
+        <w:rPr>
+          <w:rFonts w:eastAsia="Times New Roman" w:cs="Times New Roman"/>
+          <w:color w:val="4F81BD" w:themeColor="accent1"/>
+          <w:lang w:eastAsia="zh-CN"/>
+        </w:rPr>
+        <w:t xml:space="preserve"> (p</w:t>
+      </w:r>
+      <w:r>
+        <w:rPr>
+          <w:rFonts w:eastAsia="Times New Roman" w:cs="Times New Roman"/>
+          <w:color w:val="4F81BD" w:themeColor="accent1"/>
+          <w:lang w:eastAsia="zh-CN"/>
+        </w:rPr>
+        <w:t>=0.7917</w:t>
+      </w:r>
+      <w:r>
+        <w:rPr>
+          <w:rFonts w:eastAsia="Times New Roman" w:cs="Times New Roman"/>
+          <w:color w:val="4F81BD" w:themeColor="accent1"/>
+          <w:lang w:eastAsia="zh-CN"/>
+        </w:rPr>
+        <w:t xml:space="preserve"> for the test of homogeneity of the </w:t>
+      </w:r>
+      <w:r>
+        <w:rPr>
+          <w:rFonts w:eastAsia="Times New Roman" w:cs="Times New Roman"/>
+          <w:color w:val="4F81BD" w:themeColor="accent1"/>
+          <w:lang w:eastAsia="zh-CN"/>
+        </w:rPr>
+        <w:t>association</w:t>
+      </w:r>
+      <w:r>
+        <w:rPr>
+          <w:rFonts w:eastAsia="Times New Roman" w:cs="Times New Roman"/>
+          <w:color w:val="4F81BD" w:themeColor="accent1"/>
+          <w:lang w:eastAsia="zh-CN"/>
+        </w:rPr>
+        <w:t>)</w:t>
+      </w:r>
+      <w:r>
+        <w:rPr>
+          <w:rFonts w:eastAsia="Times New Roman" w:cs="Times New Roman"/>
+          <w:color w:val="4F81BD" w:themeColor="accent1"/>
+          <w:lang w:eastAsia="zh-CN"/>
+        </w:rPr>
+        <w:t>.</w:t>
+      </w:r>
+      <w:bookmarkEnd w:id="35"/>
+      <w:r>
+        <w:rPr>
+          <w:rFonts w:eastAsia="Times New Roman" w:cs="Times New Roman"/>
+          <w:color w:val="4F81BD" w:themeColor="accent1"/>
+          <w:lang w:eastAsia="zh-CN"/>
+        </w:rPr>
+        <w:t xml:space="preserve"> </w:t>
+      </w:r>
+      <w:r>
+        <w:rPr>
+          <w:rFonts w:eastAsia="Times New Roman" w:cs="Times New Roman"/>
+          <w:color w:val="4F81BD" w:themeColor="accent1"/>
+          <w:lang w:eastAsia="zh-CN"/>
+        </w:rPr>
+        <w:t xml:space="preserve">We conducted the </w:t>
+      </w:r>
+      <w:r>
+        <w:rPr>
+          <w:rFonts w:eastAsia="Times New Roman" w:cs="Times New Roman"/>
+          <w:color w:val="4F81BD" w:themeColor="accent1"/>
+          <w:lang w:eastAsia="zh-CN"/>
+        </w:rPr>
+        <w:t>Mantel-Haenszel</w:t>
+      </w:r>
+      <w:r>
+        <w:rPr>
+          <w:rFonts w:eastAsia="Times New Roman" w:cs="Times New Roman"/>
+          <w:color w:val="4F81BD" w:themeColor="accent1"/>
+          <w:lang w:eastAsia="zh-CN"/>
+        </w:rPr>
+        <w:t xml:space="preserve"> method to investigate the </w:t>
+      </w:r>
+      <w:r>
+        <w:rPr>
+          <w:rFonts w:eastAsia="Times New Roman" w:cs="Times New Roman"/>
+          <w:color w:val="4F81BD" w:themeColor="accent1"/>
+          <w:lang w:eastAsia="zh-CN"/>
+        </w:rPr>
+        <w:t xml:space="preserve">association for diabetes, as </w:t>
+      </w:r>
+      <w:r>
+        <w:rPr>
+          <w:rFonts w:eastAsia="Times New Roman" w:cs="Times New Roman"/>
+          <w:color w:val="4F81BD" w:themeColor="accent1"/>
+          <w:lang w:eastAsia="zh-CN"/>
+        </w:rPr>
+        <w:t>p</w:t>
+      </w:r>
+      <w:r>
+        <w:rPr>
+          <w:rFonts w:eastAsia="Times New Roman" w:cs="Times New Roman"/>
+          <w:color w:val="4F81BD" w:themeColor="accent1"/>
+          <w:lang w:eastAsia="zh-CN"/>
+        </w:rPr>
+        <w:t>roportion of participants</w:t>
+      </w:r>
+      <w:r>
+        <w:rPr>
+          <w:rFonts w:eastAsia="Times New Roman" w:cs="Times New Roman"/>
+          <w:color w:val="4F81BD" w:themeColor="accent1"/>
+          <w:lang w:eastAsia="zh-CN"/>
+        </w:rPr>
+        <w:t xml:space="preserve"> </w:t>
+      </w:r>
+      <w:r>
+        <w:rPr>
+          <w:rFonts w:eastAsia="Times New Roman" w:cs="Times New Roman"/>
+          <w:color w:val="4F81BD" w:themeColor="accent1"/>
+          <w:lang w:eastAsia="zh-CN"/>
+        </w:rPr>
+        <w:t xml:space="preserve">with </w:t>
+      </w:r>
+      <w:r>
+        <w:rPr>
+          <w:rFonts w:eastAsia="Times New Roman" w:cs="Times New Roman"/>
+          <w:color w:val="4F81BD" w:themeColor="accent1"/>
+          <w:lang w:eastAsia="zh-CN"/>
+        </w:rPr>
+        <w:t xml:space="preserve">diabetes is significant different among those who have sedentary lifestyle </w:t>
+      </w:r>
+      <w:r>
+        <w:rPr>
+          <w:rFonts w:eastAsia="Times New Roman" w:cs="Times New Roman"/>
+          <w:color w:val="4F81BD" w:themeColor="accent1"/>
+          <w:lang w:eastAsia="zh-CN"/>
+        </w:rPr>
+        <w:t>and thos</w:t>
+      </w:r>
+      <w:r>
+        <w:rPr>
+          <w:rFonts w:eastAsia="Times New Roman" w:cs="Times New Roman"/>
+          <w:color w:val="4F81BD" w:themeColor="accent1"/>
+          <w:lang w:eastAsia="zh-CN"/>
+        </w:rPr>
+        <w:t>e who have not (p&lt;0.001)</w:t>
+      </w:r>
+      <w:r>
+        <w:rPr>
+          <w:rFonts w:eastAsia="Times New Roman" w:cs="Times New Roman"/>
+          <w:color w:val="4F81BD" w:themeColor="accent1"/>
+          <w:lang w:eastAsia="zh-CN"/>
+        </w:rPr>
+        <w:t>.</w:t>
+      </w:r>
+      <w:r>
+        <w:rPr>
+          <w:rFonts w:eastAsia="Times New Roman" w:cs="Times New Roman"/>
+          <w:color w:val="4F81BD" w:themeColor="accent1"/>
+          <w:lang w:eastAsia="zh-CN"/>
+        </w:rPr>
+        <w:t xml:space="preserve"> </w:t>
+      </w:r>
+      <w:r>
+        <w:rPr>
+          <w:rFonts w:eastAsia="Times New Roman" w:cs="Times New Roman"/>
+          <w:color w:val="4F81BD" w:themeColor="accent1"/>
+          <w:lang w:eastAsia="zh-CN"/>
+        </w:rPr>
+        <w:t xml:space="preserve">After </w:t>
+      </w:r>
+      <w:r>
+        <w:rPr>
+          <w:rFonts w:eastAsia="Times New Roman" w:cs="Times New Roman"/>
+          <w:color w:val="4F81BD" w:themeColor="accent1"/>
+          <w:lang w:eastAsia="zh-CN"/>
+        </w:rPr>
+        <w:t>stratifying</w:t>
+      </w:r>
+      <w:r>
+        <w:rPr>
+          <w:rFonts w:eastAsia="Times New Roman" w:cs="Times New Roman"/>
+          <w:color w:val="4F81BD" w:themeColor="accent1"/>
+          <w:lang w:eastAsia="zh-CN"/>
+        </w:rPr>
+        <w:t xml:space="preserve"> for the diabetes at baseline, </w:t>
+      </w:r>
+      <w:r>
+        <w:rPr>
+          <w:rFonts w:eastAsia="Times New Roman" w:cs="Times New Roman"/>
+          <w:color w:val="4F81BD" w:themeColor="accent1"/>
+          <w:lang w:eastAsia="zh-CN"/>
+        </w:rPr>
+        <w:t xml:space="preserve">there is an </w:t>
+      </w:r>
+      <w:r>
+        <w:rPr>
+          <w:rFonts w:eastAsia="Times New Roman" w:cs="Times New Roman"/>
+          <w:color w:val="4F81BD" w:themeColor="accent1"/>
+          <w:lang w:eastAsia="zh-CN"/>
+        </w:rPr>
+        <w:t>association between sedentary lifestyle at baseline and 10-year all-cause mortality</w:t>
+      </w:r>
+      <w:r>
+        <w:rPr>
+          <w:rFonts w:eastAsia="Times New Roman" w:cs="Times New Roman"/>
+          <w:color w:val="4F81BD" w:themeColor="accent1"/>
+          <w:lang w:eastAsia="zh-CN"/>
+        </w:rPr>
+        <w:t xml:space="preserve"> (Mantel-Haenszel CIR=</w:t>
+      </w:r>
+      <w:r>
+        <w:rPr>
+          <w:rFonts w:eastAsia="Times New Roman" w:cs="Times New Roman"/>
+          <w:color w:val="4F81BD" w:themeColor="accent1"/>
+          <w:lang w:eastAsia="zh-CN"/>
+        </w:rPr>
+        <w:t>2.1216 [95% CI: 1.7047, 2.6404]</w:t>
+      </w:r>
+      <w:r>
+        <w:rPr>
+          <w:rFonts w:eastAsia="Times New Roman" w:cs="Times New Roman"/>
+          <w:color w:val="4F81BD" w:themeColor="accent1"/>
+          <w:lang w:eastAsia="zh-CN"/>
+        </w:rPr>
+        <w:t>).</w:t>
+      </w:r>
+    </w:p>
+    <w:p>
+      <w:pPr>
+        <w:rPr>
+          <w:rFonts w:eastAsia="Times New Roman" w:cs="Times New Roman"/>
+          <w:color w:val="4F81BD" w:themeColor="accent1"/>
+          <w:lang w:eastAsia="zh-CN"/>
+        </w:rPr>
+      </w:pPr>
+    </w:p>
+    <w:p>
+      <w:pPr>
+        <w:rPr>
+          <w:rFonts w:eastAsia="Times New Roman" w:cs="Times New Roman"/>
+          <w:color w:val="4F81BD" w:themeColor="accent1"/>
+          <w:lang w:eastAsia="zh-CN"/>
+        </w:rPr>
+      </w:pPr>
+      <w:bookmarkStart w:id="37" w:name="OLE_LINK26"/>
+      <w:r>
+        <w:rPr>
+          <w:rFonts w:eastAsia="Times New Roman" w:cs="Times New Roman"/>
+          <w:color w:val="4F81BD" w:themeColor="accent1"/>
+          <w:lang w:eastAsia="zh-CN"/>
+        </w:rPr>
+        <w:t xml:space="preserve">The association between </w:t>
+      </w:r>
+      <w:bookmarkStart w:id="38" w:name="OLE_LINK27"/>
+      <w:bookmarkStart w:id="39" w:name="OLE_LINK29"/>
+      <w:r>
+        <w:rPr>
+          <w:rFonts w:eastAsia="Times New Roman" w:cs="Times New Roman"/>
+          <w:color w:val="4F81BD" w:themeColor="accent1"/>
+          <w:lang w:eastAsia="zh-CN"/>
+        </w:rPr>
+        <w:t>sedentary lifestyle at baseline and 10-year all-cause mortality</w:t>
+      </w:r>
+      <w:bookmarkEnd w:id="38"/>
+      <w:r>
+        <w:rPr>
+          <w:rFonts w:eastAsia="Times New Roman" w:cs="Times New Roman"/>
+          <w:color w:val="4F81BD" w:themeColor="accent1"/>
+          <w:lang w:eastAsia="zh-CN"/>
+        </w:rPr>
+        <w:t xml:space="preserve"> </w:t>
+      </w:r>
+      <w:bookmarkEnd w:id="39"/>
+      <w:r>
+        <w:rPr>
+          <w:rFonts w:eastAsia="Times New Roman" w:cs="Times New Roman"/>
+          <w:color w:val="4F81BD" w:themeColor="accent1"/>
+          <w:lang w:eastAsia="zh-CN"/>
+        </w:rPr>
+        <w:t>is positively significant</w:t>
+      </w:r>
+      <w:r>
+        <w:rPr>
+          <w:rFonts w:eastAsia="Times New Roman" w:cs="Times New Roman"/>
+          <w:color w:val="4F81BD" w:themeColor="accent1"/>
+          <w:lang w:eastAsia="zh-CN"/>
+        </w:rPr>
+        <w:t xml:space="preserve">, </w:t>
+      </w:r>
+      <w:r>
+        <w:rPr>
+          <w:rFonts w:eastAsia="Times New Roman" w:cs="Times New Roman"/>
+          <w:color w:val="4F81BD" w:themeColor="accent1"/>
+          <w:lang w:eastAsia="zh-CN"/>
+        </w:rPr>
+        <w:t xml:space="preserve">but the magnitude of this association gets </w:t>
+      </w:r>
+      <w:r>
+        <w:rPr>
+          <w:rFonts w:eastAsia="Times New Roman" w:cs="Times New Roman"/>
+          <w:color w:val="4F81BD" w:themeColor="accent1"/>
+          <w:lang w:eastAsia="zh-CN"/>
+        </w:rPr>
+        <w:t>smaller</w:t>
+      </w:r>
+      <w:r>
+        <w:rPr>
+          <w:rFonts w:eastAsia="Times New Roman" w:cs="Times New Roman"/>
+          <w:color w:val="4F81BD" w:themeColor="accent1"/>
+          <w:lang w:eastAsia="zh-CN"/>
+        </w:rPr>
+        <w:t xml:space="preserve"> (age and sex adjusted OR=</w:t>
+      </w:r>
+      <w:r>
+        <w:rPr>
+          <w:color w:val="4F81BD" w:themeColor="accent1"/>
+        </w:rPr>
+        <w:t xml:space="preserve">1.919 </w:t>
+      </w:r>
+      <w:r>
+        <w:rPr>
+          <w:rFonts w:eastAsia="Times New Roman" w:cs="Times New Roman"/>
+          <w:color w:val="4F81BD" w:themeColor="accent1"/>
+          <w:lang w:eastAsia="zh-CN"/>
+        </w:rPr>
+        <w:t>[95% CI: 1.468, 2.538])</w:t>
+      </w:r>
+      <w:r>
+        <w:rPr>
+          <w:rFonts w:eastAsia="Times New Roman" w:cs="Times New Roman"/>
+          <w:color w:val="4F81BD" w:themeColor="accent1"/>
+          <w:lang w:eastAsia="zh-CN"/>
+        </w:rPr>
+        <w:t xml:space="preserve"> after </w:t>
+      </w:r>
+      <w:r>
+        <w:rPr>
+          <w:rFonts w:eastAsia="Times New Roman" w:cs="Times New Roman"/>
+          <w:color w:val="4F81BD" w:themeColor="accent1"/>
+          <w:lang w:eastAsia="zh-CN"/>
+        </w:rPr>
+        <w:t xml:space="preserve">adjusted for age and </w:t>
+      </w:r>
+      <w:r>
+        <w:rPr>
+          <w:rFonts w:eastAsia="Times New Roman" w:cs="Times New Roman"/>
+          <w:color w:val="4F81BD" w:themeColor="accent1"/>
+          <w:lang w:eastAsia="zh-CN"/>
+        </w:rPr>
+        <w:t>sex and</w:t>
+      </w:r>
+      <w:r>
+        <w:rPr>
+          <w:rFonts w:eastAsia="Times New Roman" w:cs="Times New Roman"/>
+          <w:color w:val="4F81BD" w:themeColor="accent1"/>
+          <w:lang w:eastAsia="zh-CN"/>
+        </w:rPr>
+        <w:t xml:space="preserve"> </w:t>
+      </w:r>
+      <w:r>
+        <w:rPr>
+          <w:rFonts w:eastAsia="Times New Roman" w:cs="Times New Roman"/>
+          <w:color w:val="4F81BD" w:themeColor="accent1"/>
+          <w:lang w:eastAsia="zh-CN"/>
+        </w:rPr>
+        <w:t xml:space="preserve">becomes </w:t>
+      </w:r>
+      <w:r>
+        <w:rPr>
+          <w:rFonts w:eastAsia="Times New Roman" w:cs="Times New Roman"/>
+          <w:color w:val="4F81BD" w:themeColor="accent1"/>
+          <w:lang w:eastAsia="zh-CN"/>
+        </w:rPr>
+        <w:t xml:space="preserve">further </w:t>
+      </w:r>
+      <w:r>
+        <w:rPr>
+          <w:rFonts w:eastAsia="Times New Roman" w:cs="Times New Roman"/>
+          <w:color w:val="4F81BD" w:themeColor="accent1"/>
+          <w:lang w:eastAsia="zh-CN"/>
+        </w:rPr>
+        <w:t>smaller</w:t>
+      </w:r>
+      <w:r>
+        <w:rPr>
+          <w:rFonts w:eastAsia="Times New Roman" w:cs="Times New Roman"/>
+          <w:color w:val="4F81BD" w:themeColor="accent1"/>
+          <w:lang w:eastAsia="zh-CN"/>
+        </w:rPr>
+        <w:t xml:space="preserve"> </w:t>
+      </w:r>
+      <w:bookmarkStart w:id="40" w:name="OLE_LINK5"/>
+      <w:r>
+        <w:rPr>
+          <w:rFonts w:eastAsia="Times New Roman" w:cs="Times New Roman"/>
+          <w:color w:val="4F81BD" w:themeColor="accent1"/>
+          <w:lang w:eastAsia="zh-CN"/>
+        </w:rPr>
+        <w:t>(fully adjusted OR=</w:t>
+      </w:r>
+      <w:r>
+        <w:rPr>
+          <w:color w:val="4F81BD" w:themeColor="accent1"/>
+        </w:rPr>
+        <w:t xml:space="preserve">1.798 </w:t>
+      </w:r>
+      <w:r>
+        <w:rPr>
+          <w:rFonts w:eastAsia="Times New Roman" w:cs="Times New Roman"/>
+          <w:color w:val="4F81BD" w:themeColor="accent1"/>
+          <w:lang w:eastAsia="zh-CN"/>
+        </w:rPr>
+        <w:t>[95% CI: 1.371, 2.385])</w:t>
+      </w:r>
+      <w:bookmarkEnd w:id="40"/>
+      <w:r>
+        <w:rPr>
+          <w:rFonts w:eastAsia="Times New Roman" w:cs="Times New Roman"/>
+          <w:color w:val="4F81BD" w:themeColor="accent1"/>
+          <w:lang w:eastAsia="zh-CN"/>
+        </w:rPr>
+        <w:t xml:space="preserve">. </w:t>
+      </w:r>
+      <w:r>
+        <w:rPr>
+          <w:rFonts w:eastAsia="Times New Roman" w:cs="Times New Roman"/>
+          <w:color w:val="4F81BD" w:themeColor="accent1"/>
+          <w:lang w:eastAsia="zh-CN"/>
+        </w:rPr>
+        <w:t xml:space="preserve"> after adjusted for </w:t>
+      </w:r>
+      <w:r>
+        <w:rPr>
+          <w:rFonts w:eastAsia="Times New Roman" w:cs="Times New Roman"/>
+          <w:color w:val="4F81BD" w:themeColor="accent1"/>
+          <w:lang w:eastAsia="zh-CN"/>
+        </w:rPr>
+        <w:t>two more confounders (diabetes and hypertension status at baseline)</w:t>
+      </w:r>
+      <w:r>
+        <w:rPr>
+          <w:rFonts w:eastAsia="Times New Roman" w:cs="Times New Roman"/>
+          <w:color w:val="4F81BD" w:themeColor="accent1"/>
+          <w:lang w:eastAsia="zh-CN"/>
+        </w:rPr>
+        <w:t>, compared to the crude</w:t>
+      </w:r>
+      <w:r>
+        <w:rPr>
+          <w:rFonts w:eastAsia="Times New Roman" w:cs="Times New Roman"/>
+          <w:color w:val="4F81BD" w:themeColor="accent1"/>
+          <w:lang w:eastAsia="zh-CN"/>
+        </w:rPr>
+        <w:t xml:space="preserve"> model</w:t>
+      </w:r>
+      <w:r>
+        <w:rPr>
+          <w:rFonts w:eastAsia="Times New Roman" w:cs="Times New Roman"/>
+          <w:color w:val="4F81BD" w:themeColor="accent1"/>
+          <w:lang w:eastAsia="zh-CN"/>
+        </w:rPr>
+        <w:t xml:space="preserve">. </w:t>
+      </w:r>
+      <w:bookmarkStart w:id="41" w:name="OLE_LINK28"/>
+      <w:bookmarkEnd w:id="37"/>
+      <w:r>
+        <w:rPr>
+          <w:rFonts w:eastAsia="Times New Roman" w:cs="Times New Roman"/>
+          <w:color w:val="4F81BD" w:themeColor="accent1"/>
+          <w:lang w:eastAsia="zh-CN"/>
+        </w:rPr>
+        <w:t xml:space="preserve">We found </w:t>
+      </w:r>
+      <w:r>
+        <w:rPr>
+          <w:rFonts w:eastAsia="Times New Roman" w:cs="Times New Roman"/>
+          <w:color w:val="4F81BD" w:themeColor="accent1"/>
+          <w:lang w:eastAsia="zh-CN"/>
+        </w:rPr>
+        <w:t>strong evidence</w:t>
+      </w:r>
+      <w:r>
+        <w:rPr>
+          <w:rFonts w:eastAsia="Times New Roman" w:cs="Times New Roman"/>
+          <w:color w:val="4F81BD" w:themeColor="accent1"/>
+          <w:lang w:eastAsia="zh-CN"/>
+        </w:rPr>
+        <w:t xml:space="preserve"> suggesting </w:t>
+      </w:r>
+      <w:r>
+        <w:rPr>
+          <w:rFonts w:eastAsia="Times New Roman" w:cs="Times New Roman"/>
+          <w:color w:val="4F81BD" w:themeColor="accent1"/>
+          <w:lang w:eastAsia="zh-CN"/>
+        </w:rPr>
+        <w:t xml:space="preserve">there is </w:t>
+      </w:r>
+      <w:r>
+        <w:rPr>
+          <w:rFonts w:eastAsia="Times New Roman" w:cs="Times New Roman"/>
+          <w:color w:val="4F81BD" w:themeColor="accent1"/>
+          <w:lang w:eastAsia="zh-CN"/>
+        </w:rPr>
+        <w:t>the additive effect modification by diabetes (RERI=1.270</w:t>
+      </w:r>
+      <w:r>
+        <w:rPr>
+          <w:rFonts w:eastAsia="Times New Roman" w:cs="Times New Roman"/>
+          <w:color w:val="4F81BD" w:themeColor="accent1"/>
+          <w:lang w:eastAsia="zh-CN"/>
+        </w:rPr>
+        <w:t>&gt;0</w:t>
+      </w:r>
+      <w:r>
+        <w:rPr>
+          <w:rFonts w:eastAsia="Times New Roman" w:cs="Times New Roman"/>
+          <w:color w:val="4F81BD" w:themeColor="accent1"/>
+          <w:lang w:eastAsia="zh-CN"/>
+        </w:rPr>
+        <w:t xml:space="preserve">) for </w:t>
+      </w:r>
+      <w:r>
+        <w:rPr>
+          <w:rFonts w:eastAsia="Times New Roman" w:cs="Times New Roman"/>
+          <w:color w:val="4F81BD" w:themeColor="accent1"/>
+          <w:lang w:eastAsia="zh-CN"/>
+        </w:rPr>
+        <w:t>the association between sedentary lifestyle at baseline and 10-year all-cause mortality</w:t>
+      </w:r>
+      <w:r>
+        <w:rPr>
+          <w:rFonts w:eastAsia="Times New Roman" w:cs="Times New Roman"/>
+          <w:color w:val="4F81BD" w:themeColor="accent1"/>
+          <w:lang w:eastAsia="zh-CN"/>
+        </w:rPr>
+        <w:t xml:space="preserve">, </w:t>
+      </w:r>
+      <w:r>
+        <w:rPr>
+          <w:rFonts w:eastAsia="Times New Roman" w:cs="Times New Roman"/>
+          <w:color w:val="4F81BD" w:themeColor="accent1"/>
+          <w:lang w:eastAsia="zh-CN"/>
+        </w:rPr>
+        <w:t xml:space="preserve">but </w:t>
+      </w:r>
+      <w:r>
+        <w:rPr>
+          <w:rFonts w:eastAsia="Times New Roman" w:cs="Times New Roman"/>
+          <w:color w:val="4F81BD" w:themeColor="accent1"/>
+          <w:lang w:eastAsia="zh-CN"/>
+        </w:rPr>
+        <w:t>there is no effect modification by diabetes on the multiplicative scale</w:t>
+      </w:r>
+      <w:r>
+        <w:rPr>
+          <w:rFonts w:eastAsia="Times New Roman" w:cs="Times New Roman"/>
+          <w:color w:val="4F81BD" w:themeColor="accent1"/>
+          <w:lang w:eastAsia="zh-CN"/>
+        </w:rPr>
+        <w:t xml:space="preserve"> (diabetes by sedentary lifestyle</w:t>
+      </w:r>
+      <w:r>
+        <w:rPr>
+          <w:rFonts w:eastAsia="Times New Roman" w:cs="Times New Roman"/>
+          <w:color w:val="4F81BD" w:themeColor="accent1"/>
+          <w:lang w:eastAsia="zh-CN"/>
+        </w:rPr>
+        <w:t xml:space="preserve"> interaction term </w:t>
+      </w:r>
+      <w:commentRangeStart w:id="42"/>
+      <m:oMath>
+        <m:r>
+          <w:rPr>
+            <w:rFonts w:ascii="Cambria Math" w:eastAsia="Times New Roman" w:hAnsi="Cambria Math" w:cs="Times New Roman"/>
+            <w:color w:val="4F81BD" w:themeColor="accent1"/>
+            <w:lang w:eastAsia="zh-CN"/>
+          </w:rPr>
+          <m:t>p=0.743</m:t>
+        </m:r>
+      </m:oMath>
+      <w:commentRangeEnd w:id="42"/>
+      <w:r>
+        <w:rPr>
+          <w:rStyle w:val="CommentReference"/>
+        </w:rPr>
+        <w:commentReference w:id="42"/>
+      </w:r>
+      <w:r>
+        <w:rPr>
+          <w:rFonts w:eastAsia="Times New Roman" w:cs="Times New Roman"/>
+          <w:color w:val="4F81BD" w:themeColor="accent1"/>
+          <w:lang w:eastAsia="zh-CN"/>
+        </w:rPr>
+        <w:t>)</w:t>
+      </w:r>
+      <w:r>
+        <w:rPr>
+          <w:rFonts w:eastAsia="Times New Roman" w:cs="Times New Roman"/>
+          <w:color w:val="4F81BD" w:themeColor="accent1"/>
+          <w:lang w:eastAsia="zh-CN"/>
+        </w:rPr>
+        <w:t xml:space="preserve"> in the fully adjusted model</w:t>
+      </w:r>
+      <w:r>
+        <w:rPr>
+          <w:rFonts w:eastAsia="Times New Roman" w:cs="Times New Roman"/>
+          <w:color w:val="4F81BD" w:themeColor="accent1"/>
+          <w:lang w:eastAsia="zh-CN"/>
+        </w:rPr>
+        <w:t>.</w:t>
+      </w:r>
+      <w:bookmarkEnd w:id="41"/>
+      <w:r>
+        <w:rPr>
+          <w:rFonts w:eastAsia="Times New Roman" w:cs="Times New Roman"/>
+          <w:color w:val="4F81BD" w:themeColor="accent1"/>
+          <w:lang w:eastAsia="zh-CN"/>
+        </w:rPr>
+        <w:t xml:space="preserve"> </w:t>
+      </w:r>
+    </w:p>
+    <w:p>
+      <w:pPr>
+        <w:rPr>
+          <w:rFonts w:eastAsia="Times New Roman" w:cs="Times New Roman"/>
+          <w:color w:val="4F81BD" w:themeColor="accent1"/>
+          <w:lang w:eastAsia="zh-CN"/>
+        </w:rPr>
+      </w:pPr>
+    </w:p>
+    <w:p>
+      <w:pPr>
+        <w:rPr>
+          <w:rFonts w:eastAsia="Times New Roman" w:cs="Times New Roman"/>
+          <w:color w:val="4F81BD" w:themeColor="accent1"/>
+          <w:lang w:eastAsia="zh-CN"/>
+        </w:rPr>
+      </w:pPr>
+      <w:bookmarkStart w:id="43" w:name="OLE_LINK30"/>
+      <w:r>
+        <w:rPr>
+          <w:rFonts w:eastAsia="Times New Roman" w:cs="Times New Roman" w:hint="eastAsia"/>
+          <w:color w:val="4F81BD" w:themeColor="accent1"/>
+          <w:lang w:eastAsia="zh-CN"/>
+        </w:rPr>
+        <w:t>Overall</w:t>
+      </w:r>
+      <w:r>
+        <w:rPr>
+          <w:rFonts w:eastAsia="Times New Roman" w:cs="Times New Roman"/>
+          <w:color w:val="4F81BD" w:themeColor="accent1"/>
+          <w:lang w:eastAsia="zh-CN"/>
+        </w:rPr>
+        <w:t xml:space="preserve">, there is </w:t>
+      </w:r>
+      <w:r>
+        <w:rPr>
+          <w:rFonts w:eastAsia="Times New Roman" w:cs="Times New Roman"/>
+          <w:color w:val="4F81BD" w:themeColor="accent1"/>
+          <w:lang w:eastAsia="zh-CN"/>
+        </w:rPr>
+        <w:t>evidence indicating the positive relationship between sedentary lifestyle at baseline and 10-year all-cause mortality</w:t>
+      </w:r>
+      <w:r>
+        <w:rPr>
+          <w:rFonts w:eastAsia="Times New Roman" w:cs="Times New Roman"/>
+          <w:color w:val="4F81BD" w:themeColor="accent1"/>
+          <w:lang w:eastAsia="zh-CN"/>
+        </w:rPr>
+        <w:t xml:space="preserve"> after adjusted for age, sex, </w:t>
+      </w:r>
+      <w:r>
+        <w:rPr>
+          <w:rFonts w:eastAsia="Times New Roman" w:cs="Times New Roman"/>
+          <w:color w:val="4F81BD" w:themeColor="accent1"/>
+          <w:lang w:eastAsia="zh-CN"/>
+        </w:rPr>
+        <w:t>diabetes,</w:t>
+      </w:r>
+      <w:r>
+        <w:rPr>
+          <w:rFonts w:eastAsia="Times New Roman" w:cs="Times New Roman"/>
+          <w:color w:val="4F81BD" w:themeColor="accent1"/>
+          <w:lang w:eastAsia="zh-CN"/>
+        </w:rPr>
+        <w:t xml:space="preserve"> and hypertension</w:t>
+      </w:r>
+      <w:r>
+        <w:rPr>
+          <w:rFonts w:eastAsia="Times New Roman" w:cs="Times New Roman"/>
+          <w:color w:val="4F81BD" w:themeColor="accent1"/>
+          <w:lang w:eastAsia="zh-CN"/>
+        </w:rPr>
+        <w:t xml:space="preserve">, and </w:t>
+      </w:r>
+      <w:r>
+        <w:rPr>
+          <w:rFonts w:eastAsia="Times New Roman" w:cs="Times New Roman"/>
+          <w:color w:val="4F81BD" w:themeColor="accent1"/>
+          <w:lang w:eastAsia="zh-CN"/>
+        </w:rPr>
+        <w:t>it gets stronger for those with diabetes at baseline on the additive scale</w:t>
+      </w:r>
+      <w:r>
+        <w:rPr>
+          <w:rFonts w:eastAsia="Times New Roman" w:cs="Times New Roman"/>
+          <w:color w:val="4F81BD" w:themeColor="accent1"/>
+          <w:lang w:eastAsia="zh-CN"/>
+        </w:rPr>
+        <w:t>.</w:t>
+      </w:r>
+    </w:p>
+    <w:bookmarkEnd w:id="43"/>
+    <w:p>
+      <w:pPr>
+        <w:rPr>
+          <w:rFonts w:eastAsia="Times New Roman" w:cs="Times New Roman"/>
+          <w:color w:val="4F81BD" w:themeColor="accent1"/>
+          <w:lang w:eastAsia="zh-CN"/>
+        </w:rPr>
+      </w:pPr>
     </w:p>
     <w:sectPr>
       <w:pgSz w:w="12240" w:h="15840"/>
@@ -9162,6 +10064,57 @@
 </w:document>
 </file>
 
+<file path=word/comments.xml><?xml version="1.0" encoding="utf-8"?>
+<w:comments xmlns:wpc="http://schemas.microsoft.com/office/word/2010/wordprocessingCanvas" xmlns:cx="http://schemas.microsoft.com/office/drawing/2014/chartex" xmlns:cx1="http://schemas.microsoft.com/office/drawing/2015/9/8/chartex" xmlns:cx2="http://schemas.microsoft.com/office/drawing/2015/10/21/chartex" xmlns:cx3="http://schemas.microsoft.com/office/drawing/2016/5/9/chartex" xmlns:cx4="http://schemas.microsoft.com/office/drawing/2016/5/10/chartex" xmlns:cx5="http://schemas.microsoft.com/office/drawing/2016/5/11/chartex" xmlns:cx6="http://schemas.microsoft.com/office/drawing/2016/5/12/chartex" xmlns:cx7="http://schemas.microsoft.com/office/drawing/2016/5/13/chartex" xmlns:cx8="http://schemas.microsoft.com/office/drawing/2016/5/14/chartex" xmlns:mc="http://schemas.openxmlformats.org/markup-compatibility/2006" xmlns:aink="http://schemas.microsoft.com/office/drawing/2016/ink" xmlns:am3d="http://schemas.microsoft.com/office/drawing/2017/model3d" xmlns:o="urn:schemas-microsoft-com:office:office" xmlns:oel="http://schemas.microsoft.com/office/2019/extlst" xmlns:r="http://schemas.openxmlformats.org/officeDocument/2006/relationships" xmlns:m="http://schemas.openxmlformats.org/officeDocument/2006/math" xmlns:v="urn:schemas-microsoft-com:vml" xmlns:wp14="http://schemas.microsoft.com/office/word/2010/wordprocessingDrawing" xmlns:wp="http://schemas.openxmlformats.org/drawingml/2006/wordprocessingDrawing" xmlns:w10="urn:schemas-microsoft-com:office:word" xmlns:w="http://schemas.openxmlformats.org/wordprocessingml/2006/main" xmlns:w14="http://schemas.microsoft.com/office/word/2010/wordml" xmlns:w15="http://schemas.microsoft.com/office/word/2012/wordml" xmlns:w16cex="http://schemas.microsoft.com/office/word/2018/wordml/cex" xmlns:w16cid="http://schemas.microsoft.com/office/word/2016/wordml/cid" xmlns:w16="http://schemas.microsoft.com/office/word/2018/wordml" xmlns:w16sdtdh="http://schemas.microsoft.com/office/word/2020/wordml/sdtdatahash" xmlns:w16se="http://schemas.microsoft.com/office/word/2015/wordml/symex" xmlns:wpg="http://schemas.microsoft.com/office/word/2010/wordprocessingGroup" xmlns:wpi="http://schemas.microsoft.com/office/word/2010/wordprocessingInk" xmlns:wne="http://schemas.microsoft.com/office/word/2006/wordml" xmlns:wps="http://schemas.microsoft.com/office/word/2010/wordprocessingShape" mc:Ignorable="w14 w15 w16se w16cid w16 w16cex w16sdtdh wp14">
+  <w:comment w:id="33" w:author="Author" w:initials="A">
+    <w:p>
+      <w:pPr>
+        <w:pStyle w:val="CommentText"/>
+      </w:pPr>
+      <w:r>
+        <w:t>3712</w:t>
+      </w:r>
+      <w:r>
+        <w:rPr>
+          <w:rStyle w:val="CommentReference"/>
+        </w:rPr>
+        <w:annotationRef/>
+      </w:r>
+    </w:p>
+  </w:comment>
+  <w:comment w:id="42" w:author="Author" w:initials="A">
+    <w:p>
+      <w:pPr>
+        <w:pStyle w:val="CommentText"/>
+      </w:pPr>
+      <w:r>
+        <w:t>0.743</w:t>
+      </w:r>
+      <w:r>
+        <w:rPr>
+          <w:rStyle w:val="CommentReference"/>
+        </w:rPr>
+        <w:annotationRef/>
+      </w:r>
+    </w:p>
+  </w:comment>
+</w:comments>
+</file>
+
+<file path=word/commentsExtended.xml><?xml version="1.0" encoding="utf-8"?>
+<w15:commentsEx xmlns:wpc="http://schemas.microsoft.com/office/word/2010/wordprocessingCanvas" xmlns:cx="http://schemas.microsoft.com/office/drawing/2014/chartex" xmlns:cx1="http://schemas.microsoft.com/office/drawing/2015/9/8/chartex" xmlns:cx2="http://schemas.microsoft.com/office/drawing/2015/10/21/chartex" xmlns:cx3="http://schemas.microsoft.com/office/drawing/2016/5/9/chartex" xmlns:cx4="http://schemas.microsoft.com/office/drawing/2016/5/10/chartex" xmlns:cx5="http://schemas.microsoft.com/office/drawing/2016/5/11/chartex" xmlns:cx6="http://schemas.microsoft.com/office/drawing/2016/5/12/chartex" xmlns:cx7="http://schemas.microsoft.com/office/drawing/2016/5/13/chartex" xmlns:cx8="http://schemas.microsoft.com/office/drawing/2016/5/14/chartex" xmlns:mc="http://schemas.openxmlformats.org/markup-compatibility/2006" xmlns:aink="http://schemas.microsoft.com/office/drawing/2016/ink" xmlns:am3d="http://schemas.microsoft.com/office/drawing/2017/model3d" xmlns:o="urn:schemas-microsoft-com:office:office" xmlns:oel="http://schemas.microsoft.com/office/2019/extlst" xmlns:r="http://schemas.openxmlformats.org/officeDocument/2006/relationships" xmlns:m="http://schemas.openxmlformats.org/officeDocument/2006/math" xmlns:v="urn:schemas-microsoft-com:vml" xmlns:wp14="http://schemas.microsoft.com/office/word/2010/wordprocessingDrawing" xmlns:wp="http://schemas.openxmlformats.org/drawingml/2006/wordprocessingDrawing" xmlns:w10="urn:schemas-microsoft-com:office:word" xmlns:w="http://schemas.openxmlformats.org/wordprocessingml/2006/main" xmlns:w14="http://schemas.microsoft.com/office/word/2010/wordml" xmlns:w15="http://schemas.microsoft.com/office/word/2012/wordml" xmlns:w16cex="http://schemas.microsoft.com/office/word/2018/wordml/cex" xmlns:w16cid="http://schemas.microsoft.com/office/word/2016/wordml/cid" xmlns:w16="http://schemas.microsoft.com/office/word/2018/wordml" xmlns:w16sdtdh="http://schemas.microsoft.com/office/word/2020/wordml/sdtdatahash" xmlns:w16se="http://schemas.microsoft.com/office/word/2015/wordml/symex" xmlns:wpg="http://schemas.microsoft.com/office/word/2010/wordprocessingGroup" xmlns:wpi="http://schemas.microsoft.com/office/word/2010/wordprocessingInk" xmlns:wne="http://schemas.microsoft.com/office/word/2006/wordml" xmlns:wps="http://schemas.microsoft.com/office/word/2010/wordprocessingShape" mc:Ignorable="w14 w15 w16se w16cid w16 w16cex w16sdtdh wp14">
+  <w15:commentEx w15:paraId="2FA7B383" w15:done="1"/>
+  <w15:commentEx w15:paraId="27C49AD8" w15:done="1"/>
+</w15:commentsEx>
+</file>
+
+<file path=word/commentsIds.xml><?xml version="1.0" encoding="utf-8"?>
+<w16cid:commentsIds xmlns:wpc="http://schemas.microsoft.com/office/word/2010/wordprocessingCanvas" xmlns:cx="http://schemas.microsoft.com/office/drawing/2014/chartex" xmlns:cx1="http://schemas.microsoft.com/office/drawing/2015/9/8/chartex" xmlns:cx2="http://schemas.microsoft.com/office/drawing/2015/10/21/chartex" xmlns:cx3="http://schemas.microsoft.com/office/drawing/2016/5/9/chartex" xmlns:cx4="http://schemas.microsoft.com/office/drawing/2016/5/10/chartex" xmlns:cx5="http://schemas.microsoft.com/office/drawing/2016/5/11/chartex" xmlns:cx6="http://schemas.microsoft.com/office/drawing/2016/5/12/chartex" xmlns:cx7="http://schemas.microsoft.com/office/drawing/2016/5/13/chartex" xmlns:cx8="http://schemas.microsoft.com/office/drawing/2016/5/14/chartex" xmlns:mc="http://schemas.openxmlformats.org/markup-compatibility/2006" xmlns:aink="http://schemas.microsoft.com/office/drawing/2016/ink" xmlns:am3d="http://schemas.microsoft.com/office/drawing/2017/model3d" xmlns:o="urn:schemas-microsoft-com:office:office" xmlns:oel="http://schemas.microsoft.com/office/2019/extlst" xmlns:r="http://schemas.openxmlformats.org/officeDocument/2006/relationships" xmlns:m="http://schemas.openxmlformats.org/officeDocument/2006/math" xmlns:v="urn:schemas-microsoft-com:vml" xmlns:wp14="http://schemas.microsoft.com/office/word/2010/wordprocessingDrawing" xmlns:wp="http://schemas.openxmlformats.org/drawingml/2006/wordprocessingDrawing" xmlns:w10="urn:schemas-microsoft-com:office:word" xmlns:w="http://schemas.openxmlformats.org/wordprocessingml/2006/main" xmlns:w14="http://schemas.microsoft.com/office/word/2010/wordml" xmlns:w15="http://schemas.microsoft.com/office/word/2012/wordml" xmlns:w16cex="http://schemas.microsoft.com/office/word/2018/wordml/cex" xmlns:w16cid="http://schemas.microsoft.com/office/word/2016/wordml/cid" xmlns:w16="http://schemas.microsoft.com/office/word/2018/wordml" xmlns:w16sdtdh="http://schemas.microsoft.com/office/word/2020/wordml/sdtdatahash" xmlns:w16se="http://schemas.microsoft.com/office/word/2015/wordml/symex" xmlns:wpg="http://schemas.microsoft.com/office/word/2010/wordprocessingGroup" xmlns:wpi="http://schemas.microsoft.com/office/word/2010/wordprocessingInk" xmlns:wne="http://schemas.microsoft.com/office/word/2006/wordml" xmlns:wps="http://schemas.microsoft.com/office/word/2010/wordprocessingShape" mc:Ignorable="w14 w15 w16se w16cid w16 w16cex w16sdtdh wp14">
+  <w16cid:commentId w16cid:paraId="2FA7B383" w16cid:durableId="6869645C"/>
+  <w16cid:commentId w16cid:paraId="27C49AD8" w16cid:durableId="174BDB55"/>
+</w16cid:commentsIds>
+</file>
+
 <file path=word/endnotes.xml><?xml version="1.0" encoding="utf-8"?>
 <w:endnotes xmlns:wpc="http://schemas.microsoft.com/office/word/2010/wordprocessingCanvas" xmlns:cx="http://schemas.microsoft.com/office/drawing/2014/chartex" xmlns:cx1="http://schemas.microsoft.com/office/drawing/2015/9/8/chartex" xmlns:cx2="http://schemas.microsoft.com/office/drawing/2015/10/21/chartex" xmlns:cx3="http://schemas.microsoft.com/office/drawing/2016/5/9/chartex" xmlns:cx4="http://schemas.microsoft.com/office/drawing/2016/5/10/chartex" xmlns:cx5="http://schemas.microsoft.com/office/drawing/2016/5/11/chartex" xmlns:cx6="http://schemas.microsoft.com/office/drawing/2016/5/12/chartex" xmlns:cx7="http://schemas.microsoft.com/office/drawing/2016/5/13/chartex" xmlns:cx8="http://schemas.microsoft.com/office/drawing/2016/5/14/chartex" xmlns:mc="http://schemas.openxmlformats.org/markup-compatibility/2006" xmlns:aink="http://schemas.microsoft.com/office/drawing/2016/ink" xmlns:am3d="http://schemas.microsoft.com/office/drawing/2017/model3d" xmlns:o="urn:schemas-microsoft-com:office:office" xmlns:oel="http://schemas.microsoft.com/office/2019/extlst" xmlns:r="http://schemas.openxmlformats.org/officeDocument/2006/relationships" xmlns:m="http://schemas.openxmlformats.org/officeDocument/2006/math" xmlns:v="urn:schemas-microsoft-com:vml" xmlns:wp14="http://schemas.microsoft.com/office/word/2010/wordprocessingDrawing" xmlns:wp="http://schemas.openxmlformats.org/drawingml/2006/wordprocessingDrawing" xmlns:w10="urn:schemas-microsoft-com:office:word" xmlns:w="http://schemas.openxmlformats.org/wordprocessingml/2006/main" xmlns:w14="http://schemas.microsoft.com/office/word/2010/wordml" xmlns:w15="http://schemas.microsoft.com/office/word/2012/wordml" xmlns:w16cex="http://schemas.microsoft.com/office/word/2018/wordml/cex" xmlns:w16cid="http://schemas.microsoft.com/office/word/2016/wordml/cid" xmlns:w16="http://schemas.microsoft.com/office/word/2018/wordml" xmlns:w16sdtdh="http://schemas.microsoft.com/office/word/2020/wordml/sdtdatahash" xmlns:w16se="http://schemas.microsoft.com/office/word/2015/wordml/symex" xmlns:wpg="http://schemas.microsoft.com/office/word/2010/wordprocessingGroup" xmlns:wpi="http://schemas.microsoft.com/office/word/2010/wordprocessingInk" xmlns:wne="http://schemas.microsoft.com/office/word/2006/wordml" xmlns:wps="http://schemas.microsoft.com/office/word/2010/wordprocessingShape" mc:Ignorable="w14 w15 w16se w16cid w16 w16cex w16sdtdh wp14">
   <w:endnote w:type="separator" w:id="-1">
@@ -9177,6 +10130,9 @@
         <w:continuationSeparator/>
       </w:r>
     </w:p>
+  </w:endnote>
+  <w:endnote w:type="continuationNotice" w:id="1">
+    <w:p/>
   </w:endnote>
 </w:endnotes>
 </file>
@@ -9196,6 +10152,9 @@
         <w:continuationSeparator/>
       </w:r>
     </w:p>
+  </w:footnote>
+  <w:footnote w:type="continuationNotice" w:id="1">
+    <w:p/>
   </w:footnote>
 </w:footnotes>
 </file>
@@ -9224,7 +10183,6 @@
           <w:docPartUnique/>
         </w:docPartObj>
       </w:sdtPr>
-      <w:sdtEndPr/>
       <w:sdtContent>
         <w:r>
           <w:t xml:space="preserve">Page </w:t>

</xml_diff>